<commit_message>
added answers to dreaming questions. added code to  p5pro1 web page
</commit_message>
<xml_diff>
--- a/dreaming.docx
+++ b/dreaming.docx
@@ -6,17 +6,25 @@
       <w:pPr>
         <w:pStyle w:val="Normal"/>
         <w:jc w:val="center"/>
-        <w:rPr/>
-      </w:pPr>
-      <w:r>
-        <w:rPr>
-          <w:rFonts w:eastAsia="Times New Roman" w:cs="Times New Roman" w:ascii="Times New Roman" w:hAnsi="Times New Roman"/>
+        <w:rPr>
+          <w:rFonts w:ascii="Times New Roman" w:hAnsi="Times New Roman" w:eastAsia="Times New Roman" w:cs="Times New Roman"/>
+          <w:b/>
           <w:b/>
           <w:bCs/>
           <w:sz w:val="36"/>
           <w:szCs w:val="36"/>
           <w:lang w:val="en-US"/>
         </w:rPr>
+      </w:pPr>
+      <w:r>
+        <w:rPr>
+          <w:rFonts w:eastAsia="Times New Roman" w:cs="Times New Roman" w:ascii="Times New Roman" w:hAnsi="Times New Roman"/>
+          <w:b/>
+          <w:bCs/>
+          <w:sz w:val="36"/>
+          <w:szCs w:val="36"/>
+          <w:lang w:val="en-US"/>
+        </w:rPr>
         <w:t>Dreaming in Code Questions</w:t>
       </w:r>
     </w:p>
@@ -106,249 +114,15 @@
     <w:p>
       <w:pPr>
         <w:pStyle w:val="Normal"/>
-        <w:rPr/>
-      </w:pPr>
-      <w:r>
-        <w:rPr>
-          <w:rFonts w:eastAsia="Times New Roman" w:cs="Times New Roman" w:ascii="Times New Roman" w:hAnsi="Times New Roman"/>
+        <w:rPr>
+          <w:rFonts w:ascii="Times New Roman" w:hAnsi="Times New Roman" w:eastAsia="Times New Roman" w:cs="Times New Roman"/>
+          <w:b/>
           <w:b/>
           <w:bCs/>
           <w:sz w:val="24"/>
           <w:szCs w:val="24"/>
           <w:lang w:val="en-US"/>
         </w:rPr>
-        <w:t>Chapter 0</w:t>
-      </w:r>
-    </w:p>
-    <w:p>
-      <w:pPr>
-        <w:pStyle w:val="ListParagraph"/>
-        <w:numPr>
-          <w:ilvl w:val="0"/>
-          <w:numId w:val="1"/>
-        </w:numPr>
-        <w:rPr>
-          <w:sz w:val="22"/>
-          <w:szCs w:val="22"/>
-        </w:rPr>
-      </w:pPr>
-      <w:r>
-        <w:rPr>
-          <w:rFonts w:eastAsia="Times New Roman" w:cs="Times New Roman" w:ascii="Times New Roman" w:hAnsi="Times New Roman"/>
-          <w:sz w:val="24"/>
-          <w:szCs w:val="24"/>
-          <w:lang w:val="en-US"/>
-        </w:rPr>
-        <w:t>Who wrote “software is hard?” Who is that guy?</w:t>
-      </w:r>
-    </w:p>
-    <w:p>
-      <w:pPr>
-        <w:pStyle w:val="ListParagraph"/>
-        <w:numPr>
-          <w:ilvl w:val="1"/>
-          <w:numId w:val="1"/>
-        </w:numPr>
-        <w:rPr>
-          <w:sz w:val="22"/>
-          <w:szCs w:val="22"/>
-          <w:lang w:val="en-US"/>
-        </w:rPr>
-      </w:pPr>
-      <w:r>
-        <w:rPr>
-          <w:rFonts w:eastAsia="Times New Roman" w:cs="Times New Roman" w:ascii="Times New Roman" w:hAnsi="Times New Roman"/>
-          <w:sz w:val="24"/>
-          <w:szCs w:val="24"/>
-          <w:lang w:val="en-US"/>
-        </w:rPr>
-        <w:t>Donald Knuth the author of the programming field's most respected textbooks.</w:t>
-      </w:r>
-    </w:p>
-    <w:p>
-      <w:pPr>
-        <w:pStyle w:val="ListParagraph"/>
-        <w:numPr>
-          <w:ilvl w:val="0"/>
-          <w:numId w:val="1"/>
-        </w:numPr>
-        <w:rPr>
-          <w:sz w:val="22"/>
-          <w:szCs w:val="22"/>
-        </w:rPr>
-      </w:pPr>
-      <w:r>
-        <w:rPr>
-          <w:rFonts w:eastAsia="Times New Roman" w:cs="Times New Roman" w:ascii="Times New Roman" w:hAnsi="Times New Roman"/>
-          <w:sz w:val="24"/>
-          <w:szCs w:val="24"/>
-          <w:lang w:val="en-US"/>
-        </w:rPr>
-        <w:t>Programmers start counting at what number?</w:t>
-      </w:r>
-    </w:p>
-    <w:p>
-      <w:pPr>
-        <w:pStyle w:val="ListParagraph"/>
-        <w:numPr>
-          <w:ilvl w:val="1"/>
-          <w:numId w:val="1"/>
-        </w:numPr>
-        <w:rPr>
-          <w:sz w:val="22"/>
-          <w:szCs w:val="22"/>
-          <w:lang w:val="en-US"/>
-        </w:rPr>
-      </w:pPr>
-      <w:r>
-        <w:rPr>
-          <w:rFonts w:eastAsia="Times New Roman" w:cs="Times New Roman" w:ascii="Times New Roman" w:hAnsi="Times New Roman"/>
-          <w:sz w:val="24"/>
-          <w:szCs w:val="24"/>
-          <w:lang w:val="en-US"/>
-        </w:rPr>
-        <w:t>Zero.</w:t>
-      </w:r>
-    </w:p>
-    <w:p>
-      <w:pPr>
-        <w:pStyle w:val="ListParagraph"/>
-        <w:numPr>
-          <w:ilvl w:val="0"/>
-          <w:numId w:val="1"/>
-        </w:numPr>
-        <w:rPr>
-          <w:sz w:val="22"/>
-          <w:szCs w:val="22"/>
-        </w:rPr>
-      </w:pPr>
-      <w:r>
-        <w:rPr>
-          <w:rFonts w:eastAsia="Times New Roman" w:cs="Times New Roman" w:ascii="Times New Roman" w:hAnsi="Times New Roman"/>
-          <w:sz w:val="24"/>
-          <w:szCs w:val="24"/>
-          <w:lang w:val="en-US"/>
-        </w:rPr>
-        <w:t>What was the original sense of a “hacker?”</w:t>
-      </w:r>
-    </w:p>
-    <w:p>
-      <w:pPr>
-        <w:pStyle w:val="ListParagraph"/>
-        <w:numPr>
-          <w:ilvl w:val="1"/>
-          <w:numId w:val="1"/>
-        </w:numPr>
-        <w:rPr>
-          <w:sz w:val="22"/>
-          <w:szCs w:val="22"/>
-          <w:lang w:val="en-US"/>
-        </w:rPr>
-      </w:pPr>
-      <w:r>
-        <w:rPr>
-          <w:rFonts w:eastAsia="Times New Roman" w:cs="Times New Roman" w:ascii="Times New Roman" w:hAnsi="Times New Roman"/>
-          <w:sz w:val="24"/>
-          <w:szCs w:val="24"/>
-          <w:lang w:val="en-US"/>
-        </w:rPr>
-        <w:t>An obsessive programming tinkerer.</w:t>
-      </w:r>
-    </w:p>
-    <w:p>
-      <w:pPr>
-        <w:pStyle w:val="ListParagraph"/>
-        <w:numPr>
-          <w:ilvl w:val="0"/>
-          <w:numId w:val="1"/>
-        </w:numPr>
-        <w:rPr>
-          <w:sz w:val="22"/>
-          <w:szCs w:val="22"/>
-        </w:rPr>
-      </w:pPr>
-      <w:r>
-        <w:rPr>
-          <w:rFonts w:eastAsia="Times New Roman" w:cs="Times New Roman" w:ascii="Times New Roman" w:hAnsi="Times New Roman"/>
-          <w:sz w:val="24"/>
-          <w:szCs w:val="24"/>
-          <w:lang w:val="en-US"/>
-        </w:rPr>
-        <w:t>According to a 2002 NIST study what % of software came in significantly late, over budget, or was canceled?</w:t>
-      </w:r>
-    </w:p>
-    <w:p>
-      <w:pPr>
-        <w:pStyle w:val="ListParagraph"/>
-        <w:numPr>
-          <w:ilvl w:val="1"/>
-          <w:numId w:val="1"/>
-        </w:numPr>
-        <w:rPr>
-          <w:sz w:val="22"/>
-          <w:szCs w:val="22"/>
-          <w:lang w:val="en-US"/>
-        </w:rPr>
-      </w:pPr>
-      <w:r>
-        <w:rPr>
-          <w:rFonts w:eastAsia="Times New Roman" w:cs="Times New Roman" w:ascii="Times New Roman" w:hAnsi="Times New Roman"/>
-          <w:sz w:val="24"/>
-          <w:szCs w:val="24"/>
-          <w:lang w:val="en-US"/>
-        </w:rPr>
-        <w:t xml:space="preserve">66.67% </w:t>
-      </w:r>
-    </w:p>
-    <w:p>
-      <w:pPr>
-        <w:pStyle w:val="ListParagraph"/>
-        <w:numPr>
-          <w:ilvl w:val="0"/>
-          <w:numId w:val="1"/>
-        </w:numPr>
-        <w:rPr>
-          <w:sz w:val="22"/>
-          <w:szCs w:val="22"/>
-        </w:rPr>
-      </w:pPr>
-      <w:r>
-        <w:rPr>
-          <w:rFonts w:eastAsia="Times New Roman" w:cs="Times New Roman" w:ascii="Times New Roman" w:hAnsi="Times New Roman"/>
-          <w:sz w:val="24"/>
-          <w:szCs w:val="24"/>
-          <w:lang w:val="en-US"/>
-        </w:rPr>
-        <w:t>Who wrote the 1987 essay entitled “No Silver Bullet?”</w:t>
-      </w:r>
-    </w:p>
-    <w:p>
-      <w:pPr>
-        <w:pStyle w:val="ListParagraph"/>
-        <w:numPr>
-          <w:ilvl w:val="1"/>
-          <w:numId w:val="1"/>
-        </w:numPr>
-        <w:rPr>
-          <w:sz w:val="22"/>
-          <w:szCs w:val="22"/>
-          <w:lang w:val="en-US"/>
-        </w:rPr>
-      </w:pPr>
-      <w:r>
-        <w:rPr>
-          <w:rFonts w:eastAsia="Times New Roman" w:cs="Times New Roman" w:ascii="Times New Roman" w:hAnsi="Times New Roman"/>
-          <w:sz w:val="24"/>
-          <w:szCs w:val="24"/>
-          <w:lang w:val="en-US"/>
-        </w:rPr>
-        <w:t>Frederick P. Brooks Jr. The expert who in many ways founded the modern field of software studies.</w:t>
-      </w:r>
-    </w:p>
-    <w:p>
-      <w:pPr>
-        <w:pStyle w:val="Normal"/>
-        <w:rPr/>
       </w:pPr>
       <w:r>
         <w:rPr>
@@ -359,6 +133,271 @@
           <w:szCs w:val="24"/>
           <w:lang w:val="en-US"/>
         </w:rPr>
+        <w:t>Chapter 0</w:t>
+      </w:r>
+    </w:p>
+    <w:p>
+      <w:pPr>
+        <w:pStyle w:val="ListParagraph"/>
+        <w:numPr>
+          <w:ilvl w:val="0"/>
+          <w:numId w:val="1"/>
+        </w:numPr>
+        <w:rPr>
+          <w:rFonts w:ascii="Times New Roman" w:hAnsi="Times New Roman" w:eastAsia="Times New Roman" w:cs="Times New Roman"/>
+          <w:sz w:val="24"/>
+          <w:szCs w:val="24"/>
+          <w:lang w:val="en-US"/>
+        </w:rPr>
+      </w:pPr>
+      <w:r>
+        <w:rPr>
+          <w:rFonts w:eastAsia="Times New Roman" w:cs="Times New Roman" w:ascii="Times New Roman" w:hAnsi="Times New Roman"/>
+          <w:sz w:val="24"/>
+          <w:szCs w:val="24"/>
+          <w:lang w:val="en-US"/>
+        </w:rPr>
+        <w:t>Who wrote “software is hard?” Who is that guy?</w:t>
+      </w:r>
+    </w:p>
+    <w:p>
+      <w:pPr>
+        <w:pStyle w:val="ListParagraph"/>
+        <w:numPr>
+          <w:ilvl w:val="1"/>
+          <w:numId w:val="1"/>
+        </w:numPr>
+        <w:rPr>
+          <w:rFonts w:ascii="Times New Roman" w:hAnsi="Times New Roman" w:eastAsia="Times New Roman" w:cs="Times New Roman"/>
+          <w:sz w:val="24"/>
+          <w:szCs w:val="24"/>
+          <w:lang w:val="en-US"/>
+        </w:rPr>
+      </w:pPr>
+      <w:r>
+        <w:rPr>
+          <w:rFonts w:eastAsia="Times New Roman" w:cs="Times New Roman" w:ascii="Times New Roman" w:hAnsi="Times New Roman"/>
+          <w:sz w:val="24"/>
+          <w:szCs w:val="24"/>
+          <w:lang w:val="en-US"/>
+        </w:rPr>
+        <w:t>Donald Knuth the author of the programming field's most respected textbooks.</w:t>
+      </w:r>
+    </w:p>
+    <w:p>
+      <w:pPr>
+        <w:pStyle w:val="ListParagraph"/>
+        <w:numPr>
+          <w:ilvl w:val="0"/>
+          <w:numId w:val="1"/>
+        </w:numPr>
+        <w:rPr>
+          <w:rFonts w:ascii="Times New Roman" w:hAnsi="Times New Roman" w:eastAsia="Times New Roman" w:cs="Times New Roman"/>
+          <w:sz w:val="24"/>
+          <w:szCs w:val="24"/>
+          <w:lang w:val="en-US"/>
+        </w:rPr>
+      </w:pPr>
+      <w:r>
+        <w:rPr>
+          <w:rFonts w:eastAsia="Times New Roman" w:cs="Times New Roman" w:ascii="Times New Roman" w:hAnsi="Times New Roman"/>
+          <w:sz w:val="24"/>
+          <w:szCs w:val="24"/>
+          <w:lang w:val="en-US"/>
+        </w:rPr>
+        <w:t>Programmers start counting at what number?</w:t>
+      </w:r>
+    </w:p>
+    <w:p>
+      <w:pPr>
+        <w:pStyle w:val="ListParagraph"/>
+        <w:numPr>
+          <w:ilvl w:val="1"/>
+          <w:numId w:val="1"/>
+        </w:numPr>
+        <w:rPr>
+          <w:rFonts w:ascii="Times New Roman" w:hAnsi="Times New Roman" w:eastAsia="Times New Roman" w:cs="Times New Roman"/>
+          <w:sz w:val="24"/>
+          <w:szCs w:val="24"/>
+          <w:lang w:val="en-US"/>
+        </w:rPr>
+      </w:pPr>
+      <w:r>
+        <w:rPr>
+          <w:rFonts w:eastAsia="Times New Roman" w:cs="Times New Roman" w:ascii="Times New Roman" w:hAnsi="Times New Roman"/>
+          <w:sz w:val="24"/>
+          <w:szCs w:val="24"/>
+          <w:lang w:val="en-US"/>
+        </w:rPr>
+        <w:t>Zero.</w:t>
+      </w:r>
+    </w:p>
+    <w:p>
+      <w:pPr>
+        <w:pStyle w:val="ListParagraph"/>
+        <w:numPr>
+          <w:ilvl w:val="0"/>
+          <w:numId w:val="1"/>
+        </w:numPr>
+        <w:rPr>
+          <w:rFonts w:ascii="Times New Roman" w:hAnsi="Times New Roman" w:eastAsia="Times New Roman" w:cs="Times New Roman"/>
+          <w:sz w:val="24"/>
+          <w:szCs w:val="24"/>
+          <w:lang w:val="en-US"/>
+        </w:rPr>
+      </w:pPr>
+      <w:r>
+        <w:rPr>
+          <w:rFonts w:eastAsia="Times New Roman" w:cs="Times New Roman" w:ascii="Times New Roman" w:hAnsi="Times New Roman"/>
+          <w:sz w:val="24"/>
+          <w:szCs w:val="24"/>
+          <w:lang w:val="en-US"/>
+        </w:rPr>
+        <w:t>What was the original sense of a “hacker?”</w:t>
+      </w:r>
+    </w:p>
+    <w:p>
+      <w:pPr>
+        <w:pStyle w:val="ListParagraph"/>
+        <w:numPr>
+          <w:ilvl w:val="1"/>
+          <w:numId w:val="1"/>
+        </w:numPr>
+        <w:rPr>
+          <w:rFonts w:ascii="Times New Roman" w:hAnsi="Times New Roman" w:eastAsia="Times New Roman" w:cs="Times New Roman"/>
+          <w:sz w:val="24"/>
+          <w:szCs w:val="24"/>
+          <w:lang w:val="en-US"/>
+        </w:rPr>
+      </w:pPr>
+      <w:r>
+        <w:rPr>
+          <w:rFonts w:eastAsia="Times New Roman" w:cs="Times New Roman" w:ascii="Times New Roman" w:hAnsi="Times New Roman"/>
+          <w:sz w:val="24"/>
+          <w:szCs w:val="24"/>
+          <w:lang w:val="en-US"/>
+        </w:rPr>
+        <w:t>An obsessive programming tinkerer.</w:t>
+      </w:r>
+    </w:p>
+    <w:p>
+      <w:pPr>
+        <w:pStyle w:val="ListParagraph"/>
+        <w:numPr>
+          <w:ilvl w:val="0"/>
+          <w:numId w:val="1"/>
+        </w:numPr>
+        <w:rPr>
+          <w:rFonts w:ascii="Times New Roman" w:hAnsi="Times New Roman" w:eastAsia="Times New Roman" w:cs="Times New Roman"/>
+          <w:sz w:val="24"/>
+          <w:szCs w:val="24"/>
+          <w:lang w:val="en-US"/>
+        </w:rPr>
+      </w:pPr>
+      <w:r>
+        <w:rPr>
+          <w:rFonts w:eastAsia="Times New Roman" w:cs="Times New Roman" w:ascii="Times New Roman" w:hAnsi="Times New Roman"/>
+          <w:sz w:val="24"/>
+          <w:szCs w:val="24"/>
+          <w:lang w:val="en-US"/>
+        </w:rPr>
+        <w:t>According to a 2002 NIST study what % of software came in significantly late, over budget, or was canceled?</w:t>
+      </w:r>
+    </w:p>
+    <w:p>
+      <w:pPr>
+        <w:pStyle w:val="ListParagraph"/>
+        <w:numPr>
+          <w:ilvl w:val="1"/>
+          <w:numId w:val="1"/>
+        </w:numPr>
+        <w:rPr>
+          <w:rFonts w:ascii="Times New Roman" w:hAnsi="Times New Roman" w:eastAsia="Times New Roman" w:cs="Times New Roman"/>
+          <w:sz w:val="24"/>
+          <w:szCs w:val="24"/>
+          <w:lang w:val="en-US"/>
+        </w:rPr>
+      </w:pPr>
+      <w:r>
+        <w:rPr>
+          <w:rFonts w:eastAsia="Times New Roman" w:cs="Times New Roman" w:ascii="Times New Roman" w:hAnsi="Times New Roman"/>
+          <w:sz w:val="24"/>
+          <w:szCs w:val="24"/>
+          <w:lang w:val="en-US"/>
+        </w:rPr>
+        <w:t xml:space="preserve">66.67% </w:t>
+      </w:r>
+    </w:p>
+    <w:p>
+      <w:pPr>
+        <w:pStyle w:val="ListParagraph"/>
+        <w:numPr>
+          <w:ilvl w:val="0"/>
+          <w:numId w:val="1"/>
+        </w:numPr>
+        <w:rPr>
+          <w:rFonts w:ascii="Times New Roman" w:hAnsi="Times New Roman" w:eastAsia="Times New Roman" w:cs="Times New Roman"/>
+          <w:sz w:val="24"/>
+          <w:szCs w:val="24"/>
+          <w:lang w:val="en-US"/>
+        </w:rPr>
+      </w:pPr>
+      <w:r>
+        <w:rPr>
+          <w:rFonts w:eastAsia="Times New Roman" w:cs="Times New Roman" w:ascii="Times New Roman" w:hAnsi="Times New Roman"/>
+          <w:sz w:val="24"/>
+          <w:szCs w:val="24"/>
+          <w:lang w:val="en-US"/>
+        </w:rPr>
+        <w:t>Who wrote the 1987 essay entitled “No Silver Bullet?”</w:t>
+      </w:r>
+    </w:p>
+    <w:p>
+      <w:pPr>
+        <w:pStyle w:val="ListParagraph"/>
+        <w:numPr>
+          <w:ilvl w:val="1"/>
+          <w:numId w:val="1"/>
+        </w:numPr>
+        <w:rPr>
+          <w:rFonts w:ascii="Times New Roman" w:hAnsi="Times New Roman" w:eastAsia="Times New Roman" w:cs="Times New Roman"/>
+          <w:sz w:val="24"/>
+          <w:szCs w:val="24"/>
+          <w:lang w:val="en-US"/>
+        </w:rPr>
+      </w:pPr>
+      <w:r>
+        <w:rPr>
+          <w:rFonts w:eastAsia="Times New Roman" w:cs="Times New Roman" w:ascii="Times New Roman" w:hAnsi="Times New Roman"/>
+          <w:sz w:val="24"/>
+          <w:szCs w:val="24"/>
+          <w:lang w:val="en-US"/>
+        </w:rPr>
+        <w:t>Frederick P. Brooks Jr. The expert who in many ways founded the modern field of software studies.</w:t>
+      </w:r>
+    </w:p>
+    <w:p>
+      <w:pPr>
+        <w:pStyle w:val="Normal"/>
+        <w:rPr>
+          <w:rFonts w:ascii="Times New Roman" w:hAnsi="Times New Roman" w:eastAsia="Times New Roman" w:cs="Times New Roman"/>
+          <w:b/>
+          <w:b/>
+          <w:bCs/>
+          <w:sz w:val="24"/>
+          <w:szCs w:val="24"/>
+          <w:lang w:val="en-US"/>
+        </w:rPr>
+      </w:pPr>
+      <w:r>
+        <w:rPr>
+          <w:rFonts w:eastAsia="Times New Roman" w:cs="Times New Roman" w:ascii="Times New Roman" w:hAnsi="Times New Roman"/>
+          <w:b/>
+          <w:bCs/>
+          <w:sz w:val="24"/>
+          <w:szCs w:val="24"/>
+          <w:lang w:val="en-US"/>
+        </w:rPr>
         <w:t>Chapter 1</w:t>
       </w:r>
     </w:p>
@@ -370,8 +409,10 @@
           <w:numId w:val="1"/>
         </w:numPr>
         <w:rPr>
-          <w:sz w:val="22"/>
-          <w:szCs w:val="22"/>
+          <w:rFonts w:ascii="Times New Roman" w:hAnsi="Times New Roman" w:eastAsia="Times New Roman" w:cs="Times New Roman"/>
+          <w:sz w:val="24"/>
+          <w:szCs w:val="24"/>
+          <w:lang w:val="en-US"/>
         </w:rPr>
       </w:pPr>
       <w:r>
@@ -392,8 +433,9 @@
           <w:numId w:val="1"/>
         </w:numPr>
         <w:rPr>
-          <w:sz w:val="22"/>
-          <w:szCs w:val="22"/>
+          <w:rFonts w:ascii="Times New Roman" w:hAnsi="Times New Roman" w:eastAsia="Times New Roman" w:cs="Times New Roman"/>
+          <w:sz w:val="24"/>
+          <w:szCs w:val="24"/>
           <w:lang w:val="en-US"/>
         </w:rPr>
       </w:pPr>
@@ -415,8 +457,9 @@
           <w:numId w:val="1"/>
         </w:numPr>
         <w:rPr>
-          <w:sz w:val="22"/>
-          <w:szCs w:val="22"/>
+          <w:rFonts w:ascii="Times New Roman" w:hAnsi="Times New Roman" w:eastAsia="Times New Roman" w:cs="Times New Roman"/>
+          <w:sz w:val="24"/>
+          <w:szCs w:val="24"/>
           <w:lang w:val="en-US"/>
         </w:rPr>
       </w:pPr>
@@ -438,8 +481,9 @@
           <w:numId w:val="1"/>
         </w:numPr>
         <w:rPr>
-          <w:sz w:val="22"/>
-          <w:szCs w:val="22"/>
+          <w:rFonts w:ascii="Times New Roman" w:hAnsi="Times New Roman" w:eastAsia="Times New Roman" w:cs="Times New Roman"/>
+          <w:sz w:val="24"/>
+          <w:szCs w:val="24"/>
           <w:lang w:val="en-US"/>
         </w:rPr>
       </w:pPr>
@@ -461,8 +505,9 @@
           <w:numId w:val="1"/>
         </w:numPr>
         <w:rPr>
-          <w:sz w:val="22"/>
-          <w:szCs w:val="22"/>
+          <w:rFonts w:ascii="Times New Roman" w:hAnsi="Times New Roman" w:eastAsia="Times New Roman" w:cs="Times New Roman"/>
+          <w:sz w:val="24"/>
+          <w:szCs w:val="24"/>
           <w:lang w:val="en-US"/>
         </w:rPr>
       </w:pPr>
@@ -484,8 +529,9 @@
           <w:numId w:val="1"/>
         </w:numPr>
         <w:rPr>
-          <w:sz w:val="22"/>
-          <w:szCs w:val="22"/>
+          <w:rFonts w:ascii="Times New Roman" w:hAnsi="Times New Roman" w:eastAsia="Times New Roman" w:cs="Times New Roman"/>
+          <w:sz w:val="24"/>
+          <w:szCs w:val="24"/>
           <w:lang w:val="en-US"/>
         </w:rPr>
       </w:pPr>
@@ -549,8 +595,9 @@
           <w:numId w:val="1"/>
         </w:numPr>
         <w:rPr>
-          <w:sz w:val="22"/>
-          <w:szCs w:val="22"/>
+          <w:rFonts w:ascii="Times New Roman" w:hAnsi="Times New Roman" w:eastAsia="Times New Roman" w:cs="Times New Roman"/>
+          <w:sz w:val="24"/>
+          <w:szCs w:val="24"/>
           <w:lang w:val="en-US"/>
         </w:rPr>
       </w:pPr>
@@ -614,8 +661,9 @@
           <w:numId w:val="1"/>
         </w:numPr>
         <w:rPr>
-          <w:sz w:val="22"/>
-          <w:szCs w:val="22"/>
+          <w:rFonts w:ascii="Times New Roman" w:hAnsi="Times New Roman" w:eastAsia="Times New Roman" w:cs="Times New Roman"/>
+          <w:sz w:val="24"/>
+          <w:szCs w:val="24"/>
           <w:lang w:val="en-US"/>
         </w:rPr>
       </w:pPr>
@@ -637,8 +685,10 @@
           <w:numId w:val="1"/>
         </w:numPr>
         <w:rPr>
-          <w:sz w:val="22"/>
-          <w:szCs w:val="22"/>
+          <w:rFonts w:ascii="Times New Roman" w:hAnsi="Times New Roman" w:eastAsia="Times New Roman" w:cs="Times New Roman"/>
+          <w:sz w:val="24"/>
+          <w:szCs w:val="24"/>
+          <w:lang w:val="en-US"/>
         </w:rPr>
       </w:pPr>
       <w:r>
@@ -659,8 +709,9 @@
           <w:numId w:val="1"/>
         </w:numPr>
         <w:rPr>
-          <w:sz w:val="22"/>
-          <w:szCs w:val="22"/>
+          <w:rFonts w:ascii="Times New Roman" w:hAnsi="Times New Roman" w:eastAsia="Times New Roman" w:cs="Times New Roman"/>
+          <w:sz w:val="24"/>
+          <w:szCs w:val="24"/>
           <w:lang w:val="en-US"/>
         </w:rPr>
       </w:pPr>
@@ -682,8 +733,10 @@
           <w:numId w:val="1"/>
         </w:numPr>
         <w:rPr>
-          <w:sz w:val="22"/>
-          <w:szCs w:val="22"/>
+          <w:rFonts w:ascii="Times New Roman" w:hAnsi="Times New Roman" w:eastAsia="Times New Roman" w:cs="Times New Roman"/>
+          <w:sz w:val="24"/>
+          <w:szCs w:val="24"/>
+          <w:lang w:val="en-US"/>
         </w:rPr>
       </w:pPr>
       <w:r>
@@ -704,8 +757,9 @@
           <w:numId w:val="1"/>
         </w:numPr>
         <w:rPr>
-          <w:sz w:val="22"/>
-          <w:szCs w:val="22"/>
+          <w:rFonts w:ascii="Times New Roman" w:hAnsi="Times New Roman" w:eastAsia="Times New Roman" w:cs="Times New Roman"/>
+          <w:sz w:val="24"/>
+          <w:szCs w:val="24"/>
           <w:lang w:val="en-US"/>
         </w:rPr>
       </w:pPr>
@@ -727,8 +781,10 @@
           <w:numId w:val="1"/>
         </w:numPr>
         <w:rPr>
-          <w:sz w:val="22"/>
-          <w:szCs w:val="22"/>
+          <w:rFonts w:ascii="Times New Roman" w:hAnsi="Times New Roman" w:eastAsia="Times New Roman" w:cs="Times New Roman"/>
+          <w:sz w:val="24"/>
+          <w:szCs w:val="24"/>
+          <w:lang w:val="en-US"/>
         </w:rPr>
       </w:pPr>
       <w:r>
@@ -749,8 +805,9 @@
           <w:numId w:val="1"/>
         </w:numPr>
         <w:rPr>
-          <w:sz w:val="22"/>
-          <w:szCs w:val="22"/>
+          <w:rFonts w:ascii="Times New Roman" w:hAnsi="Times New Roman" w:eastAsia="Times New Roman" w:cs="Times New Roman"/>
+          <w:sz w:val="24"/>
+          <w:szCs w:val="24"/>
           <w:lang w:val="en-US"/>
         </w:rPr>
       </w:pPr>
@@ -772,8 +829,10 @@
           <w:numId w:val="1"/>
         </w:numPr>
         <w:rPr>
-          <w:sz w:val="22"/>
-          <w:szCs w:val="22"/>
+          <w:rFonts w:ascii="Times New Roman" w:hAnsi="Times New Roman" w:eastAsia="Times New Roman" w:cs="Times New Roman"/>
+          <w:sz w:val="24"/>
+          <w:szCs w:val="24"/>
+          <w:lang w:val="en-US"/>
         </w:rPr>
       </w:pPr>
       <w:r>
@@ -794,8 +853,9 @@
           <w:numId w:val="1"/>
         </w:numPr>
         <w:rPr>
-          <w:sz w:val="22"/>
-          <w:szCs w:val="22"/>
+          <w:rFonts w:ascii="Times New Roman" w:hAnsi="Times New Roman" w:eastAsia="Times New Roman" w:cs="Times New Roman"/>
+          <w:sz w:val="24"/>
+          <w:szCs w:val="24"/>
           <w:lang w:val="en-US"/>
         </w:rPr>
       </w:pPr>
@@ -817,8 +877,10 @@
           <w:numId w:val="1"/>
         </w:numPr>
         <w:rPr>
-          <w:sz w:val="22"/>
-          <w:szCs w:val="22"/>
+          <w:rFonts w:ascii="Times New Roman" w:hAnsi="Times New Roman" w:eastAsia="Times New Roman" w:cs="Times New Roman"/>
+          <w:sz w:val="24"/>
+          <w:szCs w:val="24"/>
+          <w:lang w:val="en-US"/>
         </w:rPr>
       </w:pPr>
       <w:r>
@@ -839,8 +901,9 @@
           <w:numId w:val="1"/>
         </w:numPr>
         <w:rPr>
-          <w:sz w:val="22"/>
-          <w:szCs w:val="22"/>
+          <w:rFonts w:ascii="Times New Roman" w:hAnsi="Times New Roman" w:eastAsia="Times New Roman" w:cs="Times New Roman"/>
+          <w:sz w:val="24"/>
+          <w:szCs w:val="24"/>
           <w:lang w:val="en-US"/>
         </w:rPr>
       </w:pPr>
@@ -862,8 +925,10 @@
           <w:numId w:val="1"/>
         </w:numPr>
         <w:rPr>
-          <w:sz w:val="22"/>
-          <w:szCs w:val="22"/>
+          <w:rFonts w:ascii="Times New Roman" w:hAnsi="Times New Roman" w:eastAsia="Times New Roman" w:cs="Times New Roman"/>
+          <w:sz w:val="24"/>
+          <w:szCs w:val="24"/>
+          <w:lang w:val="en-US"/>
         </w:rPr>
       </w:pPr>
       <w:r>
@@ -884,8 +949,9 @@
           <w:numId w:val="1"/>
         </w:numPr>
         <w:rPr>
-          <w:sz w:val="22"/>
-          <w:szCs w:val="22"/>
+          <w:rFonts w:ascii="Times New Roman" w:hAnsi="Times New Roman" w:eastAsia="Times New Roman" w:cs="Times New Roman"/>
+          <w:sz w:val="24"/>
+          <w:szCs w:val="24"/>
           <w:lang w:val="en-US"/>
         </w:rPr>
       </w:pPr>
@@ -907,8 +973,10 @@
           <w:numId w:val="1"/>
         </w:numPr>
         <w:rPr>
-          <w:sz w:val="22"/>
-          <w:szCs w:val="22"/>
+          <w:rFonts w:ascii="Times New Roman" w:hAnsi="Times New Roman" w:eastAsia="Times New Roman" w:cs="Times New Roman"/>
+          <w:sz w:val="24"/>
+          <w:szCs w:val="24"/>
+          <w:lang w:val="en-US"/>
         </w:rPr>
       </w:pPr>
       <w:r>
@@ -929,8 +997,9 @@
           <w:numId w:val="1"/>
         </w:numPr>
         <w:rPr>
-          <w:sz w:val="22"/>
-          <w:szCs w:val="22"/>
+          <w:rFonts w:ascii="Times New Roman" w:hAnsi="Times New Roman" w:eastAsia="Times New Roman" w:cs="Times New Roman"/>
+          <w:sz w:val="24"/>
+          <w:szCs w:val="24"/>
           <w:lang w:val="en-US"/>
         </w:rPr>
       </w:pPr>
@@ -994,8 +1063,9 @@
           <w:numId w:val="1"/>
         </w:numPr>
         <w:rPr>
-          <w:sz w:val="22"/>
-          <w:szCs w:val="22"/>
+          <w:rFonts w:ascii="Times New Roman" w:hAnsi="Times New Roman" w:eastAsia="Times New Roman" w:cs="Times New Roman"/>
+          <w:sz w:val="24"/>
+          <w:szCs w:val="24"/>
           <w:lang w:val="en-US"/>
         </w:rPr>
       </w:pPr>
@@ -1017,8 +1087,10 @@
           <w:numId w:val="1"/>
         </w:numPr>
         <w:rPr>
-          <w:sz w:val="22"/>
-          <w:szCs w:val="22"/>
+          <w:rFonts w:ascii="Times New Roman" w:hAnsi="Times New Roman" w:eastAsia="Times New Roman" w:cs="Times New Roman"/>
+          <w:sz w:val="24"/>
+          <w:szCs w:val="24"/>
+          <w:lang w:val="en-US"/>
         </w:rPr>
       </w:pPr>
       <w:r>
@@ -1039,8 +1111,9 @@
           <w:numId w:val="1"/>
         </w:numPr>
         <w:rPr>
-          <w:sz w:val="22"/>
-          <w:szCs w:val="22"/>
+          <w:rFonts w:ascii="Times New Roman" w:hAnsi="Times New Roman" w:eastAsia="Times New Roman" w:cs="Times New Roman"/>
+          <w:sz w:val="24"/>
+          <w:szCs w:val="24"/>
           <w:lang w:val="en-US"/>
         </w:rPr>
       </w:pPr>
@@ -1062,8 +1135,10 @@
           <w:numId w:val="1"/>
         </w:numPr>
         <w:rPr>
-          <w:sz w:val="22"/>
-          <w:szCs w:val="22"/>
+          <w:rFonts w:ascii="Times New Roman" w:hAnsi="Times New Roman" w:eastAsia="Times New Roman" w:cs="Times New Roman"/>
+          <w:sz w:val="24"/>
+          <w:szCs w:val="24"/>
+          <w:lang w:val="en-US"/>
         </w:rPr>
       </w:pPr>
       <w:r>
@@ -1084,8 +1159,9 @@
           <w:numId w:val="1"/>
         </w:numPr>
         <w:rPr>
-          <w:sz w:val="22"/>
-          <w:szCs w:val="22"/>
+          <w:rFonts w:ascii="Times New Roman" w:hAnsi="Times New Roman" w:eastAsia="Times New Roman" w:cs="Times New Roman"/>
+          <w:sz w:val="24"/>
+          <w:szCs w:val="24"/>
           <w:lang w:val="en-US"/>
         </w:rPr>
       </w:pPr>
@@ -1107,8 +1183,10 @@
           <w:numId w:val="1"/>
         </w:numPr>
         <w:rPr>
-          <w:sz w:val="22"/>
-          <w:szCs w:val="22"/>
+          <w:rFonts w:ascii="Times New Roman" w:hAnsi="Times New Roman" w:eastAsia="Times New Roman" w:cs="Times New Roman"/>
+          <w:sz w:val="24"/>
+          <w:szCs w:val="24"/>
+          <w:lang w:val="en-US"/>
         </w:rPr>
       </w:pPr>
       <w:r>
@@ -1129,8 +1207,9 @@
           <w:numId w:val="1"/>
         </w:numPr>
         <w:rPr>
-          <w:sz w:val="22"/>
-          <w:szCs w:val="22"/>
+          <w:rFonts w:ascii="Times New Roman" w:hAnsi="Times New Roman" w:eastAsia="Times New Roman" w:cs="Times New Roman"/>
+          <w:sz w:val="24"/>
+          <w:szCs w:val="24"/>
           <w:lang w:val="en-US"/>
         </w:rPr>
       </w:pPr>
@@ -1152,8 +1231,10 @@
           <w:numId w:val="1"/>
         </w:numPr>
         <w:rPr>
-          <w:sz w:val="22"/>
-          <w:szCs w:val="22"/>
+          <w:rFonts w:ascii="Times New Roman" w:hAnsi="Times New Roman" w:eastAsia="Times New Roman" w:cs="Times New Roman"/>
+          <w:sz w:val="24"/>
+          <w:szCs w:val="24"/>
+          <w:lang w:val="en-US"/>
         </w:rPr>
       </w:pPr>
       <w:r>
@@ -1174,8 +1255,9 @@
           <w:numId w:val="1"/>
         </w:numPr>
         <w:rPr>
-          <w:sz w:val="22"/>
-          <w:szCs w:val="22"/>
+          <w:rFonts w:ascii="Times New Roman" w:hAnsi="Times New Roman" w:eastAsia="Times New Roman" w:cs="Times New Roman"/>
+          <w:sz w:val="24"/>
+          <w:szCs w:val="24"/>
           <w:lang w:val="en-US"/>
         </w:rPr>
       </w:pPr>
@@ -1197,8 +1279,9 @@
           <w:numId w:val="1"/>
         </w:numPr>
         <w:rPr>
-          <w:sz w:val="22"/>
-          <w:szCs w:val="22"/>
+          <w:rFonts w:ascii="Times New Roman" w:hAnsi="Times New Roman" w:eastAsia="Times New Roman" w:cs="Times New Roman"/>
+          <w:sz w:val="24"/>
+          <w:szCs w:val="24"/>
           <w:lang w:val="en-US"/>
         </w:rPr>
       </w:pPr>
@@ -1220,8 +1303,10 @@
           <w:numId w:val="1"/>
         </w:numPr>
         <w:rPr>
-          <w:sz w:val="22"/>
-          <w:szCs w:val="22"/>
+          <w:rFonts w:ascii="Times New Roman" w:hAnsi="Times New Roman" w:eastAsia="Times New Roman" w:cs="Times New Roman"/>
+          <w:sz w:val="24"/>
+          <w:szCs w:val="24"/>
+          <w:lang w:val="en-US"/>
         </w:rPr>
       </w:pPr>
       <w:r>
@@ -1242,8 +1327,9 @@
           <w:numId w:val="1"/>
         </w:numPr>
         <w:rPr>
-          <w:sz w:val="22"/>
-          <w:szCs w:val="22"/>
+          <w:rFonts w:ascii="Times New Roman" w:hAnsi="Times New Roman" w:eastAsia="Times New Roman" w:cs="Times New Roman"/>
+          <w:sz w:val="24"/>
+          <w:szCs w:val="24"/>
           <w:lang w:val="en-US"/>
         </w:rPr>
       </w:pPr>
@@ -1265,8 +1351,10 @@
           <w:numId w:val="1"/>
         </w:numPr>
         <w:rPr>
-          <w:sz w:val="22"/>
-          <w:szCs w:val="22"/>
+          <w:rFonts w:ascii="Times New Roman" w:hAnsi="Times New Roman" w:eastAsia="Times New Roman" w:cs="Times New Roman"/>
+          <w:sz w:val="24"/>
+          <w:szCs w:val="24"/>
+          <w:lang w:val="en-US"/>
         </w:rPr>
       </w:pPr>
       <w:r>
@@ -1287,8 +1375,9 @@
           <w:numId w:val="1"/>
         </w:numPr>
         <w:rPr>
-          <w:sz w:val="22"/>
-          <w:szCs w:val="22"/>
+          <w:rFonts w:ascii="Times New Roman" w:hAnsi="Times New Roman" w:eastAsia="Times New Roman" w:cs="Times New Roman"/>
+          <w:sz w:val="24"/>
+          <w:szCs w:val="24"/>
           <w:lang w:val="en-US"/>
         </w:rPr>
       </w:pPr>
@@ -1352,8 +1441,9 @@
           <w:numId w:val="1"/>
         </w:numPr>
         <w:rPr>
-          <w:sz w:val="22"/>
-          <w:szCs w:val="22"/>
+          <w:rFonts w:ascii="Times New Roman" w:hAnsi="Times New Roman" w:eastAsia="Times New Roman" w:cs="Times New Roman"/>
+          <w:sz w:val="24"/>
+          <w:szCs w:val="24"/>
           <w:lang w:val="en-US"/>
         </w:rPr>
       </w:pPr>
@@ -1375,8 +1465,9 @@
           <w:numId w:val="1"/>
         </w:numPr>
         <w:rPr>
-          <w:sz w:val="22"/>
-          <w:szCs w:val="22"/>
+          <w:rFonts w:ascii="Times New Roman" w:hAnsi="Times New Roman" w:eastAsia="Times New Roman" w:cs="Times New Roman"/>
+          <w:sz w:val="24"/>
+          <w:szCs w:val="24"/>
           <w:lang w:val="en-US"/>
         </w:rPr>
       </w:pPr>
@@ -1398,8 +1489,10 @@
           <w:numId w:val="1"/>
         </w:numPr>
         <w:rPr>
-          <w:sz w:val="22"/>
-          <w:szCs w:val="22"/>
+          <w:rFonts w:ascii="Times New Roman" w:hAnsi="Times New Roman" w:eastAsia="Times New Roman" w:cs="Times New Roman"/>
+          <w:sz w:val="24"/>
+          <w:szCs w:val="24"/>
+          <w:lang w:val="en-US"/>
         </w:rPr>
       </w:pPr>
       <w:r>
@@ -1420,8 +1513,9 @@
           <w:numId w:val="1"/>
         </w:numPr>
         <w:rPr>
-          <w:sz w:val="22"/>
-          <w:szCs w:val="22"/>
+          <w:rFonts w:ascii="Times New Roman" w:hAnsi="Times New Roman" w:eastAsia="Times New Roman" w:cs="Times New Roman"/>
+          <w:sz w:val="24"/>
+          <w:szCs w:val="24"/>
           <w:lang w:val="en-US"/>
         </w:rPr>
       </w:pPr>
@@ -1485,8 +1579,9 @@
           <w:numId w:val="1"/>
         </w:numPr>
         <w:rPr>
-          <w:sz w:val="22"/>
-          <w:szCs w:val="22"/>
+          <w:rFonts w:ascii="Times New Roman" w:hAnsi="Times New Roman" w:eastAsia="Times New Roman" w:cs="Times New Roman"/>
+          <w:sz w:val="24"/>
+          <w:szCs w:val="24"/>
           <w:lang w:val="en-US"/>
         </w:rPr>
       </w:pPr>
@@ -1498,6 +1593,439 @@
           <w:lang w:val="en-US"/>
         </w:rPr>
         <w:t xml:space="preserve">That they need to get going and modify later. He believes the key is getting exciting work going and the rest will follow. </w:t>
+      </w:r>
+    </w:p>
+    <w:p>
+      <w:pPr>
+        <w:pStyle w:val="Normal"/>
+        <w:rPr>
+          <w:rFonts w:ascii="Times New Roman" w:hAnsi="Times New Roman" w:eastAsia="Times New Roman" w:cs="Times New Roman"/>
+          <w:sz w:val="24"/>
+          <w:szCs w:val="24"/>
+          <w:lang w:val="en-US"/>
+        </w:rPr>
+      </w:pPr>
+      <w:r>
+        <w:rPr>
+          <w:rFonts w:eastAsia="Times New Roman" w:cs="Times New Roman" w:ascii="Times New Roman" w:hAnsi="Times New Roman"/>
+          <w:sz w:val="24"/>
+          <w:szCs w:val="24"/>
+          <w:lang w:val="en-US"/>
+        </w:rPr>
+        <w:t xml:space="preserve">  </w:t>
+      </w:r>
+    </w:p>
+    <w:p>
+      <w:pPr>
+        <w:pStyle w:val="Normal"/>
+        <w:rPr>
+          <w:rFonts w:ascii="Times New Roman" w:hAnsi="Times New Roman" w:eastAsia="Times New Roman" w:cs="Times New Roman"/>
+          <w:b/>
+          <w:b/>
+          <w:bCs/>
+          <w:sz w:val="24"/>
+          <w:szCs w:val="24"/>
+          <w:lang w:val="en-US"/>
+        </w:rPr>
+      </w:pPr>
+      <w:r>
+        <w:rPr>
+          <w:rFonts w:eastAsia="Times New Roman" w:cs="Times New Roman" w:ascii="Times New Roman" w:hAnsi="Times New Roman"/>
+          <w:b/>
+          <w:bCs/>
+          <w:sz w:val="24"/>
+          <w:szCs w:val="24"/>
+          <w:lang w:val="en-US"/>
+        </w:rPr>
+        <w:t>Chapter 2</w:t>
+      </w:r>
+    </w:p>
+    <w:p>
+      <w:pPr>
+        <w:pStyle w:val="ListParagraph"/>
+        <w:numPr>
+          <w:ilvl w:val="0"/>
+          <w:numId w:val="1"/>
+        </w:numPr>
+        <w:rPr>
+          <w:rFonts w:ascii="Times New Roman" w:hAnsi="Times New Roman" w:eastAsia="Times New Roman" w:cs="Times New Roman"/>
+          <w:sz w:val="24"/>
+          <w:szCs w:val="24"/>
+          <w:lang w:val="en-US"/>
+        </w:rPr>
+      </w:pPr>
+      <w:r>
+        <w:rPr>
+          <w:rFonts w:eastAsia="Times New Roman" w:cs="Times New Roman" w:ascii="Times New Roman" w:hAnsi="Times New Roman"/>
+          <w:sz w:val="24"/>
+          <w:szCs w:val="24"/>
+          <w:lang w:val="en-US"/>
+        </w:rPr>
+        <w:t>What was the lifetime as a supported product, of Lotus 123? When did Kapor walk away from it? Why did he walk away from it?</w:t>
+      </w:r>
+    </w:p>
+    <w:p>
+      <w:pPr>
+        <w:pStyle w:val="ListParagraph"/>
+        <w:numPr>
+          <w:ilvl w:val="1"/>
+          <w:numId w:val="1"/>
+        </w:numPr>
+        <w:rPr>
+          <w:rFonts w:ascii="Times New Roman" w:hAnsi="Times New Roman" w:eastAsia="Times New Roman" w:cs="Times New Roman"/>
+          <w:sz w:val="24"/>
+          <w:szCs w:val="24"/>
+          <w:lang w:val="en-US"/>
+        </w:rPr>
+      </w:pPr>
+      <w:r>
+        <w:rPr>
+          <w:rFonts w:eastAsia="Times New Roman" w:cs="Times New Roman" w:ascii="Times New Roman" w:hAnsi="Times New Roman"/>
+          <w:sz w:val="24"/>
+          <w:szCs w:val="24"/>
+          <w:lang w:val="en-US"/>
+        </w:rPr>
+        <w:t xml:space="preserve">Lotus was built for IBM pc in 1982. It was a spreadsheet to show the speed and power of the machine. Kapor walked away in July 1986 because he didn’t like his own success. He felt his success was overwhelming on a personal level. </w:t>
+      </w:r>
+    </w:p>
+    <w:p>
+      <w:pPr>
+        <w:pStyle w:val="ListParagraph"/>
+        <w:numPr>
+          <w:ilvl w:val="0"/>
+          <w:numId w:val="1"/>
+        </w:numPr>
+        <w:rPr>
+          <w:rFonts w:ascii="Times New Roman" w:hAnsi="Times New Roman" w:eastAsia="Times New Roman" w:cs="Times New Roman"/>
+          <w:sz w:val="24"/>
+          <w:szCs w:val="24"/>
+          <w:lang w:val="en-US"/>
+        </w:rPr>
+      </w:pPr>
+      <w:r>
+        <w:rPr>
+          <w:rFonts w:eastAsia="Times New Roman" w:cs="Times New Roman" w:ascii="Times New Roman" w:hAnsi="Times New Roman"/>
+          <w:sz w:val="24"/>
+          <w:szCs w:val="24"/>
+          <w:lang w:val="en-US"/>
+        </w:rPr>
+        <w:t>What does it mean for a program to “fork?”</w:t>
+      </w:r>
+    </w:p>
+    <w:p>
+      <w:pPr>
+        <w:pStyle w:val="ListParagraph"/>
+        <w:numPr>
+          <w:ilvl w:val="1"/>
+          <w:numId w:val="1"/>
+        </w:numPr>
+        <w:rPr>
+          <w:rFonts w:ascii="Times New Roman" w:hAnsi="Times New Roman" w:eastAsia="Times New Roman" w:cs="Times New Roman"/>
+          <w:sz w:val="24"/>
+          <w:szCs w:val="24"/>
+          <w:lang w:val="en-US"/>
+        </w:rPr>
+      </w:pPr>
+      <w:r>
+        <w:rPr>
+          <w:rFonts w:eastAsia="Times New Roman" w:cs="Times New Roman" w:ascii="Times New Roman" w:hAnsi="Times New Roman"/>
+          <w:sz w:val="24"/>
+          <w:szCs w:val="24"/>
+          <w:lang w:val="en-US"/>
+        </w:rPr>
+        <w:t>Means to respond to technical disagreements by splitting into rival camps.</w:t>
+      </w:r>
+    </w:p>
+    <w:p>
+      <w:pPr>
+        <w:pStyle w:val="ListParagraph"/>
+        <w:numPr>
+          <w:ilvl w:val="0"/>
+          <w:numId w:val="1"/>
+        </w:numPr>
+        <w:rPr>
+          <w:rFonts w:ascii="Times New Roman" w:hAnsi="Times New Roman" w:eastAsia="Times New Roman" w:cs="Times New Roman"/>
+          <w:sz w:val="24"/>
+          <w:szCs w:val="24"/>
+          <w:lang w:val="en-US"/>
+        </w:rPr>
+      </w:pPr>
+      <w:r>
+        <w:rPr>
+          <w:rFonts w:eastAsia="Times New Roman" w:cs="Times New Roman" w:ascii="Times New Roman" w:hAnsi="Times New Roman"/>
+          <w:sz w:val="24"/>
+          <w:szCs w:val="24"/>
+          <w:lang w:val="en-US"/>
+        </w:rPr>
+        <w:t>Linus Torvalds used a “science” and “witchcraft” analogy referring to software, explain.</w:t>
+      </w:r>
+    </w:p>
+    <w:p>
+      <w:pPr>
+        <w:pStyle w:val="ListParagraph"/>
+        <w:numPr>
+          <w:ilvl w:val="1"/>
+          <w:numId w:val="1"/>
+        </w:numPr>
+        <w:rPr>
+          <w:rFonts w:ascii="Times New Roman" w:hAnsi="Times New Roman" w:eastAsia="Times New Roman" w:cs="Times New Roman"/>
+          <w:sz w:val="24"/>
+          <w:szCs w:val="24"/>
+          <w:lang w:val="en-US"/>
+        </w:rPr>
+      </w:pPr>
+      <w:r>
+        <w:rPr>
+          <w:rFonts w:eastAsia="Times New Roman" w:cs="Times New Roman" w:ascii="Times New Roman" w:hAnsi="Times New Roman"/>
+          <w:sz w:val="24"/>
+          <w:szCs w:val="24"/>
+          <w:lang w:val="en-US"/>
+        </w:rPr>
+        <w:t xml:space="preserve">It's a metaphor. Science (open source) is when you learn, build on top of, and can look at other results. Witchcraft (traditional software) is when someone has a secret and guards it. Like in history witchcraft dies out. </w:t>
+      </w:r>
+    </w:p>
+    <w:p>
+      <w:pPr>
+        <w:pStyle w:val="ListParagraph"/>
+        <w:numPr>
+          <w:ilvl w:val="0"/>
+          <w:numId w:val="1"/>
+        </w:numPr>
+        <w:rPr>
+          <w:rFonts w:ascii="Times New Roman" w:hAnsi="Times New Roman" w:eastAsia="Times New Roman" w:cs="Times New Roman"/>
+          <w:sz w:val="24"/>
+          <w:szCs w:val="24"/>
+          <w:lang w:val="en-US"/>
+        </w:rPr>
+      </w:pPr>
+      <w:r>
+        <w:rPr>
+          <w:rFonts w:eastAsia="Times New Roman" w:cs="Times New Roman" w:ascii="Times New Roman" w:hAnsi="Times New Roman"/>
+          <w:sz w:val="24"/>
+          <w:szCs w:val="24"/>
+          <w:lang w:val="en-US"/>
+        </w:rPr>
+        <w:t>Who, where, when demonstrated one of the first PIM software programs?</w:t>
+      </w:r>
+    </w:p>
+    <w:p>
+      <w:pPr>
+        <w:pStyle w:val="ListParagraph"/>
+        <w:numPr>
+          <w:ilvl w:val="1"/>
+          <w:numId w:val="1"/>
+        </w:numPr>
+        <w:rPr>
+          <w:rFonts w:ascii="Times New Roman" w:hAnsi="Times New Roman" w:eastAsia="Times New Roman" w:cs="Times New Roman"/>
+          <w:sz w:val="24"/>
+          <w:szCs w:val="24"/>
+          <w:lang w:val="en-US"/>
+        </w:rPr>
+      </w:pPr>
+      <w:r>
+        <w:rPr>
+          <w:rFonts w:eastAsia="Times New Roman" w:cs="Times New Roman" w:ascii="Times New Roman" w:hAnsi="Times New Roman"/>
+          <w:sz w:val="24"/>
+          <w:szCs w:val="24"/>
+          <w:lang w:val="en-US"/>
+        </w:rPr>
+        <w:t>Douglas Engelbart in1968 at the San Francisco convention center.</w:t>
+      </w:r>
+    </w:p>
+    <w:p>
+      <w:pPr>
+        <w:pStyle w:val="ListParagraph"/>
+        <w:numPr>
+          <w:ilvl w:val="0"/>
+          <w:numId w:val="1"/>
+        </w:numPr>
+        <w:rPr>
+          <w:rFonts w:ascii="Times New Roman" w:hAnsi="Times New Roman" w:eastAsia="Times New Roman" w:cs="Times New Roman"/>
+          <w:sz w:val="24"/>
+          <w:szCs w:val="24"/>
+          <w:lang w:val="en-US"/>
+        </w:rPr>
+      </w:pPr>
+      <w:r>
+        <w:rPr>
+          <w:rFonts w:eastAsia="Times New Roman" w:cs="Times New Roman" w:ascii="Times New Roman" w:hAnsi="Times New Roman"/>
+          <w:sz w:val="24"/>
+          <w:szCs w:val="24"/>
+          <w:lang w:val="en-US"/>
+        </w:rPr>
+        <w:t>People often refer to starting their computer as “booting” their computer. What was the origin of this term?</w:t>
+      </w:r>
+    </w:p>
+    <w:p>
+      <w:pPr>
+        <w:pStyle w:val="ListParagraph"/>
+        <w:numPr>
+          <w:ilvl w:val="1"/>
+          <w:numId w:val="1"/>
+        </w:numPr>
+        <w:rPr>
+          <w:rFonts w:ascii="Times New Roman" w:hAnsi="Times New Roman" w:eastAsia="Times New Roman" w:cs="Times New Roman"/>
+          <w:sz w:val="24"/>
+          <w:szCs w:val="24"/>
+          <w:lang w:val="en-US"/>
+        </w:rPr>
+      </w:pPr>
+      <w:r>
+        <w:rPr>
+          <w:rFonts w:eastAsia="Times New Roman" w:cs="Times New Roman" w:ascii="Times New Roman" w:hAnsi="Times New Roman"/>
+          <w:sz w:val="24"/>
+          <w:szCs w:val="24"/>
+          <w:lang w:val="en-US"/>
+        </w:rPr>
+        <w:t>From the term pulling oneself up by the bootstraps.</w:t>
+      </w:r>
+    </w:p>
+    <w:p>
+      <w:pPr>
+        <w:pStyle w:val="ListParagraph"/>
+        <w:numPr>
+          <w:ilvl w:val="0"/>
+          <w:numId w:val="1"/>
+        </w:numPr>
+        <w:rPr>
+          <w:rFonts w:ascii="Times New Roman" w:hAnsi="Times New Roman" w:eastAsia="Times New Roman" w:cs="Times New Roman"/>
+          <w:sz w:val="24"/>
+          <w:szCs w:val="24"/>
+          <w:lang w:val="en-US"/>
+        </w:rPr>
+      </w:pPr>
+      <w:r>
+        <w:rPr>
+          <w:rFonts w:eastAsia="Times New Roman" w:cs="Times New Roman" w:ascii="Times New Roman" w:hAnsi="Times New Roman"/>
+          <w:sz w:val="24"/>
+          <w:szCs w:val="24"/>
+          <w:lang w:val="en-US"/>
+        </w:rPr>
+        <w:t>Where was the graphical user interface (GUI) developed?</w:t>
+      </w:r>
+    </w:p>
+    <w:p>
+      <w:pPr>
+        <w:pStyle w:val="ListParagraph"/>
+        <w:numPr>
+          <w:ilvl w:val="1"/>
+          <w:numId w:val="1"/>
+        </w:numPr>
+        <w:bidi w:val="0"/>
+        <w:spacing w:lineRule="auto" w:line="259" w:before="0" w:after="0"/>
+        <w:ind w:left="1440" w:right="0" w:hanging="360"/>
+        <w:jc w:val="left"/>
+        <w:rPr>
+          <w:rFonts w:ascii="Times New Roman" w:hAnsi="Times New Roman" w:eastAsia="Times New Roman" w:cs="Times New Roman"/>
+          <w:sz w:val="24"/>
+          <w:szCs w:val="24"/>
+          <w:lang w:val="en-US"/>
+        </w:rPr>
+      </w:pPr>
+      <w:r>
+        <w:rPr>
+          <w:rFonts w:eastAsia="Times New Roman" w:cs="Times New Roman" w:ascii="Times New Roman" w:hAnsi="Times New Roman"/>
+          <w:sz w:val="24"/>
+          <w:szCs w:val="24"/>
+          <w:lang w:val="en-US"/>
+        </w:rPr>
+        <w:t>At the Xerox research center in Palo Alto.</w:t>
+      </w:r>
+    </w:p>
+    <w:p>
+      <w:pPr>
+        <w:pStyle w:val="ListParagraph"/>
+        <w:numPr>
+          <w:ilvl w:val="0"/>
+          <w:numId w:val="1"/>
+        </w:numPr>
+        <w:rPr>
+          <w:rFonts w:ascii="Times New Roman" w:hAnsi="Times New Roman" w:eastAsia="Times New Roman" w:cs="Times New Roman"/>
+          <w:sz w:val="24"/>
+          <w:szCs w:val="24"/>
+          <w:lang w:val="en-US"/>
+        </w:rPr>
+      </w:pPr>
+      <w:r>
+        <w:rPr>
+          <w:rFonts w:eastAsia="Times New Roman" w:cs="Times New Roman" w:ascii="Times New Roman" w:hAnsi="Times New Roman"/>
+          <w:sz w:val="24"/>
+          <w:szCs w:val="24"/>
+          <w:lang w:val="en-US"/>
+        </w:rPr>
+        <w:t>List three software project “train wrecks.”</w:t>
+      </w:r>
+    </w:p>
+    <w:p>
+      <w:pPr>
+        <w:pStyle w:val="ListParagraph"/>
+        <w:numPr>
+          <w:ilvl w:val="1"/>
+          <w:numId w:val="1"/>
+        </w:numPr>
+        <w:rPr>
+          <w:rFonts w:ascii="Times New Roman" w:hAnsi="Times New Roman" w:eastAsia="Times New Roman" w:cs="Times New Roman"/>
+          <w:sz w:val="24"/>
+          <w:szCs w:val="24"/>
+          <w:lang w:val="en-US"/>
+        </w:rPr>
+      </w:pPr>
+      <w:r>
+        <w:rPr>
+          <w:rFonts w:eastAsia="Times New Roman" w:cs="Times New Roman" w:ascii="Times New Roman" w:hAnsi="Times New Roman"/>
+          <w:sz w:val="24"/>
+          <w:szCs w:val="24"/>
+          <w:lang w:val="en-US"/>
+        </w:rPr>
+        <w:t>Trilogy (FBI)</w:t>
+      </w:r>
+    </w:p>
+    <w:p>
+      <w:pPr>
+        <w:pStyle w:val="ListParagraph"/>
+        <w:numPr>
+          <w:ilvl w:val="1"/>
+          <w:numId w:val="1"/>
+        </w:numPr>
+        <w:rPr>
+          <w:rFonts w:ascii="Times New Roman" w:hAnsi="Times New Roman" w:eastAsia="Times New Roman" w:cs="Times New Roman"/>
+          <w:sz w:val="24"/>
+          <w:szCs w:val="24"/>
+          <w:lang w:val="en-US"/>
+        </w:rPr>
+      </w:pPr>
+      <w:r>
+        <w:rPr>
+          <w:rFonts w:eastAsia="Times New Roman" w:cs="Times New Roman" w:ascii="Times New Roman" w:hAnsi="Times New Roman"/>
+          <w:sz w:val="24"/>
+          <w:szCs w:val="24"/>
+          <w:lang w:val="en-US"/>
+        </w:rPr>
+        <w:t>IRS system upgrade</w:t>
+      </w:r>
+    </w:p>
+    <w:p>
+      <w:pPr>
+        <w:pStyle w:val="ListParagraph"/>
+        <w:numPr>
+          <w:ilvl w:val="1"/>
+          <w:numId w:val="1"/>
+        </w:numPr>
+        <w:rPr>
+          <w:rFonts w:ascii="Times New Roman" w:hAnsi="Times New Roman" w:eastAsia="Times New Roman" w:cs="Times New Roman"/>
+          <w:sz w:val="24"/>
+          <w:szCs w:val="24"/>
+          <w:lang w:val="en-US"/>
+        </w:rPr>
+      </w:pPr>
+      <w:r>
+        <w:rPr>
+          <w:rFonts w:eastAsia="Times New Roman" w:cs="Times New Roman" w:ascii="Times New Roman" w:hAnsi="Times New Roman"/>
+          <w:sz w:val="24"/>
+          <w:szCs w:val="24"/>
+          <w:lang w:val="en-US"/>
+        </w:rPr>
+        <w:t>Pentagon's "Future Combat System"</w:t>
       </w:r>
     </w:p>
     <w:p>
@@ -1506,403 +2034,6 @@
         <w:rPr/>
       </w:pPr>
       <w:r>
-        <w:rPr>
-          <w:rFonts w:eastAsia="Times New Roman" w:cs="Times New Roman" w:ascii="Times New Roman" w:hAnsi="Times New Roman"/>
-          <w:sz w:val="24"/>
-          <w:szCs w:val="24"/>
-          <w:lang w:val="en-US"/>
-        </w:rPr>
-        <w:t xml:space="preserve">  </w:t>
-      </w:r>
-    </w:p>
-    <w:p>
-      <w:pPr>
-        <w:pStyle w:val="Normal"/>
-        <w:rPr/>
-      </w:pPr>
-      <w:r>
-        <w:rPr>
-          <w:rFonts w:eastAsia="Times New Roman" w:cs="Times New Roman" w:ascii="Times New Roman" w:hAnsi="Times New Roman"/>
-          <w:b/>
-          <w:bCs/>
-          <w:sz w:val="24"/>
-          <w:szCs w:val="24"/>
-          <w:lang w:val="en-US"/>
-        </w:rPr>
-        <w:t>Chapter 2</w:t>
-      </w:r>
-    </w:p>
-    <w:p>
-      <w:pPr>
-        <w:pStyle w:val="ListParagraph"/>
-        <w:numPr>
-          <w:ilvl w:val="0"/>
-          <w:numId w:val="1"/>
-        </w:numPr>
-        <w:rPr>
-          <w:sz w:val="22"/>
-          <w:szCs w:val="22"/>
-        </w:rPr>
-      </w:pPr>
-      <w:r>
-        <w:rPr>
-          <w:rFonts w:eastAsia="Times New Roman" w:cs="Times New Roman" w:ascii="Times New Roman" w:hAnsi="Times New Roman"/>
-          <w:sz w:val="24"/>
-          <w:szCs w:val="24"/>
-          <w:lang w:val="en-US"/>
-        </w:rPr>
-        <w:t>What was the lifetime as a supported product, of Lotus 123? When did Kapor walk away from it? Why did he walk away from it?</w:t>
-      </w:r>
-    </w:p>
-    <w:p>
-      <w:pPr>
-        <w:pStyle w:val="ListParagraph"/>
-        <w:numPr>
-          <w:ilvl w:val="1"/>
-          <w:numId w:val="1"/>
-        </w:numPr>
-        <w:rPr>
-          <w:sz w:val="22"/>
-          <w:szCs w:val="22"/>
-          <w:lang w:val="en-US"/>
-        </w:rPr>
-      </w:pPr>
-      <w:r>
-        <w:rPr>
-          <w:rFonts w:eastAsia="Times New Roman" w:cs="Times New Roman" w:ascii="Times New Roman" w:hAnsi="Times New Roman"/>
-          <w:sz w:val="24"/>
-          <w:szCs w:val="24"/>
-          <w:lang w:val="en-US"/>
-        </w:rPr>
-        <w:t xml:space="preserve">Lotus was built for IBM pc in 1982. It was a spreadsheet to show the speed and power of the machine. Kapor walked away in July 1986 because he didn’t like his own success. He felt his success was overwhelming on a personal level. </w:t>
-      </w:r>
-    </w:p>
-    <w:p>
-      <w:pPr>
-        <w:pStyle w:val="ListParagraph"/>
-        <w:numPr>
-          <w:ilvl w:val="0"/>
-          <w:numId w:val="1"/>
-        </w:numPr>
-        <w:rPr>
-          <w:sz w:val="22"/>
-          <w:szCs w:val="22"/>
-        </w:rPr>
-      </w:pPr>
-      <w:r>
-        <w:rPr>
-          <w:rFonts w:eastAsia="Times New Roman" w:cs="Times New Roman" w:ascii="Times New Roman" w:hAnsi="Times New Roman"/>
-          <w:sz w:val="24"/>
-          <w:szCs w:val="24"/>
-          <w:lang w:val="en-US"/>
-        </w:rPr>
-        <w:t>What does it mean for a program to “fork?”</w:t>
-      </w:r>
-    </w:p>
-    <w:p>
-      <w:pPr>
-        <w:pStyle w:val="ListParagraph"/>
-        <w:numPr>
-          <w:ilvl w:val="1"/>
-          <w:numId w:val="1"/>
-        </w:numPr>
-        <w:rPr>
-          <w:sz w:val="22"/>
-          <w:szCs w:val="22"/>
-          <w:lang w:val="en-US"/>
-        </w:rPr>
-      </w:pPr>
-      <w:r>
-        <w:rPr>
-          <w:rFonts w:eastAsia="Times New Roman" w:cs="Times New Roman" w:ascii="Times New Roman" w:hAnsi="Times New Roman"/>
-          <w:sz w:val="24"/>
-          <w:szCs w:val="24"/>
-          <w:lang w:val="en-US"/>
-        </w:rPr>
-        <w:t>Means to respond to technical disagreements by splitting into rival camps.</w:t>
-      </w:r>
-    </w:p>
-    <w:p>
-      <w:pPr>
-        <w:pStyle w:val="ListParagraph"/>
-        <w:numPr>
-          <w:ilvl w:val="0"/>
-          <w:numId w:val="1"/>
-        </w:numPr>
-        <w:rPr>
-          <w:sz w:val="22"/>
-          <w:szCs w:val="22"/>
-        </w:rPr>
-      </w:pPr>
-      <w:r>
-        <w:rPr>
-          <w:rFonts w:eastAsia="Times New Roman" w:cs="Times New Roman" w:ascii="Times New Roman" w:hAnsi="Times New Roman"/>
-          <w:sz w:val="24"/>
-          <w:szCs w:val="24"/>
-          <w:lang w:val="en-US"/>
-        </w:rPr>
-        <w:t>Linus Torvalds used a “science” and “witchcraft” analogy referring to software, explain.</w:t>
-      </w:r>
-    </w:p>
-    <w:p>
-      <w:pPr>
-        <w:pStyle w:val="ListParagraph"/>
-        <w:numPr>
-          <w:ilvl w:val="1"/>
-          <w:numId w:val="1"/>
-        </w:numPr>
-        <w:rPr>
-          <w:sz w:val="22"/>
-          <w:szCs w:val="22"/>
-          <w:lang w:val="en-US"/>
-        </w:rPr>
-      </w:pPr>
-      <w:r>
-        <w:rPr>
-          <w:rFonts w:eastAsia="Times New Roman" w:cs="Times New Roman" w:ascii="Times New Roman" w:hAnsi="Times New Roman"/>
-          <w:sz w:val="24"/>
-          <w:szCs w:val="24"/>
-          <w:lang w:val="en-US"/>
-        </w:rPr>
-        <w:t xml:space="preserve">It's a metaphor. Science (open source) is when you learn, build on top of, and can look at other results. Witchcraft (traditional software) is when someone has a secret and guards it. Like in history witchcraft dies out. </w:t>
-      </w:r>
-    </w:p>
-    <w:p>
-      <w:pPr>
-        <w:pStyle w:val="ListParagraph"/>
-        <w:numPr>
-          <w:ilvl w:val="0"/>
-          <w:numId w:val="1"/>
-        </w:numPr>
-        <w:rPr>
-          <w:sz w:val="22"/>
-          <w:szCs w:val="22"/>
-        </w:rPr>
-      </w:pPr>
-      <w:r>
-        <w:rPr>
-          <w:rFonts w:eastAsia="Times New Roman" w:cs="Times New Roman" w:ascii="Times New Roman" w:hAnsi="Times New Roman"/>
-          <w:sz w:val="24"/>
-          <w:szCs w:val="24"/>
-          <w:lang w:val="en-US"/>
-        </w:rPr>
-        <w:t>Who, where, when demonstrated one of the first PIM software programs?</w:t>
-      </w:r>
-    </w:p>
-    <w:p>
-      <w:pPr>
-        <w:pStyle w:val="ListParagraph"/>
-        <w:numPr>
-          <w:ilvl w:val="1"/>
-          <w:numId w:val="1"/>
-        </w:numPr>
-        <w:rPr>
-          <w:sz w:val="22"/>
-          <w:szCs w:val="22"/>
-          <w:lang w:val="en-US"/>
-        </w:rPr>
-      </w:pPr>
-      <w:r>
-        <w:rPr>
-          <w:rFonts w:eastAsia="Times New Roman" w:cs="Times New Roman" w:ascii="Times New Roman" w:hAnsi="Times New Roman"/>
-          <w:sz w:val="24"/>
-          <w:szCs w:val="24"/>
-          <w:lang w:val="en-US"/>
-        </w:rPr>
-        <w:t>Douglas Engelbart in1968 at the San Francisco convention center.</w:t>
-      </w:r>
-    </w:p>
-    <w:p>
-      <w:pPr>
-        <w:pStyle w:val="ListParagraph"/>
-        <w:numPr>
-          <w:ilvl w:val="0"/>
-          <w:numId w:val="1"/>
-        </w:numPr>
-        <w:rPr>
-          <w:sz w:val="22"/>
-          <w:szCs w:val="22"/>
-        </w:rPr>
-      </w:pPr>
-      <w:r>
-        <w:rPr>
-          <w:rFonts w:eastAsia="Times New Roman" w:cs="Times New Roman" w:ascii="Times New Roman" w:hAnsi="Times New Roman"/>
-          <w:sz w:val="24"/>
-          <w:szCs w:val="24"/>
-          <w:lang w:val="en-US"/>
-        </w:rPr>
-        <w:t>People often refer to starting their computer as “booting” their computer. What was the origin of this term?</w:t>
-      </w:r>
-    </w:p>
-    <w:p>
-      <w:pPr>
-        <w:pStyle w:val="ListParagraph"/>
-        <w:numPr>
-          <w:ilvl w:val="1"/>
-          <w:numId w:val="1"/>
-        </w:numPr>
-        <w:rPr>
-          <w:sz w:val="22"/>
-          <w:szCs w:val="22"/>
-          <w:lang w:val="en-US"/>
-        </w:rPr>
-      </w:pPr>
-      <w:r>
-        <w:rPr>
-          <w:rFonts w:eastAsia="Times New Roman" w:cs="Times New Roman" w:ascii="Times New Roman" w:hAnsi="Times New Roman"/>
-          <w:sz w:val="24"/>
-          <w:szCs w:val="24"/>
-          <w:lang w:val="en-US"/>
-        </w:rPr>
-        <w:t>From the term pulling oneself up by the bootstraps.</w:t>
-      </w:r>
-    </w:p>
-    <w:p>
-      <w:pPr>
-        <w:pStyle w:val="ListParagraph"/>
-        <w:numPr>
-          <w:ilvl w:val="0"/>
-          <w:numId w:val="1"/>
-        </w:numPr>
-        <w:rPr>
-          <w:sz w:val="22"/>
-          <w:szCs w:val="22"/>
-        </w:rPr>
-      </w:pPr>
-      <w:r>
-        <w:rPr>
-          <w:rFonts w:eastAsia="Times New Roman" w:cs="Times New Roman" w:ascii="Times New Roman" w:hAnsi="Times New Roman"/>
-          <w:sz w:val="24"/>
-          <w:szCs w:val="24"/>
-          <w:lang w:val="en-US"/>
-        </w:rPr>
-        <w:t>Where was the graphical user interface (GUI) developed?</w:t>
-      </w:r>
-    </w:p>
-    <w:p>
-      <w:pPr>
-        <w:pStyle w:val="ListParagraph"/>
-        <w:numPr>
-          <w:ilvl w:val="1"/>
-          <w:numId w:val="1"/>
-        </w:numPr>
-        <w:bidi w:val="0"/>
-        <w:spacing w:lineRule="auto" w:line="259" w:beforeAutospacing="0" w:before="0" w:afterAutospacing="0" w:after="0"/>
-        <w:ind w:left="1440" w:right="0" w:hanging="360"/>
-        <w:jc w:val="left"/>
-        <w:rPr>
-          <w:sz w:val="24"/>
-          <w:szCs w:val="24"/>
-          <w:lang w:val="en-US"/>
-        </w:rPr>
-      </w:pPr>
-      <w:r>
-        <w:rPr>
-          <w:rFonts w:eastAsia="Times New Roman" w:cs="Times New Roman" w:ascii="Times New Roman" w:hAnsi="Times New Roman"/>
-          <w:sz w:val="24"/>
-          <w:szCs w:val="24"/>
-          <w:lang w:val="en-US"/>
-        </w:rPr>
-        <w:t>At the Xerox research center in Palo Alto.</w:t>
-      </w:r>
-    </w:p>
-    <w:p>
-      <w:pPr>
-        <w:pStyle w:val="ListParagraph"/>
-        <w:numPr>
-          <w:ilvl w:val="0"/>
-          <w:numId w:val="1"/>
-        </w:numPr>
-        <w:rPr>
-          <w:sz w:val="22"/>
-          <w:szCs w:val="22"/>
-        </w:rPr>
-      </w:pPr>
-      <w:r>
-        <w:rPr>
-          <w:rFonts w:eastAsia="Times New Roman" w:cs="Times New Roman" w:ascii="Times New Roman" w:hAnsi="Times New Roman"/>
-          <w:sz w:val="24"/>
-          <w:szCs w:val="24"/>
-          <w:lang w:val="en-US"/>
-        </w:rPr>
-        <w:t>List three software project “train wrecks.”</w:t>
-      </w:r>
-    </w:p>
-    <w:p>
-      <w:pPr>
-        <w:pStyle w:val="ListParagraph"/>
-        <w:numPr>
-          <w:ilvl w:val="1"/>
-          <w:numId w:val="1"/>
-        </w:numPr>
-        <w:rPr>
-          <w:sz w:val="22"/>
-          <w:szCs w:val="22"/>
-          <w:lang w:val="en-US"/>
-        </w:rPr>
-      </w:pPr>
-      <w:r>
-        <w:rPr>
-          <w:rFonts w:eastAsia="Times New Roman" w:cs="Times New Roman" w:ascii="Times New Roman" w:hAnsi="Times New Roman"/>
-          <w:sz w:val="24"/>
-          <w:szCs w:val="24"/>
-          <w:lang w:val="en-US"/>
-        </w:rPr>
-        <w:t>Trilogy (FBI)</w:t>
-      </w:r>
-    </w:p>
-    <w:p>
-      <w:pPr>
-        <w:pStyle w:val="ListParagraph"/>
-        <w:numPr>
-          <w:ilvl w:val="1"/>
-          <w:numId w:val="1"/>
-        </w:numPr>
-        <w:rPr>
-          <w:sz w:val="22"/>
-          <w:szCs w:val="22"/>
-          <w:lang w:val="en-US"/>
-        </w:rPr>
-      </w:pPr>
-      <w:r>
-        <w:rPr>
-          <w:rFonts w:eastAsia="Times New Roman" w:cs="Times New Roman" w:ascii="Times New Roman" w:hAnsi="Times New Roman"/>
-          <w:sz w:val="24"/>
-          <w:szCs w:val="24"/>
-          <w:lang w:val="en-US"/>
-        </w:rPr>
-        <w:t>IRS system upgrade</w:t>
-      </w:r>
-    </w:p>
-    <w:p>
-      <w:pPr>
-        <w:pStyle w:val="ListParagraph"/>
-        <w:numPr>
-          <w:ilvl w:val="1"/>
-          <w:numId w:val="1"/>
-        </w:numPr>
-        <w:rPr>
-          <w:sz w:val="22"/>
-          <w:szCs w:val="22"/>
-          <w:lang w:val="en-US"/>
-        </w:rPr>
-      </w:pPr>
-      <w:r>
-        <w:rPr>
-          <w:rFonts w:eastAsia="Times New Roman" w:cs="Times New Roman" w:ascii="Times New Roman" w:hAnsi="Times New Roman"/>
-          <w:sz w:val="24"/>
-          <w:szCs w:val="24"/>
-          <w:lang w:val="en-US"/>
-        </w:rPr>
-        <w:t>Pentagon's "Future Combat System"</w:t>
-      </w:r>
-    </w:p>
-    <w:p>
-      <w:pPr>
-        <w:pStyle w:val="Normal"/>
-        <w:rPr/>
-      </w:pPr>
-      <w:r>
         <w:rPr/>
         <w:br/>
       </w:r>
@@ -1937,20 +2068,9 @@
         </w:tabs>
         <w:bidi w:val="0"/>
         <w:spacing w:lineRule="auto" w:line="331" w:before="0" w:after="0"/>
-        <w:ind w:left="707" w:hanging="283"/>
-        <w:rPr>
-          <w:rFonts w:ascii="Times New Roman" w:hAnsi="Times New Roman"/>
-          <w:b w:val="false"/>
-          <w:i w:val="false"/>
-          <w:caps w:val="false"/>
-          <w:smallCaps w:val="false"/>
-          <w:strike w:val="false"/>
-          <w:dstrike w:val="false"/>
-          <w:color w:val="000000"/>
-          <w:sz w:val="24"/>
-          <w:u w:val="none"/>
-          <w:effect w:val="none"/>
-        </w:rPr>
+        <w:ind w:left="707" w:right="0" w:hanging="283"/>
+        <w:jc w:val="left"/>
+        <w:rPr/>
       </w:pPr>
       <w:bookmarkStart w:id="1" w:name="__DdeLink__200_660491366"/>
       <w:r>
@@ -1999,8 +2119,23 @@
         </w:tabs>
         <w:bidi w:val="0"/>
         <w:spacing w:lineRule="auto" w:line="331" w:before="0" w:after="0"/>
-        <w:ind w:left="1414" w:hanging="283"/>
-        <w:rPr/>
+        <w:ind w:left="1414" w:right="0" w:hanging="283"/>
+        <w:jc w:val="left"/>
+        <w:rPr>
+          <w:rFonts w:ascii="Times New Roman" w:hAnsi="Times New Roman"/>
+          <w:b w:val="false"/>
+          <w:b w:val="false"/>
+          <w:i w:val="false"/>
+          <w:i w:val="false"/>
+          <w:caps w:val="false"/>
+          <w:smallCaps w:val="false"/>
+          <w:strike w:val="false"/>
+          <w:dstrike w:val="false"/>
+          <w:color w:val="000000"/>
+          <w:sz w:val="24"/>
+          <w:u w:val="none"/>
+          <w:effect w:val="none"/>
+        </w:rPr>
       </w:pPr>
       <w:r>
         <w:rPr>
@@ -2024,9 +2159,12 @@
         <w:pStyle w:val="TextBody"/>
         <w:bidi w:val="0"/>
         <w:spacing w:lineRule="auto" w:line="331" w:before="0" w:after="0"/>
-        <w:rPr>
-          <w:rFonts w:ascii="Times New Roman" w:hAnsi="Times New Roman"/>
-          <w:b w:val="false"/>
+        <w:jc w:val="left"/>
+        <w:rPr>
+          <w:rFonts w:ascii="Times New Roman" w:hAnsi="Times New Roman"/>
+          <w:b w:val="false"/>
+          <w:b w:val="false"/>
+          <w:i w:val="false"/>
           <w:i w:val="false"/>
           <w:caps w:val="false"/>
           <w:smallCaps w:val="false"/>
@@ -2066,10 +2204,13 @@
         </w:tabs>
         <w:bidi w:val="0"/>
         <w:spacing w:lineRule="auto" w:line="331" w:before="0" w:after="0"/>
-        <w:ind w:left="707" w:hanging="283"/>
-        <w:rPr>
-          <w:rFonts w:ascii="Times New Roman" w:hAnsi="Times New Roman"/>
-          <w:b w:val="false"/>
+        <w:ind w:left="707" w:right="0" w:hanging="283"/>
+        <w:jc w:val="left"/>
+        <w:rPr>
+          <w:rFonts w:ascii="Times New Roman" w:hAnsi="Times New Roman"/>
+          <w:b w:val="false"/>
+          <w:b w:val="false"/>
+          <w:i w:val="false"/>
           <w:i w:val="false"/>
           <w:caps w:val="false"/>
           <w:smallCaps w:val="false"/>
@@ -2112,50 +2253,53 @@
         </w:tabs>
         <w:bidi w:val="0"/>
         <w:spacing w:lineRule="auto" w:line="331" w:before="0" w:after="0"/>
-        <w:ind w:left="1414" w:hanging="283"/>
-        <w:rPr>
-          <w:rFonts w:ascii="Times New Roman" w:hAnsi="Times New Roman"/>
-          <w:b w:val="false"/>
-          <w:i w:val="false"/>
-          <w:caps w:val="false"/>
-          <w:smallCaps w:val="false"/>
-          <w:strike w:val="false"/>
-          <w:dstrike w:val="false"/>
-          <w:color w:val="000000"/>
-          <w:sz w:val="24"/>
-          <w:u w:val="none"/>
-          <w:effect w:val="none"/>
-        </w:rPr>
-      </w:pPr>
-      <w:r>
-        <w:rPr>
-          <w:rFonts w:ascii="Times New Roman" w:hAnsi="Times New Roman"/>
-          <w:b w:val="false"/>
-          <w:i w:val="false"/>
-          <w:caps w:val="false"/>
-          <w:smallCaps w:val="false"/>
-          <w:strike w:val="false"/>
-          <w:dstrike w:val="false"/>
-          <w:color w:val="000000"/>
-          <w:sz w:val="24"/>
-          <w:u w:val="none"/>
-          <w:effect w:val="none"/>
-        </w:rPr>
+        <w:ind w:left="1414" w:right="0" w:hanging="283"/>
+        <w:jc w:val="left"/>
+        <w:rPr>
+          <w:rFonts w:ascii="Times New Roman" w:hAnsi="Times New Roman"/>
+          <w:b w:val="false"/>
+          <w:b w:val="false"/>
+          <w:i w:val="false"/>
+          <w:i w:val="false"/>
+          <w:caps w:val="false"/>
+          <w:smallCaps w:val="false"/>
+          <w:strike w:val="false"/>
+          <w:dstrike w:val="false"/>
+          <w:color w:val="000000"/>
+          <w:sz w:val="24"/>
+          <w:u w:val="none"/>
+          <w:effect w:val="none"/>
+        </w:rPr>
+      </w:pPr>
+      <w:r>
+        <w:rPr>
+          <w:rFonts w:ascii="Times New Roman" w:hAnsi="Times New Roman"/>
+          <w:b w:val="false"/>
+          <w:i w:val="false"/>
+          <w:caps w:val="false"/>
+          <w:smallCaps w:val="false"/>
+          <w:strike w:val="false"/>
+          <w:dstrike w:val="false"/>
+          <w:color w:val="000000"/>
+          <w:sz w:val="24"/>
+          <w:u w:val="none"/>
+          <w:effect w:val="none"/>
+        </w:rPr>
+        <w:t xml:space="preserve">When a machine freezes up because of an irreconcilable conflict and the computer drops everything, grinds to a halt. The verbiage is from the fact that the core is a physical entity and not just a metaphor.  </w:t>
       </w:r>
     </w:p>
     <w:p>
       <w:pPr>
         <w:pStyle w:val="TextBody"/>
-        <w:numPr>
-          <w:ilvl w:val="0"/>
-          <w:numId w:val="0"/>
-        </w:numPr>
         <w:bidi w:val="0"/>
         <w:spacing w:lineRule="auto" w:line="331" w:before="0" w:after="0"/>
-        <w:ind w:left="707" w:hanging="0"/>
-        <w:rPr>
-          <w:rFonts w:ascii="Times New Roman" w:hAnsi="Times New Roman"/>
-          <w:b w:val="false"/>
+        <w:ind w:left="707" w:right="0" w:hanging="0"/>
+        <w:jc w:val="left"/>
+        <w:rPr>
+          <w:rFonts w:ascii="Times New Roman" w:hAnsi="Times New Roman"/>
+          <w:b w:val="false"/>
+          <w:b w:val="false"/>
+          <w:i w:val="false"/>
           <w:i w:val="false"/>
           <w:caps w:val="false"/>
           <w:smallCaps w:val="false"/>
@@ -2195,10 +2339,13 @@
         </w:tabs>
         <w:bidi w:val="0"/>
         <w:spacing w:lineRule="auto" w:line="331" w:before="0" w:after="0"/>
-        <w:ind w:left="707" w:hanging="283"/>
-        <w:rPr>
-          <w:rFonts w:ascii="Times New Roman" w:hAnsi="Times New Roman"/>
-          <w:b w:val="false"/>
+        <w:ind w:left="707" w:right="0" w:hanging="283"/>
+        <w:jc w:val="left"/>
+        <w:rPr>
+          <w:rFonts w:ascii="Times New Roman" w:hAnsi="Times New Roman"/>
+          <w:b w:val="false"/>
+          <w:b w:val="false"/>
+          <w:i w:val="false"/>
           <w:i w:val="false"/>
           <w:caps w:val="false"/>
           <w:smallCaps w:val="false"/>
@@ -2225,6 +2372,53 @@
           <w:effect w:val="none"/>
         </w:rPr>
         <w:t>Rather than writing program statements in binary code, 110101110 1001101111, programmers developed a shorthand language called what?</w:t>
+      </w:r>
+    </w:p>
+    <w:p>
+      <w:pPr>
+        <w:pStyle w:val="TextBody"/>
+        <w:numPr>
+          <w:ilvl w:val="1"/>
+          <w:numId w:val="2"/>
+        </w:numPr>
+        <w:tabs>
+          <w:tab w:val="left" w:pos="0" w:leader="none"/>
+        </w:tabs>
+        <w:bidi w:val="0"/>
+        <w:spacing w:lineRule="auto" w:line="331" w:before="0" w:after="0"/>
+        <w:ind w:left="707" w:right="0" w:hanging="283"/>
+        <w:jc w:val="left"/>
+        <w:rPr>
+          <w:rFonts w:ascii="Times New Roman" w:hAnsi="Times New Roman"/>
+          <w:b w:val="false"/>
+          <w:b w:val="false"/>
+          <w:i w:val="false"/>
+          <w:i w:val="false"/>
+          <w:caps w:val="false"/>
+          <w:smallCaps w:val="false"/>
+          <w:strike w:val="false"/>
+          <w:dstrike w:val="false"/>
+          <w:color w:val="000000"/>
+          <w:sz w:val="24"/>
+          <w:u w:val="none"/>
+          <w:effect w:val="none"/>
+        </w:rPr>
+      </w:pPr>
+      <w:r>
+        <w:rPr>
+          <w:rFonts w:ascii="Times New Roman" w:hAnsi="Times New Roman"/>
+          <w:b w:val="false"/>
+          <w:i w:val="false"/>
+          <w:caps w:val="false"/>
+          <w:smallCaps w:val="false"/>
+          <w:strike w:val="false"/>
+          <w:dstrike w:val="false"/>
+          <w:color w:val="000000"/>
+          <w:sz w:val="24"/>
+          <w:u w:val="none"/>
+          <w:effect w:val="none"/>
+        </w:rPr>
+        <w:t xml:space="preserve">Assembly language </w:t>
       </w:r>
     </w:p>
     <w:p>
@@ -2239,10 +2433,13 @@
         </w:tabs>
         <w:bidi w:val="0"/>
         <w:spacing w:lineRule="auto" w:line="331" w:before="0" w:after="0"/>
-        <w:ind w:left="707" w:hanging="283"/>
-        <w:rPr>
-          <w:rFonts w:ascii="Times New Roman" w:hAnsi="Times New Roman"/>
-          <w:b w:val="false"/>
+        <w:ind w:left="707" w:right="0" w:hanging="283"/>
+        <w:jc w:val="left"/>
+        <w:rPr>
+          <w:rFonts w:ascii="Times New Roman" w:hAnsi="Times New Roman"/>
+          <w:b w:val="false"/>
+          <w:b w:val="false"/>
+          <w:i w:val="false"/>
           <w:i w:val="false"/>
           <w:caps w:val="false"/>
           <w:smallCaps w:val="false"/>
@@ -2269,6 +2466,53 @@
           <w:effect w:val="none"/>
         </w:rPr>
         <w:t>Adding layers of abstraction, new programming languages were created: Lisp, Cobol, Algol, Basic. Fortran was the first widely used. What kind of program converted Fortran to binary?</w:t>
+      </w:r>
+    </w:p>
+    <w:p>
+      <w:pPr>
+        <w:pStyle w:val="TextBody"/>
+        <w:numPr>
+          <w:ilvl w:val="1"/>
+          <w:numId w:val="2"/>
+        </w:numPr>
+        <w:tabs>
+          <w:tab w:val="left" w:pos="0" w:leader="none"/>
+        </w:tabs>
+        <w:bidi w:val="0"/>
+        <w:spacing w:lineRule="auto" w:line="331" w:before="0" w:after="0"/>
+        <w:ind w:left="707" w:right="0" w:hanging="283"/>
+        <w:jc w:val="left"/>
+        <w:rPr>
+          <w:rFonts w:ascii="Times New Roman" w:hAnsi="Times New Roman"/>
+          <w:b w:val="false"/>
+          <w:b w:val="false"/>
+          <w:i w:val="false"/>
+          <w:i w:val="false"/>
+          <w:caps w:val="false"/>
+          <w:smallCaps w:val="false"/>
+          <w:strike w:val="false"/>
+          <w:dstrike w:val="false"/>
+          <w:color w:val="000000"/>
+          <w:sz w:val="24"/>
+          <w:u w:val="none"/>
+          <w:effect w:val="none"/>
+        </w:rPr>
+      </w:pPr>
+      <w:r>
+        <w:rPr>
+          <w:rFonts w:ascii="Times New Roman" w:hAnsi="Times New Roman"/>
+          <w:b w:val="false"/>
+          <w:i w:val="false"/>
+          <w:caps w:val="false"/>
+          <w:smallCaps w:val="false"/>
+          <w:strike w:val="false"/>
+          <w:dstrike w:val="false"/>
+          <w:color w:val="000000"/>
+          <w:sz w:val="24"/>
+          <w:u w:val="none"/>
+          <w:effect w:val="none"/>
+        </w:rPr>
+        <w:t xml:space="preserve">Formula Translating System </w:t>
       </w:r>
     </w:p>
     <w:p>
@@ -2276,9 +2520,12 @@
         <w:pStyle w:val="TextBody"/>
         <w:bidi w:val="0"/>
         <w:spacing w:lineRule="auto" w:line="331" w:before="200" w:after="0"/>
+        <w:jc w:val="left"/>
         <w:rPr>
           <w:rFonts w:ascii="Times New Roman" w:hAnsi="Times New Roman"/>
           <w:b/>
+          <w:b/>
+          <w:i w:val="false"/>
           <w:i w:val="false"/>
           <w:caps w:val="false"/>
           <w:smallCaps w:val="false"/>
@@ -2319,10 +2566,13 @@
         </w:tabs>
         <w:bidi w:val="0"/>
         <w:spacing w:lineRule="auto" w:line="331" w:before="0" w:after="0"/>
-        <w:ind w:left="707" w:hanging="283"/>
-        <w:rPr>
-          <w:rFonts w:ascii="Times New Roman" w:hAnsi="Times New Roman"/>
-          <w:b w:val="false"/>
+        <w:ind w:left="707" w:right="0" w:hanging="283"/>
+        <w:jc w:val="left"/>
+        <w:rPr>
+          <w:rFonts w:ascii="Times New Roman" w:hAnsi="Times New Roman"/>
+          <w:b w:val="false"/>
+          <w:b w:val="false"/>
+          <w:i w:val="false"/>
           <w:i w:val="false"/>
           <w:caps w:val="false"/>
           <w:smallCaps w:val="false"/>
@@ -2349,6 +2599,55 @@
           <w:effect w:val="none"/>
         </w:rPr>
         <w:t>What do “front ends” and “back ends” mean to software developers?</w:t>
+      </w:r>
+    </w:p>
+    <w:p>
+      <w:pPr>
+        <w:pStyle w:val="TextBody"/>
+        <w:numPr>
+          <w:ilvl w:val="1"/>
+          <w:numId w:val="3"/>
+        </w:numPr>
+        <w:tabs>
+          <w:tab w:val="left" w:pos="0" w:leader="none"/>
+        </w:tabs>
+        <w:bidi w:val="0"/>
+        <w:spacing w:lineRule="auto" w:line="331" w:before="0" w:after="0"/>
+        <w:ind w:left="707" w:right="0" w:hanging="283"/>
+        <w:jc w:val="left"/>
+        <w:rPr/>
+      </w:pPr>
+      <w:r>
+        <w:rPr>
+          <w:rFonts w:ascii="Times New Roman" w:hAnsi="Times New Roman"/>
+          <w:b w:val="false"/>
+          <w:i w:val="false"/>
+          <w:caps w:val="false"/>
+          <w:smallCaps w:val="false"/>
+          <w:strike w:val="false"/>
+          <w:dstrike w:val="false"/>
+          <w:color w:val="000000"/>
+          <w:sz w:val="24"/>
+          <w:u w:val="none"/>
+          <w:effect w:val="none"/>
+        </w:rPr>
+        <w:t xml:space="preserve">You the user are the “front end.” The front end </w:t>
+      </w:r>
+      <w:r>
+        <w:rPr>
+          <w:rFonts w:ascii="Times New Roman" w:hAnsi="Times New Roman"/>
+          <w:b w:val="false"/>
+          <w:i w:val="false"/>
+          <w:caps w:val="false"/>
+          <w:smallCaps w:val="false"/>
+          <w:strike w:val="false"/>
+          <w:dstrike w:val="false"/>
+          <w:color w:val="000000"/>
+          <w:sz w:val="24"/>
+          <w:u w:val="none"/>
+          <w:effect w:val="none"/>
+        </w:rPr>
+        <w:t>is the the part of the program that deals with you. The back end is where the results of the front end events and inputs go so that the computer can make sense of them, save them, and retrieve them.</w:t>
       </w:r>
     </w:p>
     <w:p>
@@ -2363,10 +2662,13 @@
         </w:tabs>
         <w:bidi w:val="0"/>
         <w:spacing w:lineRule="auto" w:line="331" w:before="0" w:after="0"/>
-        <w:ind w:left="707" w:hanging="283"/>
-        <w:rPr>
-          <w:rFonts w:ascii="Times New Roman" w:hAnsi="Times New Roman"/>
-          <w:b w:val="false"/>
+        <w:ind w:left="707" w:right="0" w:hanging="283"/>
+        <w:jc w:val="left"/>
+        <w:rPr>
+          <w:rFonts w:ascii="Times New Roman" w:hAnsi="Times New Roman"/>
+          <w:b w:val="false"/>
+          <w:b w:val="false"/>
+          <w:i w:val="false"/>
           <w:i w:val="false"/>
           <w:caps w:val="false"/>
           <w:smallCaps w:val="false"/>
@@ -2393,6 +2695,55 @@
           <w:effect w:val="none"/>
         </w:rPr>
         <w:t>What did the Lego Hypothesis refer to?</w:t>
+      </w:r>
+    </w:p>
+    <w:p>
+      <w:pPr>
+        <w:pStyle w:val="TextBody"/>
+        <w:numPr>
+          <w:ilvl w:val="1"/>
+          <w:numId w:val="3"/>
+        </w:numPr>
+        <w:tabs>
+          <w:tab w:val="left" w:pos="0" w:leader="none"/>
+        </w:tabs>
+        <w:bidi w:val="0"/>
+        <w:spacing w:lineRule="auto" w:line="331" w:before="0" w:after="0"/>
+        <w:ind w:left="707" w:right="0" w:hanging="283"/>
+        <w:jc w:val="left"/>
+        <w:rPr/>
+      </w:pPr>
+      <w:r>
+        <w:rPr>
+          <w:rFonts w:ascii="Times New Roman" w:hAnsi="Times New Roman"/>
+          <w:b w:val="false"/>
+          <w:i w:val="false"/>
+          <w:caps w:val="false"/>
+          <w:smallCaps w:val="false"/>
+          <w:strike w:val="false"/>
+          <w:dstrike w:val="false"/>
+          <w:color w:val="000000"/>
+          <w:sz w:val="24"/>
+          <w:u w:val="none"/>
+          <w:effect w:val="none"/>
+        </w:rPr>
+        <w:t xml:space="preserve">In the future all programs will be built </w:t>
+      </w:r>
+      <w:r>
+        <w:rPr>
+          <w:rFonts w:ascii="Times New Roman" w:hAnsi="Times New Roman"/>
+          <w:b w:val="false"/>
+          <w:i w:val="false"/>
+          <w:caps w:val="false"/>
+          <w:smallCaps w:val="false"/>
+          <w:strike w:val="false"/>
+          <w:dstrike w:val="false"/>
+          <w:color w:val="000000"/>
+          <w:sz w:val="24"/>
+          <w:u w:val="none"/>
+          <w:effect w:val="none"/>
+        </w:rPr>
+        <w:t xml:space="preserve">out of reusable parts. Software parts will be available worldwide. Software engineering with be set free from the mundane necessity of programming. </w:t>
       </w:r>
     </w:p>
     <w:p>
@@ -2407,10 +2758,13 @@
         </w:tabs>
         <w:bidi w:val="0"/>
         <w:spacing w:lineRule="auto" w:line="331" w:before="0" w:after="0"/>
-        <w:ind w:left="707" w:hanging="283"/>
-        <w:rPr>
-          <w:rFonts w:ascii="Times New Roman" w:hAnsi="Times New Roman"/>
-          <w:b w:val="false"/>
+        <w:ind w:left="707" w:right="0" w:hanging="283"/>
+        <w:jc w:val="left"/>
+        <w:rPr>
+          <w:rFonts w:ascii="Times New Roman" w:hAnsi="Times New Roman"/>
+          <w:b w:val="false"/>
+          <w:b w:val="false"/>
+          <w:i w:val="false"/>
           <w:i w:val="false"/>
           <w:caps w:val="false"/>
           <w:smallCaps w:val="false"/>
@@ -2437,6 +2791,71 @@
           <w:effect w:val="none"/>
         </w:rPr>
         <w:t>Give one reason why the Lego Hypothesis seems to not work so well.</w:t>
+      </w:r>
+    </w:p>
+    <w:p>
+      <w:pPr>
+        <w:pStyle w:val="TextBody"/>
+        <w:numPr>
+          <w:ilvl w:val="1"/>
+          <w:numId w:val="3"/>
+        </w:numPr>
+        <w:tabs>
+          <w:tab w:val="left" w:pos="0" w:leader="none"/>
+        </w:tabs>
+        <w:bidi w:val="0"/>
+        <w:spacing w:lineRule="auto" w:line="331" w:before="0" w:after="0"/>
+        <w:ind w:left="707" w:right="0" w:hanging="283"/>
+        <w:jc w:val="left"/>
+        <w:rPr/>
+      </w:pPr>
+      <w:r>
+        <w:rPr>
+          <w:rFonts w:ascii="Times New Roman" w:hAnsi="Times New Roman"/>
+          <w:b w:val="false"/>
+          <w:i w:val="false"/>
+          <w:caps w:val="false"/>
+          <w:smallCaps w:val="false"/>
+          <w:strike w:val="false"/>
+          <w:dstrike w:val="false"/>
+          <w:color w:val="000000"/>
+          <w:sz w:val="24"/>
+          <w:u w:val="none"/>
+          <w:effect w:val="none"/>
+        </w:rPr>
+        <w:t xml:space="preserve">If projects were like like the </w:t>
+      </w:r>
+      <w:r>
+        <w:rPr>
+          <w:rFonts w:ascii="Times New Roman" w:hAnsi="Times New Roman"/>
+          <w:b w:val="false"/>
+          <w:i w:val="false"/>
+          <w:caps w:val="false"/>
+          <w:smallCaps w:val="false"/>
+          <w:strike w:val="false"/>
+          <w:dstrike w:val="false"/>
+          <w:color w:val="000000"/>
+          <w:sz w:val="24"/>
+          <w:u w:val="none"/>
+          <w:effect w:val="none"/>
+        </w:rPr>
+        <w:t>L</w:t>
+      </w:r>
+      <w:r>
+        <w:rPr>
+          <w:rFonts w:ascii="Times New Roman" w:hAnsi="Times New Roman"/>
+          <w:b w:val="false"/>
+          <w:i w:val="false"/>
+          <w:caps w:val="false"/>
+          <w:smallCaps w:val="false"/>
+          <w:strike w:val="false"/>
+          <w:dstrike w:val="false"/>
+          <w:color w:val="000000"/>
+          <w:sz w:val="24"/>
+          <w:u w:val="none"/>
+          <w:effect w:val="none"/>
+        </w:rPr>
+        <w:t xml:space="preserve">ego hypothesis the would be small, invisible, and substitutable. They would be more similar to one another. </w:t>
       </w:r>
     </w:p>
     <w:p>
@@ -2444,9 +2863,12 @@
         <w:pStyle w:val="TextBody"/>
         <w:bidi w:val="0"/>
         <w:spacing w:lineRule="auto" w:line="331" w:before="200" w:after="0"/>
+        <w:jc w:val="left"/>
         <w:rPr>
           <w:rFonts w:ascii="Times New Roman" w:hAnsi="Times New Roman"/>
           <w:b/>
+          <w:b/>
+          <w:i w:val="false"/>
           <w:i w:val="false"/>
           <w:caps w:val="false"/>
           <w:smallCaps w:val="false"/>
@@ -2487,10 +2909,13 @@
         </w:tabs>
         <w:bidi w:val="0"/>
         <w:spacing w:lineRule="auto" w:line="331" w:before="0" w:after="0"/>
-        <w:ind w:left="707" w:hanging="283"/>
-        <w:rPr>
-          <w:rFonts w:ascii="Times New Roman" w:hAnsi="Times New Roman"/>
-          <w:b w:val="false"/>
+        <w:ind w:left="707" w:right="0" w:hanging="283"/>
+        <w:jc w:val="left"/>
+        <w:rPr>
+          <w:rFonts w:ascii="Times New Roman" w:hAnsi="Times New Roman"/>
+          <w:b w:val="false"/>
+          <w:b w:val="false"/>
+          <w:i w:val="false"/>
           <w:i w:val="false"/>
           <w:caps w:val="false"/>
           <w:smallCaps w:val="false"/>
@@ -2517,6 +2942,53 @@
           <w:effect w:val="none"/>
         </w:rPr>
         <w:t>What is the three-way trade-off that many software projects struggle to overcome.</w:t>
+      </w:r>
+    </w:p>
+    <w:p>
+      <w:pPr>
+        <w:pStyle w:val="TextBody"/>
+        <w:numPr>
+          <w:ilvl w:val="1"/>
+          <w:numId w:val="4"/>
+        </w:numPr>
+        <w:tabs>
+          <w:tab w:val="left" w:pos="0" w:leader="none"/>
+        </w:tabs>
+        <w:bidi w:val="0"/>
+        <w:spacing w:lineRule="auto" w:line="331" w:before="0" w:after="0"/>
+        <w:ind w:left="707" w:right="0" w:hanging="283"/>
+        <w:jc w:val="left"/>
+        <w:rPr>
+          <w:rFonts w:ascii="Times New Roman" w:hAnsi="Times New Roman"/>
+          <w:b w:val="false"/>
+          <w:b w:val="false"/>
+          <w:i w:val="false"/>
+          <w:i w:val="false"/>
+          <w:caps w:val="false"/>
+          <w:smallCaps w:val="false"/>
+          <w:strike w:val="false"/>
+          <w:dstrike w:val="false"/>
+          <w:color w:val="000000"/>
+          <w:sz w:val="24"/>
+          <w:u w:val="none"/>
+          <w:effect w:val="none"/>
+        </w:rPr>
+      </w:pPr>
+      <w:r>
+        <w:rPr>
+          <w:rFonts w:ascii="Times New Roman" w:hAnsi="Times New Roman"/>
+          <w:b w:val="false"/>
+          <w:i w:val="false"/>
+          <w:caps w:val="false"/>
+          <w:smallCaps w:val="false"/>
+          <w:strike w:val="false"/>
+          <w:dstrike w:val="false"/>
+          <w:color w:val="000000"/>
+          <w:sz w:val="24"/>
+          <w:u w:val="none"/>
+          <w:effect w:val="none"/>
+        </w:rPr>
+        <w:t xml:space="preserve">When creating  fast, cheap, or good software you are only able to choose two. </w:t>
       </w:r>
     </w:p>
     <w:p>
@@ -2531,10 +3003,13 @@
         </w:tabs>
         <w:bidi w:val="0"/>
         <w:spacing w:lineRule="auto" w:line="331" w:before="0" w:after="0"/>
-        <w:ind w:left="707" w:hanging="283"/>
-        <w:rPr>
-          <w:rFonts w:ascii="Times New Roman" w:hAnsi="Times New Roman"/>
-          <w:b w:val="false"/>
+        <w:ind w:left="707" w:right="0" w:hanging="283"/>
+        <w:jc w:val="left"/>
+        <w:rPr>
+          <w:rFonts w:ascii="Times New Roman" w:hAnsi="Times New Roman"/>
+          <w:b w:val="false"/>
+          <w:b w:val="false"/>
+          <w:i w:val="false"/>
           <w:i w:val="false"/>
           <w:caps w:val="false"/>
           <w:smallCaps w:val="false"/>
@@ -2561,6 +3036,53 @@
           <w:effect w:val="none"/>
         </w:rPr>
         <w:t>What is the more recent definition of “geek?”</w:t>
+      </w:r>
+    </w:p>
+    <w:p>
+      <w:pPr>
+        <w:pStyle w:val="TextBody"/>
+        <w:numPr>
+          <w:ilvl w:val="1"/>
+          <w:numId w:val="4"/>
+        </w:numPr>
+        <w:tabs>
+          <w:tab w:val="left" w:pos="0" w:leader="none"/>
+        </w:tabs>
+        <w:bidi w:val="0"/>
+        <w:spacing w:lineRule="auto" w:line="331" w:before="0" w:after="0"/>
+        <w:ind w:left="707" w:right="0" w:hanging="283"/>
+        <w:jc w:val="left"/>
+        <w:rPr>
+          <w:rFonts w:ascii="Times New Roman" w:hAnsi="Times New Roman"/>
+          <w:b w:val="false"/>
+          <w:b w:val="false"/>
+          <w:i w:val="false"/>
+          <w:i w:val="false"/>
+          <w:caps w:val="false"/>
+          <w:smallCaps w:val="false"/>
+          <w:strike w:val="false"/>
+          <w:dstrike w:val="false"/>
+          <w:color w:val="000000"/>
+          <w:sz w:val="24"/>
+          <w:u w:val="none"/>
+          <w:effect w:val="none"/>
+        </w:rPr>
+      </w:pPr>
+      <w:r>
+        <w:rPr>
+          <w:rFonts w:ascii="Times New Roman" w:hAnsi="Times New Roman"/>
+          <w:b w:val="false"/>
+          <w:i w:val="false"/>
+          <w:caps w:val="false"/>
+          <w:smallCaps w:val="false"/>
+          <w:strike w:val="false"/>
+          <w:dstrike w:val="false"/>
+          <w:color w:val="000000"/>
+          <w:sz w:val="24"/>
+          <w:u w:val="none"/>
+          <w:effect w:val="none"/>
+        </w:rPr>
+        <w:t xml:space="preserve">a person who has chosen concentration rather than conformity; one who pursues skill, imagination, not mainstream social acceptance. </w:t>
       </w:r>
     </w:p>
     <w:p>
@@ -2575,10 +3097,13 @@
         </w:tabs>
         <w:bidi w:val="0"/>
         <w:spacing w:lineRule="auto" w:line="331" w:before="0" w:after="0"/>
-        <w:ind w:left="707" w:hanging="283"/>
-        <w:rPr>
-          <w:rFonts w:ascii="Times New Roman" w:hAnsi="Times New Roman"/>
-          <w:b w:val="false"/>
+        <w:ind w:left="707" w:right="0" w:hanging="283"/>
+        <w:jc w:val="left"/>
+        <w:rPr>
+          <w:rFonts w:ascii="Times New Roman" w:hAnsi="Times New Roman"/>
+          <w:b w:val="false"/>
+          <w:b w:val="false"/>
+          <w:i w:val="false"/>
           <w:i w:val="false"/>
           <w:caps w:val="false"/>
           <w:smallCaps w:val="false"/>
@@ -2605,6 +3130,53 @@
           <w:effect w:val="none"/>
         </w:rPr>
         <w:t>What does “refactoring” mean to programmers?</w:t>
+      </w:r>
+    </w:p>
+    <w:p>
+      <w:pPr>
+        <w:pStyle w:val="TextBody"/>
+        <w:numPr>
+          <w:ilvl w:val="1"/>
+          <w:numId w:val="4"/>
+        </w:numPr>
+        <w:tabs>
+          <w:tab w:val="left" w:pos="0" w:leader="none"/>
+        </w:tabs>
+        <w:bidi w:val="0"/>
+        <w:spacing w:lineRule="auto" w:line="331" w:before="0" w:after="0"/>
+        <w:ind w:left="707" w:right="0" w:hanging="283"/>
+        <w:jc w:val="left"/>
+        <w:rPr>
+          <w:rFonts w:ascii="Times New Roman" w:hAnsi="Times New Roman"/>
+          <w:b w:val="false"/>
+          <w:b w:val="false"/>
+          <w:i w:val="false"/>
+          <w:i w:val="false"/>
+          <w:caps w:val="false"/>
+          <w:smallCaps w:val="false"/>
+          <w:strike w:val="false"/>
+          <w:dstrike w:val="false"/>
+          <w:color w:val="000000"/>
+          <w:sz w:val="24"/>
+          <w:u w:val="none"/>
+          <w:effect w:val="none"/>
+        </w:rPr>
+      </w:pPr>
+      <w:r>
+        <w:rPr>
+          <w:rFonts w:ascii="Times New Roman" w:hAnsi="Times New Roman"/>
+          <w:b w:val="false"/>
+          <w:i w:val="false"/>
+          <w:caps w:val="false"/>
+          <w:smallCaps w:val="false"/>
+          <w:strike w:val="false"/>
+          <w:dstrike w:val="false"/>
+          <w:color w:val="000000"/>
+          <w:sz w:val="24"/>
+          <w:u w:val="none"/>
+          <w:effect w:val="none"/>
+        </w:rPr>
+        <w:t>Means rewriting a chunk of code to make it briefer, cleaner, and easier to read without changing  what it actually does.</w:t>
       </w:r>
     </w:p>
     <w:p>
@@ -2619,10 +3191,13 @@
         </w:tabs>
         <w:bidi w:val="0"/>
         <w:spacing w:lineRule="auto" w:line="331" w:before="0" w:after="0"/>
-        <w:ind w:left="707" w:hanging="283"/>
-        <w:rPr>
-          <w:rFonts w:ascii="Times New Roman" w:hAnsi="Times New Roman"/>
-          <w:b w:val="false"/>
+        <w:ind w:left="707" w:right="0" w:hanging="283"/>
+        <w:jc w:val="left"/>
+        <w:rPr>
+          <w:rFonts w:ascii="Times New Roman" w:hAnsi="Times New Roman"/>
+          <w:b w:val="false"/>
+          <w:b w:val="false"/>
+          <w:i w:val="false"/>
           <w:i w:val="false"/>
           <w:caps w:val="false"/>
           <w:smallCaps w:val="false"/>
@@ -2649,6 +3224,53 @@
           <w:effect w:val="none"/>
         </w:rPr>
         <w:t>What is “yak-shaving?”</w:t>
+      </w:r>
+    </w:p>
+    <w:p>
+      <w:pPr>
+        <w:pStyle w:val="TextBody"/>
+        <w:numPr>
+          <w:ilvl w:val="1"/>
+          <w:numId w:val="4"/>
+        </w:numPr>
+        <w:tabs>
+          <w:tab w:val="left" w:pos="0" w:leader="none"/>
+        </w:tabs>
+        <w:bidi w:val="0"/>
+        <w:spacing w:lineRule="auto" w:line="331" w:before="0" w:after="0"/>
+        <w:ind w:left="707" w:right="0" w:hanging="283"/>
+        <w:jc w:val="left"/>
+        <w:rPr>
+          <w:rFonts w:ascii="Times New Roman" w:hAnsi="Times New Roman"/>
+          <w:b w:val="false"/>
+          <w:b w:val="false"/>
+          <w:i w:val="false"/>
+          <w:i w:val="false"/>
+          <w:caps w:val="false"/>
+          <w:smallCaps w:val="false"/>
+          <w:strike w:val="false"/>
+          <w:dstrike w:val="false"/>
+          <w:color w:val="000000"/>
+          <w:sz w:val="24"/>
+          <w:u w:val="none"/>
+          <w:effect w:val="none"/>
+        </w:rPr>
+      </w:pPr>
+      <w:r>
+        <w:rPr>
+          <w:rFonts w:ascii="Times New Roman" w:hAnsi="Times New Roman"/>
+          <w:b w:val="false"/>
+          <w:i w:val="false"/>
+          <w:caps w:val="false"/>
+          <w:smallCaps w:val="false"/>
+          <w:strike w:val="false"/>
+          <w:dstrike w:val="false"/>
+          <w:color w:val="000000"/>
+          <w:sz w:val="24"/>
+          <w:u w:val="none"/>
+          <w:effect w:val="none"/>
+        </w:rPr>
+        <w:t>a seemingly pointless activity which is actually necessary to solve a problem which solves a problem which , several levels of recursion later,solves the real problem you’re  working on.</w:t>
       </w:r>
     </w:p>
     <w:p>
@@ -2656,9 +3278,12 @@
         <w:pStyle w:val="TextBody"/>
         <w:bidi w:val="0"/>
         <w:spacing w:lineRule="auto" w:line="331" w:before="200" w:after="0"/>
+        <w:jc w:val="left"/>
         <w:rPr>
           <w:rFonts w:ascii="Times New Roman" w:hAnsi="Times New Roman"/>
           <w:b/>
+          <w:b/>
+          <w:i w:val="false"/>
           <w:i w:val="false"/>
           <w:caps w:val="false"/>
           <w:smallCaps w:val="false"/>
@@ -2699,10 +3324,13 @@
         </w:tabs>
         <w:bidi w:val="0"/>
         <w:spacing w:lineRule="auto" w:line="331" w:before="0" w:after="0"/>
-        <w:ind w:left="707" w:hanging="283"/>
-        <w:rPr>
-          <w:rFonts w:ascii="Times New Roman" w:hAnsi="Times New Roman"/>
-          <w:b w:val="false"/>
+        <w:ind w:left="707" w:right="0" w:hanging="283"/>
+        <w:jc w:val="left"/>
+        <w:rPr>
+          <w:rFonts w:ascii="Times New Roman" w:hAnsi="Times New Roman"/>
+          <w:b w:val="false"/>
+          <w:b w:val="false"/>
+          <w:i w:val="false"/>
           <w:i w:val="false"/>
           <w:caps w:val="false"/>
           <w:smallCaps w:val="false"/>
@@ -2729,6 +3357,52 @@
           <w:effect w:val="none"/>
         </w:rPr>
         <w:t>What is term “edge cases” referring to in software development?</w:t>
+      </w:r>
+    </w:p>
+    <w:p>
+      <w:pPr>
+        <w:pStyle w:val="TextBody"/>
+        <w:numPr>
+          <w:ilvl w:val="1"/>
+          <w:numId w:val="5"/>
+        </w:numPr>
+        <w:tabs>
+          <w:tab w:val="left" w:pos="0" w:leader="none"/>
+        </w:tabs>
+        <w:bidi w:val="0"/>
+        <w:spacing w:lineRule="auto" w:line="331" w:before="0" w:after="0"/>
+        <w:jc w:val="left"/>
+        <w:rPr>
+          <w:rFonts w:ascii="Times New Roman" w:hAnsi="Times New Roman"/>
+          <w:b w:val="false"/>
+          <w:b w:val="false"/>
+          <w:i w:val="false"/>
+          <w:i w:val="false"/>
+          <w:caps w:val="false"/>
+          <w:smallCaps w:val="false"/>
+          <w:strike w:val="false"/>
+          <w:dstrike w:val="false"/>
+          <w:color w:val="000000"/>
+          <w:sz w:val="24"/>
+          <w:u w:val="none"/>
+          <w:effect w:val="none"/>
+        </w:rPr>
+      </w:pPr>
+      <w:r>
+        <w:rPr>
+          <w:rFonts w:ascii="Times New Roman" w:hAnsi="Times New Roman"/>
+          <w:b w:val="false"/>
+          <w:i w:val="false"/>
+          <w:caps w:val="false"/>
+          <w:smallCaps w:val="false"/>
+          <w:strike w:val="false"/>
+          <w:dstrike w:val="false"/>
+          <w:color w:val="000000"/>
+          <w:sz w:val="24"/>
+          <w:u w:val="none"/>
+          <w:effect w:val="none"/>
+        </w:rPr>
+        <w:t xml:space="preserve">millions of people use a piece of software  like windows, sooner or later someone will end up making every possible unlikely choice that the software allows . They are often where bugs lie. </w:t>
       </w:r>
     </w:p>
     <w:p>
@@ -2743,10 +3417,13 @@
         </w:tabs>
         <w:bidi w:val="0"/>
         <w:spacing w:lineRule="auto" w:line="331" w:before="0" w:after="0"/>
-        <w:ind w:left="707" w:hanging="283"/>
-        <w:rPr>
-          <w:rFonts w:ascii="Times New Roman" w:hAnsi="Times New Roman"/>
-          <w:b w:val="false"/>
+        <w:ind w:left="707" w:right="0" w:hanging="283"/>
+        <w:jc w:val="left"/>
+        <w:rPr>
+          <w:rFonts w:ascii="Times New Roman" w:hAnsi="Times New Roman"/>
+          <w:b w:val="false"/>
+          <w:b w:val="false"/>
+          <w:i w:val="false"/>
           <w:i w:val="false"/>
           <w:caps w:val="false"/>
           <w:smallCaps w:val="false"/>
@@ -2773,6 +3450,87 @@
           <w:effect w:val="none"/>
         </w:rPr>
         <w:t>Summarize briefly Linus Torvalds advice about “large projects” give in 2004</w:t>
+      </w:r>
+    </w:p>
+    <w:p>
+      <w:pPr>
+        <w:pStyle w:val="TextBody"/>
+        <w:numPr>
+          <w:ilvl w:val="1"/>
+          <w:numId w:val="5"/>
+        </w:numPr>
+        <w:tabs>
+          <w:tab w:val="left" w:pos="0" w:leader="none"/>
+        </w:tabs>
+        <w:bidi w:val="0"/>
+        <w:spacing w:lineRule="auto" w:line="331" w:before="0" w:after="0"/>
+        <w:ind w:left="707" w:right="0" w:hanging="283"/>
+        <w:jc w:val="left"/>
+        <w:rPr/>
+      </w:pPr>
+      <w:r>
+        <w:rPr>
+          <w:rFonts w:ascii="Times New Roman" w:hAnsi="Times New Roman"/>
+          <w:b w:val="false"/>
+          <w:i w:val="false"/>
+          <w:caps w:val="false"/>
+          <w:smallCaps w:val="false"/>
+          <w:strike w:val="false"/>
+          <w:dstrike w:val="false"/>
+          <w:color w:val="000000"/>
+          <w:sz w:val="24"/>
+          <w:u w:val="none"/>
+          <w:effect w:val="none"/>
+        </w:rPr>
+        <w:t xml:space="preserve">that nobody should take on a large project. Even if you </w:t>
+      </w:r>
+      <w:r>
+        <w:rPr>
+          <w:rFonts w:ascii="Times New Roman" w:hAnsi="Times New Roman"/>
+          <w:b w:val="false"/>
+          <w:i w:val="false"/>
+          <w:caps w:val="false"/>
+          <w:smallCaps w:val="false"/>
+          <w:strike w:val="false"/>
+          <w:dstrike w:val="false"/>
+          <w:color w:val="000000"/>
+          <w:sz w:val="24"/>
+          <w:u w:val="none"/>
+          <w:effect w:val="none"/>
+        </w:rPr>
+        <w:t>st</w:t>
+      </w:r>
+      <w:r>
+        <w:rPr>
+          <w:rFonts w:ascii="Times New Roman" w:hAnsi="Times New Roman"/>
+          <w:b w:val="false"/>
+          <w:i w:val="false"/>
+          <w:caps w:val="false"/>
+          <w:smallCaps w:val="false"/>
+          <w:strike w:val="false"/>
+          <w:dstrike w:val="false"/>
+          <w:color w:val="000000"/>
+          <w:sz w:val="24"/>
+          <w:u w:val="none"/>
+          <w:effect w:val="none"/>
+        </w:rPr>
+        <w:t xml:space="preserve">arted small , </w:t>
+      </w:r>
+      <w:r>
+        <w:rPr>
+          <w:rFonts w:ascii="Times New Roman" w:hAnsi="Times New Roman"/>
+          <w:b w:val="false"/>
+          <w:i w:val="false"/>
+          <w:caps w:val="false"/>
+          <w:smallCaps w:val="false"/>
+          <w:strike w:val="false"/>
+          <w:dstrike w:val="false"/>
+          <w:color w:val="000000"/>
+          <w:sz w:val="24"/>
+          <w:u w:val="none"/>
+          <w:effect w:val="none"/>
+        </w:rPr>
+        <w:t xml:space="preserve">kept your ambitions in check, thought about details, and never, ever thought about the big picture you still shouldnt expect it to progress fast. </w:t>
       </w:r>
     </w:p>
     <w:p>
@@ -2780,9 +3538,12 @@
         <w:pStyle w:val="TextBody"/>
         <w:bidi w:val="0"/>
         <w:spacing w:lineRule="auto" w:line="331" w:before="200" w:after="0"/>
+        <w:jc w:val="left"/>
         <w:rPr>
           <w:rFonts w:ascii="Times New Roman" w:hAnsi="Times New Roman"/>
           <w:b/>
+          <w:b/>
+          <w:i w:val="false"/>
           <w:i w:val="false"/>
           <w:caps w:val="false"/>
           <w:smallCaps w:val="false"/>
@@ -2823,10 +3584,13 @@
         </w:tabs>
         <w:bidi w:val="0"/>
         <w:spacing w:lineRule="auto" w:line="331" w:before="0" w:after="0"/>
-        <w:ind w:left="707" w:hanging="283"/>
-        <w:rPr>
-          <w:rFonts w:ascii="Times New Roman" w:hAnsi="Times New Roman"/>
-          <w:b w:val="false"/>
+        <w:ind w:left="707" w:right="0" w:hanging="283"/>
+        <w:jc w:val="left"/>
+        <w:rPr>
+          <w:rFonts w:ascii="Times New Roman" w:hAnsi="Times New Roman"/>
+          <w:b w:val="false"/>
+          <w:b w:val="false"/>
+          <w:i w:val="false"/>
           <w:i w:val="false"/>
           <w:caps w:val="false"/>
           <w:smallCaps w:val="false"/>
@@ -2853,6 +3617,53 @@
           <w:effect w:val="none"/>
         </w:rPr>
         <w:t>Briefly describe Hungarian notation</w:t>
+      </w:r>
+    </w:p>
+    <w:p>
+      <w:pPr>
+        <w:pStyle w:val="TextBody"/>
+        <w:numPr>
+          <w:ilvl w:val="1"/>
+          <w:numId w:val="6"/>
+        </w:numPr>
+        <w:tabs>
+          <w:tab w:val="left" w:pos="0" w:leader="none"/>
+        </w:tabs>
+        <w:bidi w:val="0"/>
+        <w:spacing w:lineRule="auto" w:line="331" w:before="0" w:after="0"/>
+        <w:ind w:left="707" w:right="0" w:hanging="283"/>
+        <w:jc w:val="left"/>
+        <w:rPr>
+          <w:rFonts w:ascii="Times New Roman" w:hAnsi="Times New Roman"/>
+          <w:b w:val="false"/>
+          <w:b w:val="false"/>
+          <w:i w:val="false"/>
+          <w:i w:val="false"/>
+          <w:caps w:val="false"/>
+          <w:smallCaps w:val="false"/>
+          <w:strike w:val="false"/>
+          <w:dstrike w:val="false"/>
+          <w:color w:val="000000"/>
+          <w:sz w:val="24"/>
+          <w:u w:val="none"/>
+          <w:effect w:val="none"/>
+        </w:rPr>
+      </w:pPr>
+      <w:r>
+        <w:rPr>
+          <w:rFonts w:ascii="Times New Roman" w:hAnsi="Times New Roman"/>
+          <w:b w:val="false"/>
+          <w:i w:val="false"/>
+          <w:caps w:val="false"/>
+          <w:smallCaps w:val="false"/>
+          <w:strike w:val="false"/>
+          <w:dstrike w:val="false"/>
+          <w:color w:val="000000"/>
+          <w:sz w:val="24"/>
+          <w:u w:val="none"/>
+          <w:effect w:val="none"/>
+        </w:rPr>
+        <w:t xml:space="preserve">scheme for naming variables. In this notation the programer appends a prefix to every variable name that gives anyone reading the code  important clues about what type of variable it is. House style at microsoft. </w:t>
       </w:r>
     </w:p>
     <w:p>
@@ -2867,10 +3678,13 @@
         </w:tabs>
         <w:bidi w:val="0"/>
         <w:spacing w:lineRule="auto" w:line="331" w:before="0" w:after="0"/>
-        <w:ind w:left="707" w:hanging="283"/>
-        <w:rPr>
-          <w:rFonts w:ascii="Times New Roman" w:hAnsi="Times New Roman"/>
-          <w:b w:val="false"/>
+        <w:ind w:left="707" w:right="0" w:hanging="283"/>
+        <w:jc w:val="left"/>
+        <w:rPr>
+          <w:rFonts w:ascii="Times New Roman" w:hAnsi="Times New Roman"/>
+          <w:b w:val="false"/>
+          <w:b w:val="false"/>
+          <w:i w:val="false"/>
           <w:i w:val="false"/>
           <w:caps w:val="false"/>
           <w:smallCaps w:val="false"/>
@@ -2897,6 +3711,53 @@
           <w:effect w:val="none"/>
         </w:rPr>
         <w:t>What does the author state is the “...single most challenging demand of software development.”</w:t>
+      </w:r>
+    </w:p>
+    <w:p>
+      <w:pPr>
+        <w:pStyle w:val="TextBody"/>
+        <w:numPr>
+          <w:ilvl w:val="1"/>
+          <w:numId w:val="6"/>
+        </w:numPr>
+        <w:tabs>
+          <w:tab w:val="left" w:pos="0" w:leader="none"/>
+        </w:tabs>
+        <w:bidi w:val="0"/>
+        <w:spacing w:lineRule="auto" w:line="331" w:before="0" w:after="0"/>
+        <w:ind w:left="707" w:right="0" w:hanging="283"/>
+        <w:jc w:val="left"/>
+        <w:rPr>
+          <w:rFonts w:ascii="Times New Roman" w:hAnsi="Times New Roman"/>
+          <w:b w:val="false"/>
+          <w:b w:val="false"/>
+          <w:i w:val="false"/>
+          <w:i w:val="false"/>
+          <w:caps w:val="false"/>
+          <w:smallCaps w:val="false"/>
+          <w:strike w:val="false"/>
+          <w:dstrike w:val="false"/>
+          <w:color w:val="000000"/>
+          <w:sz w:val="24"/>
+          <w:u w:val="none"/>
+          <w:effect w:val="none"/>
+        </w:rPr>
+      </w:pPr>
+      <w:r>
+        <w:rPr>
+          <w:rFonts w:ascii="Times New Roman" w:hAnsi="Times New Roman"/>
+          <w:b w:val="false"/>
+          <w:i w:val="false"/>
+          <w:caps w:val="false"/>
+          <w:smallCaps w:val="false"/>
+          <w:strike w:val="false"/>
+          <w:dstrike w:val="false"/>
+          <w:color w:val="000000"/>
+          <w:sz w:val="24"/>
+          <w:u w:val="none"/>
+          <w:effect w:val="none"/>
+        </w:rPr>
+        <w:t>Communicating abstractions unambiguously from programmer to  machine , from programmer to programmer, and from program to user.</w:t>
       </w:r>
     </w:p>
     <w:p>
@@ -2904,9 +3765,12 @@
         <w:pStyle w:val="TextBody"/>
         <w:bidi w:val="0"/>
         <w:spacing w:lineRule="auto" w:line="331" w:before="200" w:after="0"/>
+        <w:jc w:val="left"/>
         <w:rPr>
           <w:rFonts w:ascii="Times New Roman" w:hAnsi="Times New Roman"/>
           <w:b/>
+          <w:b/>
+          <w:i w:val="false"/>
           <w:i w:val="false"/>
           <w:caps w:val="false"/>
           <w:smallCaps w:val="false"/>
@@ -2947,10 +3811,13 @@
         </w:tabs>
         <w:bidi w:val="0"/>
         <w:spacing w:lineRule="auto" w:line="331" w:before="0" w:after="0"/>
-        <w:ind w:left="707" w:hanging="283"/>
-        <w:rPr>
-          <w:rFonts w:ascii="Times New Roman" w:hAnsi="Times New Roman"/>
-          <w:b w:val="false"/>
+        <w:ind w:left="707" w:right="0" w:hanging="283"/>
+        <w:jc w:val="left"/>
+        <w:rPr>
+          <w:rFonts w:ascii="Times New Roman" w:hAnsi="Times New Roman"/>
+          <w:b w:val="false"/>
+          <w:b w:val="false"/>
+          <w:i w:val="false"/>
           <w:i w:val="false"/>
           <w:caps w:val="false"/>
           <w:smallCaps w:val="false"/>
@@ -2991,10 +3858,13 @@
         </w:tabs>
         <w:bidi w:val="0"/>
         <w:spacing w:lineRule="auto" w:line="331" w:before="0" w:after="0"/>
-        <w:ind w:left="707" w:hanging="283"/>
-        <w:rPr>
-          <w:rFonts w:ascii="Times New Roman" w:hAnsi="Times New Roman"/>
-          <w:b w:val="false"/>
+        <w:ind w:left="707" w:right="0" w:hanging="283"/>
+        <w:jc w:val="left"/>
+        <w:rPr>
+          <w:rFonts w:ascii="Times New Roman" w:hAnsi="Times New Roman"/>
+          <w:b w:val="false"/>
+          <w:b w:val="false"/>
+          <w:i w:val="false"/>
           <w:i w:val="false"/>
           <w:caps w:val="false"/>
           <w:smallCaps w:val="false"/>
@@ -3028,9 +3898,12 @@
         <w:pStyle w:val="TextBody"/>
         <w:bidi w:val="0"/>
         <w:spacing w:lineRule="auto" w:line="331" w:before="200" w:after="0"/>
+        <w:jc w:val="left"/>
         <w:rPr>
           <w:rFonts w:ascii="Times New Roman" w:hAnsi="Times New Roman"/>
           <w:b/>
+          <w:b/>
+          <w:i w:val="false"/>
           <w:i w:val="false"/>
           <w:caps w:val="false"/>
           <w:smallCaps w:val="false"/>
@@ -3071,10 +3944,13 @@
         </w:tabs>
         <w:bidi w:val="0"/>
         <w:spacing w:lineRule="auto" w:line="331" w:before="0" w:after="0"/>
-        <w:ind w:left="707" w:hanging="283"/>
-        <w:rPr>
-          <w:rFonts w:ascii="Times New Roman" w:hAnsi="Times New Roman"/>
-          <w:b w:val="false"/>
+        <w:ind w:left="707" w:right="0" w:hanging="283"/>
+        <w:jc w:val="left"/>
+        <w:rPr>
+          <w:rFonts w:ascii="Times New Roman" w:hAnsi="Times New Roman"/>
+          <w:b w:val="false"/>
+          <w:b w:val="false"/>
+          <w:i w:val="false"/>
           <w:i w:val="false"/>
           <w:caps w:val="false"/>
           <w:smallCaps w:val="false"/>
@@ -3115,10 +3991,13 @@
         </w:tabs>
         <w:bidi w:val="0"/>
         <w:spacing w:lineRule="auto" w:line="331" w:before="0" w:after="0"/>
-        <w:ind w:left="707" w:hanging="283"/>
-        <w:rPr>
-          <w:rFonts w:ascii="Times New Roman" w:hAnsi="Times New Roman"/>
-          <w:b w:val="false"/>
+        <w:ind w:left="707" w:right="0" w:hanging="283"/>
+        <w:jc w:val="left"/>
+        <w:rPr>
+          <w:rFonts w:ascii="Times New Roman" w:hAnsi="Times New Roman"/>
+          <w:b w:val="false"/>
+          <w:b w:val="false"/>
+          <w:i w:val="false"/>
           <w:i w:val="false"/>
           <w:caps w:val="false"/>
           <w:smallCaps w:val="false"/>
@@ -3159,10 +4038,13 @@
         </w:tabs>
         <w:bidi w:val="0"/>
         <w:spacing w:lineRule="auto" w:line="331" w:before="0" w:after="0"/>
-        <w:ind w:left="707" w:hanging="283"/>
-        <w:rPr>
-          <w:rFonts w:ascii="Times New Roman" w:hAnsi="Times New Roman"/>
-          <w:b w:val="false"/>
+        <w:ind w:left="707" w:right="0" w:hanging="283"/>
+        <w:jc w:val="left"/>
+        <w:rPr>
+          <w:rFonts w:ascii="Times New Roman" w:hAnsi="Times New Roman"/>
+          <w:b w:val="false"/>
+          <w:b w:val="false"/>
+          <w:i w:val="false"/>
           <w:i w:val="false"/>
           <w:caps w:val="false"/>
           <w:smallCaps w:val="false"/>
@@ -3203,20 +4085,9 @@
         </w:tabs>
         <w:bidi w:val="0"/>
         <w:spacing w:lineRule="auto" w:line="331" w:before="0" w:after="0"/>
-        <w:ind w:left="707" w:hanging="283"/>
-        <w:rPr>
-          <w:rFonts w:ascii="Times New Roman" w:hAnsi="Times New Roman"/>
-          <w:b w:val="false"/>
-          <w:i w:val="false"/>
-          <w:caps w:val="false"/>
-          <w:smallCaps w:val="false"/>
-          <w:strike w:val="false"/>
-          <w:dstrike w:val="false"/>
-          <w:color w:val="000000"/>
-          <w:sz w:val="24"/>
-          <w:u w:val="none"/>
-          <w:effect w:val="none"/>
-        </w:rPr>
+        <w:ind w:left="707" w:right="0" w:hanging="283"/>
+        <w:jc w:val="left"/>
+        <w:rPr/>
       </w:pPr>
       <w:r>
         <w:rPr>
@@ -3265,10 +4136,13 @@
         </w:tabs>
         <w:bidi w:val="0"/>
         <w:spacing w:lineRule="auto" w:line="331" w:before="0" w:after="0"/>
-        <w:ind w:left="707" w:hanging="283"/>
-        <w:rPr>
-          <w:rFonts w:ascii="Times New Roman" w:hAnsi="Times New Roman"/>
-          <w:b w:val="false"/>
+        <w:ind w:left="707" w:right="0" w:hanging="283"/>
+        <w:jc w:val="left"/>
+        <w:rPr>
+          <w:rFonts w:ascii="Times New Roman" w:hAnsi="Times New Roman"/>
+          <w:b w:val="false"/>
+          <w:b w:val="false"/>
+          <w:i w:val="false"/>
           <w:i w:val="false"/>
           <w:caps w:val="false"/>
           <w:smallCaps w:val="false"/>
@@ -3309,10 +4183,13 @@
         </w:tabs>
         <w:bidi w:val="0"/>
         <w:spacing w:lineRule="auto" w:line="331" w:before="0" w:after="0"/>
-        <w:ind w:left="707" w:hanging="283"/>
-        <w:rPr>
-          <w:rFonts w:ascii="Times New Roman" w:hAnsi="Times New Roman"/>
-          <w:b w:val="false"/>
+        <w:ind w:left="707" w:right="0" w:hanging="283"/>
+        <w:jc w:val="left"/>
+        <w:rPr>
+          <w:rFonts w:ascii="Times New Roman" w:hAnsi="Times New Roman"/>
+          <w:b w:val="false"/>
+          <w:b w:val="false"/>
+          <w:i w:val="false"/>
           <w:i w:val="false"/>
           <w:caps w:val="false"/>
           <w:smallCaps w:val="false"/>
@@ -3353,10 +4230,13 @@
         </w:tabs>
         <w:bidi w:val="0"/>
         <w:spacing w:lineRule="auto" w:line="331" w:before="0" w:after="0"/>
-        <w:ind w:left="707" w:hanging="283"/>
-        <w:rPr>
-          <w:rFonts w:ascii="Times New Roman" w:hAnsi="Times New Roman"/>
-          <w:b w:val="false"/>
+        <w:ind w:left="707" w:right="0" w:hanging="283"/>
+        <w:jc w:val="left"/>
+        <w:rPr>
+          <w:rFonts w:ascii="Times New Roman" w:hAnsi="Times New Roman"/>
+          <w:b w:val="false"/>
+          <w:b w:val="false"/>
+          <w:i w:val="false"/>
           <w:i w:val="false"/>
           <w:caps w:val="false"/>
           <w:smallCaps w:val="false"/>
@@ -3390,9 +4270,12 @@
         <w:pStyle w:val="TextBody"/>
         <w:bidi w:val="0"/>
         <w:spacing w:lineRule="auto" w:line="331" w:before="200" w:after="0"/>
+        <w:jc w:val="left"/>
         <w:rPr>
           <w:rFonts w:ascii="Times New Roman" w:hAnsi="Times New Roman"/>
           <w:b/>
+          <w:b/>
+          <w:i w:val="false"/>
           <w:i w:val="false"/>
           <w:caps w:val="false"/>
           <w:smallCaps w:val="false"/>
@@ -3433,10 +4316,13 @@
         </w:tabs>
         <w:bidi w:val="0"/>
         <w:spacing w:lineRule="auto" w:line="331" w:before="0" w:after="0"/>
-        <w:ind w:left="707" w:hanging="283"/>
-        <w:rPr>
-          <w:rFonts w:ascii="Times New Roman" w:hAnsi="Times New Roman"/>
-          <w:b w:val="false"/>
+        <w:ind w:left="707" w:right="0" w:hanging="283"/>
+        <w:jc w:val="left"/>
+        <w:rPr>
+          <w:rFonts w:ascii="Times New Roman" w:hAnsi="Times New Roman"/>
+          <w:b w:val="false"/>
+          <w:b w:val="false"/>
+          <w:i w:val="false"/>
           <w:i w:val="false"/>
           <w:caps w:val="false"/>
           <w:smallCaps w:val="false"/>
@@ -3479,9 +4365,12 @@
         <w:pStyle w:val="TextBody"/>
         <w:bidi w:val="0"/>
         <w:spacing w:lineRule="auto" w:line="331" w:before="0" w:after="0"/>
+        <w:jc w:val="left"/>
         <w:rPr>
           <w:rFonts w:ascii="Times New Roman" w:hAnsi="Times New Roman"/>
           <w:b/>
+          <w:b/>
+          <w:i w:val="false"/>
           <w:i w:val="false"/>
           <w:caps w:val="false"/>
           <w:smallCaps w:val="false"/>
@@ -3516,9 +4405,8 @@
         <w:bidi w:val="0"/>
         <w:spacing w:lineRule="auto" w:line="331" w:before="0" w:after="0"/>
         <w:ind w:left="360" w:right="0" w:hanging="0"/>
-        <w:rPr>
-          <w:b w:val="false"/>
-        </w:rPr>
+        <w:jc w:val="left"/>
+        <w:rPr/>
       </w:pPr>
       <w:r>
         <w:rPr>
@@ -3618,6 +4506,7 @@
       <w:pPr>
         <w:pStyle w:val="TextBody"/>
         <w:rPr>
+          <w:b w:val="false"/>
           <w:b w:val="false"/>
         </w:rPr>
       </w:pPr>
@@ -3646,9 +4535,10 @@
       </w:r>
     </w:p>
     <w:sectPr>
+      <w:headerReference w:type="default" r:id="rId7"/>
       <w:type w:val="nextPage"/>
       <w:pgSz w:w="12240" w:h="15840"/>
-      <w:pgMar w:left="1440" w:right="1440" w:header="0" w:top="1440" w:footer="0" w:bottom="1440" w:gutter="0"/>
+      <w:pgMar w:left="1440" w:right="1440" w:header="1440" w:top="1979" w:footer="0" w:bottom="1440" w:gutter="0"/>
       <w:pgNumType w:fmt="decimal"/>
       <w:formProt w:val="false"/>
       <w:textDirection w:val="lrTb"/>
@@ -3658,6 +4548,22 @@
 </w:document>
 </file>
 
+<file path=word/header1.xml><?xml version="1.0" encoding="utf-8"?>
+<w:hdr xmlns:o="urn:schemas-microsoft-com:office:office" xmlns:r="http://schemas.openxmlformats.org/officeDocument/2006/relationships" xmlns:v="urn:schemas-microsoft-com:vml" xmlns:w="http://schemas.openxmlformats.org/wordprocessingml/2006/main" xmlns:w10="urn:schemas-microsoft-com:office:word" xmlns:wp="http://schemas.openxmlformats.org/drawingml/2006/wordprocessingDrawing" xmlns:wps="http://schemas.microsoft.com/office/word/2010/wordprocessingShape" xmlns:wpg="http://schemas.microsoft.com/office/word/2010/wordprocessingGroup" xmlns:mc="http://schemas.openxmlformats.org/markup-compatibility/2006" xmlns:wp14="http://schemas.microsoft.com/office/word/2010/wordprocessingDrawing" xmlns:w14="http://schemas.microsoft.com/office/word/2010/wordml" mc:Ignorable="w14 wp14">
+  <w:p>
+    <w:pPr>
+      <w:pStyle w:val="Header"/>
+      <w:spacing w:before="0" w:after="160"/>
+      <w:rPr/>
+    </w:pPr>
+    <w:r>
+      <w:rPr/>
+      <w:t>Jo Winberry</w:t>
+    </w:r>
+  </w:p>
+</w:hdr>
+</file>
+
 <file path=word/numbering.xml><?xml version="1.0" encoding="utf-8"?>
 <w:numbering xmlns:w="http://schemas.openxmlformats.org/wordprocessingml/2006/main" xmlns:o="urn:schemas-microsoft-com:office:office" xmlns:r="http://schemas.openxmlformats.org/officeDocument/2006/relationships" xmlns:v="urn:schemas-microsoft-com:vml">
   <w:abstractNum w:abstractNumId="1">
@@ -3755,7 +4661,6 @@
         </w:tabs>
         <w:ind w:left="707" w:hanging="283"/>
       </w:pPr>
-      <w:rPr/>
     </w:lvl>
     <w:lvl w:ilvl="1">
       <w:start w:val="1"/>
@@ -3780,7 +4685,6 @@
         </w:tabs>
         <w:ind w:left="2121" w:hanging="283"/>
       </w:pPr>
-      <w:rPr/>
     </w:lvl>
     <w:lvl w:ilvl="3">
       <w:start w:val="1"/>
@@ -3793,7 +4697,6 @@
         </w:tabs>
         <w:ind w:left="2828" w:hanging="283"/>
       </w:pPr>
-      <w:rPr/>
     </w:lvl>
     <w:lvl w:ilvl="4">
       <w:start w:val="1"/>
@@ -3806,7 +4709,6 @@
         </w:tabs>
         <w:ind w:left="3535" w:hanging="283"/>
       </w:pPr>
-      <w:rPr/>
     </w:lvl>
     <w:lvl w:ilvl="5">
       <w:start w:val="1"/>
@@ -3819,7 +4721,6 @@
         </w:tabs>
         <w:ind w:left="4242" w:hanging="283"/>
       </w:pPr>
-      <w:rPr/>
     </w:lvl>
     <w:lvl w:ilvl="6">
       <w:start w:val="1"/>
@@ -3832,7 +4733,6 @@
         </w:tabs>
         <w:ind w:left="4949" w:hanging="283"/>
       </w:pPr>
-      <w:rPr/>
     </w:lvl>
     <w:lvl w:ilvl="7">
       <w:start w:val="1"/>
@@ -3845,7 +4745,6 @@
         </w:tabs>
         <w:ind w:left="5656" w:hanging="283"/>
       </w:pPr>
-      <w:rPr/>
     </w:lvl>
     <w:lvl w:ilvl="8">
       <w:start w:val="1"/>
@@ -3858,7 +4757,6 @@
         </w:tabs>
         <w:ind w:left="6363" w:hanging="283"/>
       </w:pPr>
-      <w:rPr/>
     </w:lvl>
   </w:abstractNum>
   <w:abstractNum w:abstractNumId="3">
@@ -3873,12 +4771,11 @@
         </w:tabs>
         <w:ind w:left="707" w:hanging="283"/>
       </w:pPr>
-      <w:rPr/>
     </w:lvl>
     <w:lvl w:ilvl="1">
       <w:start w:val="1"/>
-      <w:numFmt w:val="decimal"/>
-      <w:lvlText w:val="%2."/>
+      <w:numFmt w:val="lowerLetter"/>
+      <w:lvlText w:val="%2)"/>
       <w:lvlJc w:val="left"/>
       <w:pPr>
         <w:tabs>
@@ -3886,7 +4783,6 @@
         </w:tabs>
         <w:ind w:left="1414" w:hanging="283"/>
       </w:pPr>
-      <w:rPr/>
     </w:lvl>
     <w:lvl w:ilvl="2">
       <w:start w:val="1"/>
@@ -3899,7 +4795,6 @@
         </w:tabs>
         <w:ind w:left="2121" w:hanging="283"/>
       </w:pPr>
-      <w:rPr/>
     </w:lvl>
     <w:lvl w:ilvl="3">
       <w:start w:val="1"/>
@@ -3912,7 +4807,6 @@
         </w:tabs>
         <w:ind w:left="2828" w:hanging="283"/>
       </w:pPr>
-      <w:rPr/>
     </w:lvl>
     <w:lvl w:ilvl="4">
       <w:start w:val="1"/>
@@ -3925,7 +4819,6 @@
         </w:tabs>
         <w:ind w:left="3535" w:hanging="283"/>
       </w:pPr>
-      <w:rPr/>
     </w:lvl>
     <w:lvl w:ilvl="5">
       <w:start w:val="1"/>
@@ -3938,7 +4831,6 @@
         </w:tabs>
         <w:ind w:left="4242" w:hanging="283"/>
       </w:pPr>
-      <w:rPr/>
     </w:lvl>
     <w:lvl w:ilvl="6">
       <w:start w:val="1"/>
@@ -3951,7 +4843,6 @@
         </w:tabs>
         <w:ind w:left="4949" w:hanging="283"/>
       </w:pPr>
-      <w:rPr/>
     </w:lvl>
     <w:lvl w:ilvl="7">
       <w:start w:val="1"/>
@@ -3964,7 +4855,6 @@
         </w:tabs>
         <w:ind w:left="5656" w:hanging="283"/>
       </w:pPr>
-      <w:rPr/>
     </w:lvl>
     <w:lvl w:ilvl="8">
       <w:start w:val="1"/>
@@ -3977,7 +4867,6 @@
         </w:tabs>
         <w:ind w:left="6363" w:hanging="283"/>
       </w:pPr>
-      <w:rPr/>
     </w:lvl>
   </w:abstractNum>
   <w:abstractNum w:abstractNumId="4">
@@ -3992,12 +4881,11 @@
         </w:tabs>
         <w:ind w:left="707" w:hanging="283"/>
       </w:pPr>
-      <w:rPr/>
     </w:lvl>
     <w:lvl w:ilvl="1">
       <w:start w:val="1"/>
-      <w:numFmt w:val="decimal"/>
-      <w:lvlText w:val="%2."/>
+      <w:numFmt w:val="lowerLetter"/>
+      <w:lvlText w:val="%2)"/>
       <w:lvlJc w:val="left"/>
       <w:pPr>
         <w:tabs>
@@ -4005,7 +4893,6 @@
         </w:tabs>
         <w:ind w:left="1414" w:hanging="283"/>
       </w:pPr>
-      <w:rPr/>
     </w:lvl>
     <w:lvl w:ilvl="2">
       <w:start w:val="1"/>
@@ -4018,7 +4905,6 @@
         </w:tabs>
         <w:ind w:left="2121" w:hanging="283"/>
       </w:pPr>
-      <w:rPr/>
     </w:lvl>
     <w:lvl w:ilvl="3">
       <w:start w:val="1"/>
@@ -4031,7 +4917,6 @@
         </w:tabs>
         <w:ind w:left="2828" w:hanging="283"/>
       </w:pPr>
-      <w:rPr/>
     </w:lvl>
     <w:lvl w:ilvl="4">
       <w:start w:val="1"/>
@@ -4044,7 +4929,6 @@
         </w:tabs>
         <w:ind w:left="3535" w:hanging="283"/>
       </w:pPr>
-      <w:rPr/>
     </w:lvl>
     <w:lvl w:ilvl="5">
       <w:start w:val="1"/>
@@ -4057,7 +4941,6 @@
         </w:tabs>
         <w:ind w:left="4242" w:hanging="283"/>
       </w:pPr>
-      <w:rPr/>
     </w:lvl>
     <w:lvl w:ilvl="6">
       <w:start w:val="1"/>
@@ -4070,7 +4953,6 @@
         </w:tabs>
         <w:ind w:left="4949" w:hanging="283"/>
       </w:pPr>
-      <w:rPr/>
     </w:lvl>
     <w:lvl w:ilvl="7">
       <w:start w:val="1"/>
@@ -4083,7 +4965,6 @@
         </w:tabs>
         <w:ind w:left="5656" w:hanging="283"/>
       </w:pPr>
-      <w:rPr/>
     </w:lvl>
     <w:lvl w:ilvl="8">
       <w:start w:val="1"/>
@@ -4096,7 +4977,6 @@
         </w:tabs>
         <w:ind w:left="6363" w:hanging="283"/>
       </w:pPr>
-      <w:rPr/>
     </w:lvl>
   </w:abstractNum>
   <w:abstractNum w:abstractNumId="5">
@@ -4111,12 +4991,11 @@
         </w:tabs>
         <w:ind w:left="707" w:hanging="283"/>
       </w:pPr>
-      <w:rPr/>
     </w:lvl>
     <w:lvl w:ilvl="1">
       <w:start w:val="1"/>
-      <w:numFmt w:val="decimal"/>
-      <w:lvlText w:val="%2."/>
+      <w:numFmt w:val="lowerLetter"/>
+      <w:lvlText w:val="%2)"/>
       <w:lvlJc w:val="left"/>
       <w:pPr>
         <w:tabs>
@@ -4124,7 +5003,6 @@
         </w:tabs>
         <w:ind w:left="1414" w:hanging="283"/>
       </w:pPr>
-      <w:rPr/>
     </w:lvl>
     <w:lvl w:ilvl="2">
       <w:start w:val="1"/>
@@ -4137,7 +5015,6 @@
         </w:tabs>
         <w:ind w:left="2121" w:hanging="283"/>
       </w:pPr>
-      <w:rPr/>
     </w:lvl>
     <w:lvl w:ilvl="3">
       <w:start w:val="1"/>
@@ -4150,7 +5027,6 @@
         </w:tabs>
         <w:ind w:left="2828" w:hanging="283"/>
       </w:pPr>
-      <w:rPr/>
     </w:lvl>
     <w:lvl w:ilvl="4">
       <w:start w:val="1"/>
@@ -4163,7 +5039,6 @@
         </w:tabs>
         <w:ind w:left="3535" w:hanging="283"/>
       </w:pPr>
-      <w:rPr/>
     </w:lvl>
     <w:lvl w:ilvl="5">
       <w:start w:val="1"/>
@@ -4176,7 +5051,6 @@
         </w:tabs>
         <w:ind w:left="4242" w:hanging="283"/>
       </w:pPr>
-      <w:rPr/>
     </w:lvl>
     <w:lvl w:ilvl="6">
       <w:start w:val="1"/>
@@ -4189,7 +5063,6 @@
         </w:tabs>
         <w:ind w:left="4949" w:hanging="283"/>
       </w:pPr>
-      <w:rPr/>
     </w:lvl>
     <w:lvl w:ilvl="7">
       <w:start w:val="1"/>
@@ -4202,7 +5075,6 @@
         </w:tabs>
         <w:ind w:left="5656" w:hanging="283"/>
       </w:pPr>
-      <w:rPr/>
     </w:lvl>
     <w:lvl w:ilvl="8">
       <w:start w:val="1"/>
@@ -4215,7 +5087,6 @@
         </w:tabs>
         <w:ind w:left="6363" w:hanging="283"/>
       </w:pPr>
-      <w:rPr/>
     </w:lvl>
   </w:abstractNum>
   <w:abstractNum w:abstractNumId="6">
@@ -4230,12 +5101,11 @@
         </w:tabs>
         <w:ind w:left="707" w:hanging="283"/>
       </w:pPr>
-      <w:rPr/>
     </w:lvl>
     <w:lvl w:ilvl="1">
       <w:start w:val="1"/>
-      <w:numFmt w:val="decimal"/>
-      <w:lvlText w:val="%2."/>
+      <w:numFmt w:val="lowerLetter"/>
+      <w:lvlText w:val="%2)"/>
       <w:lvlJc w:val="left"/>
       <w:pPr>
         <w:tabs>
@@ -4243,7 +5113,6 @@
         </w:tabs>
         <w:ind w:left="1414" w:hanging="283"/>
       </w:pPr>
-      <w:rPr/>
     </w:lvl>
     <w:lvl w:ilvl="2">
       <w:start w:val="1"/>
@@ -4256,7 +5125,6 @@
         </w:tabs>
         <w:ind w:left="2121" w:hanging="283"/>
       </w:pPr>
-      <w:rPr/>
     </w:lvl>
     <w:lvl w:ilvl="3">
       <w:start w:val="1"/>
@@ -4269,7 +5137,6 @@
         </w:tabs>
         <w:ind w:left="2828" w:hanging="283"/>
       </w:pPr>
-      <w:rPr/>
     </w:lvl>
     <w:lvl w:ilvl="4">
       <w:start w:val="1"/>
@@ -4282,7 +5149,6 @@
         </w:tabs>
         <w:ind w:left="3535" w:hanging="283"/>
       </w:pPr>
-      <w:rPr/>
     </w:lvl>
     <w:lvl w:ilvl="5">
       <w:start w:val="1"/>
@@ -4295,7 +5161,6 @@
         </w:tabs>
         <w:ind w:left="4242" w:hanging="283"/>
       </w:pPr>
-      <w:rPr/>
     </w:lvl>
     <w:lvl w:ilvl="6">
       <w:start w:val="1"/>
@@ -4308,7 +5173,6 @@
         </w:tabs>
         <w:ind w:left="4949" w:hanging="283"/>
       </w:pPr>
-      <w:rPr/>
     </w:lvl>
     <w:lvl w:ilvl="7">
       <w:start w:val="1"/>
@@ -4321,7 +5185,6 @@
         </w:tabs>
         <w:ind w:left="5656" w:hanging="283"/>
       </w:pPr>
-      <w:rPr/>
     </w:lvl>
     <w:lvl w:ilvl="8">
       <w:start w:val="1"/>
@@ -4334,7 +5197,6 @@
         </w:tabs>
         <w:ind w:left="6363" w:hanging="283"/>
       </w:pPr>
-      <w:rPr/>
     </w:lvl>
   </w:abstractNum>
   <w:abstractNum w:abstractNumId="7">
@@ -4349,7 +5211,6 @@
         </w:tabs>
         <w:ind w:left="707" w:hanging="283"/>
       </w:pPr>
-      <w:rPr/>
     </w:lvl>
     <w:lvl w:ilvl="1">
       <w:start w:val="1"/>
@@ -4362,7 +5223,6 @@
         </w:tabs>
         <w:ind w:left="1414" w:hanging="283"/>
       </w:pPr>
-      <w:rPr/>
     </w:lvl>
     <w:lvl w:ilvl="2">
       <w:start w:val="1"/>
@@ -4375,7 +5235,6 @@
         </w:tabs>
         <w:ind w:left="2121" w:hanging="283"/>
       </w:pPr>
-      <w:rPr/>
     </w:lvl>
     <w:lvl w:ilvl="3">
       <w:start w:val="1"/>
@@ -4388,7 +5247,6 @@
         </w:tabs>
         <w:ind w:left="2828" w:hanging="283"/>
       </w:pPr>
-      <w:rPr/>
     </w:lvl>
     <w:lvl w:ilvl="4">
       <w:start w:val="1"/>
@@ -4401,7 +5259,6 @@
         </w:tabs>
         <w:ind w:left="3535" w:hanging="283"/>
       </w:pPr>
-      <w:rPr/>
     </w:lvl>
     <w:lvl w:ilvl="5">
       <w:start w:val="1"/>
@@ -4414,7 +5271,6 @@
         </w:tabs>
         <w:ind w:left="4242" w:hanging="283"/>
       </w:pPr>
-      <w:rPr/>
     </w:lvl>
     <w:lvl w:ilvl="6">
       <w:start w:val="1"/>
@@ -4427,7 +5283,6 @@
         </w:tabs>
         <w:ind w:left="4949" w:hanging="283"/>
       </w:pPr>
-      <w:rPr/>
     </w:lvl>
     <w:lvl w:ilvl="7">
       <w:start w:val="1"/>
@@ -4440,7 +5295,6 @@
         </w:tabs>
         <w:ind w:left="5656" w:hanging="283"/>
       </w:pPr>
-      <w:rPr/>
     </w:lvl>
     <w:lvl w:ilvl="8">
       <w:start w:val="1"/>
@@ -4453,7 +5307,6 @@
         </w:tabs>
         <w:ind w:left="6363" w:hanging="283"/>
       </w:pPr>
-      <w:rPr/>
     </w:lvl>
   </w:abstractNum>
   <w:abstractNum w:abstractNumId="8">
@@ -4468,7 +5321,6 @@
         </w:tabs>
         <w:ind w:left="707" w:hanging="283"/>
       </w:pPr>
-      <w:rPr/>
     </w:lvl>
     <w:lvl w:ilvl="1">
       <w:start w:val="1"/>
@@ -4481,7 +5333,6 @@
         </w:tabs>
         <w:ind w:left="1414" w:hanging="283"/>
       </w:pPr>
-      <w:rPr/>
     </w:lvl>
     <w:lvl w:ilvl="2">
       <w:start w:val="1"/>
@@ -4494,7 +5345,6 @@
         </w:tabs>
         <w:ind w:left="2121" w:hanging="283"/>
       </w:pPr>
-      <w:rPr/>
     </w:lvl>
     <w:lvl w:ilvl="3">
       <w:start w:val="1"/>
@@ -4507,7 +5357,6 @@
         </w:tabs>
         <w:ind w:left="2828" w:hanging="283"/>
       </w:pPr>
-      <w:rPr/>
     </w:lvl>
     <w:lvl w:ilvl="4">
       <w:start w:val="1"/>
@@ -4520,7 +5369,6 @@
         </w:tabs>
         <w:ind w:left="3535" w:hanging="283"/>
       </w:pPr>
-      <w:rPr/>
     </w:lvl>
     <w:lvl w:ilvl="5">
       <w:start w:val="1"/>
@@ -4533,7 +5381,6 @@
         </w:tabs>
         <w:ind w:left="4242" w:hanging="283"/>
       </w:pPr>
-      <w:rPr/>
     </w:lvl>
     <w:lvl w:ilvl="6">
       <w:start w:val="1"/>
@@ -4546,7 +5393,6 @@
         </w:tabs>
         <w:ind w:left="4949" w:hanging="283"/>
       </w:pPr>
-      <w:rPr/>
     </w:lvl>
     <w:lvl w:ilvl="7">
       <w:start w:val="1"/>
@@ -4559,7 +5405,6 @@
         </w:tabs>
         <w:ind w:left="5656" w:hanging="283"/>
       </w:pPr>
-      <w:rPr/>
     </w:lvl>
     <w:lvl w:ilvl="8">
       <w:start w:val="1"/>
@@ -4572,7 +5417,6 @@
         </w:tabs>
         <w:ind w:left="6363" w:hanging="283"/>
       </w:pPr>
-      <w:rPr/>
     </w:lvl>
   </w:abstractNum>
   <w:abstractNum w:abstractNumId="9">
@@ -4587,7 +5431,6 @@
         </w:tabs>
         <w:ind w:left="707" w:hanging="283"/>
       </w:pPr>
-      <w:rPr/>
     </w:lvl>
     <w:lvl w:ilvl="1">
       <w:start w:val="1"/>
@@ -4600,7 +5443,6 @@
         </w:tabs>
         <w:ind w:left="1414" w:hanging="283"/>
       </w:pPr>
-      <w:rPr/>
     </w:lvl>
     <w:lvl w:ilvl="2">
       <w:start w:val="1"/>
@@ -4613,7 +5455,6 @@
         </w:tabs>
         <w:ind w:left="2121" w:hanging="283"/>
       </w:pPr>
-      <w:rPr/>
     </w:lvl>
     <w:lvl w:ilvl="3">
       <w:start w:val="1"/>
@@ -4626,7 +5467,6 @@
         </w:tabs>
         <w:ind w:left="2828" w:hanging="283"/>
       </w:pPr>
-      <w:rPr/>
     </w:lvl>
     <w:lvl w:ilvl="4">
       <w:start w:val="1"/>
@@ -4639,7 +5479,6 @@
         </w:tabs>
         <w:ind w:left="3535" w:hanging="283"/>
       </w:pPr>
-      <w:rPr/>
     </w:lvl>
     <w:lvl w:ilvl="5">
       <w:start w:val="1"/>
@@ -4652,7 +5491,6 @@
         </w:tabs>
         <w:ind w:left="4242" w:hanging="283"/>
       </w:pPr>
-      <w:rPr/>
     </w:lvl>
     <w:lvl w:ilvl="6">
       <w:start w:val="1"/>
@@ -4665,7 +5503,6 @@
         </w:tabs>
         <w:ind w:left="4949" w:hanging="283"/>
       </w:pPr>
-      <w:rPr/>
     </w:lvl>
     <w:lvl w:ilvl="7">
       <w:start w:val="1"/>
@@ -4678,7 +5515,6 @@
         </w:tabs>
         <w:ind w:left="5656" w:hanging="283"/>
       </w:pPr>
-      <w:rPr/>
     </w:lvl>
     <w:lvl w:ilvl="8">
       <w:start w:val="1"/>
@@ -4691,7 +5527,6 @@
         </w:tabs>
         <w:ind w:left="6363" w:hanging="283"/>
       </w:pPr>
-      <w:rPr/>
     </w:lvl>
   </w:abstractNum>
   <w:abstractNum w:abstractNumId="10">
@@ -4706,7 +5541,6 @@
         </w:tabs>
         <w:ind w:left="707" w:hanging="283"/>
       </w:pPr>
-      <w:rPr/>
     </w:lvl>
     <w:lvl w:ilvl="1">
       <w:start w:val="1"/>
@@ -4719,7 +5553,6 @@
         </w:tabs>
         <w:ind w:left="1414" w:hanging="283"/>
       </w:pPr>
-      <w:rPr/>
     </w:lvl>
     <w:lvl w:ilvl="2">
       <w:start w:val="1"/>
@@ -4732,7 +5565,6 @@
         </w:tabs>
         <w:ind w:left="2121" w:hanging="283"/>
       </w:pPr>
-      <w:rPr/>
     </w:lvl>
     <w:lvl w:ilvl="3">
       <w:start w:val="1"/>
@@ -4745,7 +5577,6 @@
         </w:tabs>
         <w:ind w:left="2828" w:hanging="283"/>
       </w:pPr>
-      <w:rPr/>
     </w:lvl>
     <w:lvl w:ilvl="4">
       <w:start w:val="1"/>
@@ -4758,7 +5589,6 @@
         </w:tabs>
         <w:ind w:left="3535" w:hanging="283"/>
       </w:pPr>
-      <w:rPr/>
     </w:lvl>
     <w:lvl w:ilvl="5">
       <w:start w:val="1"/>
@@ -4771,7 +5601,6 @@
         </w:tabs>
         <w:ind w:left="4242" w:hanging="283"/>
       </w:pPr>
-      <w:rPr/>
     </w:lvl>
     <w:lvl w:ilvl="6">
       <w:start w:val="1"/>
@@ -4784,7 +5613,6 @@
         </w:tabs>
         <w:ind w:left="4949" w:hanging="283"/>
       </w:pPr>
-      <w:rPr/>
     </w:lvl>
     <w:lvl w:ilvl="7">
       <w:start w:val="1"/>
@@ -4797,7 +5625,6 @@
         </w:tabs>
         <w:ind w:left="5656" w:hanging="283"/>
       </w:pPr>
-      <w:rPr/>
     </w:lvl>
     <w:lvl w:ilvl="8">
       <w:start w:val="1"/>
@@ -4810,7 +5637,6 @@
         </w:tabs>
         <w:ind w:left="6363" w:hanging="283"/>
       </w:pPr>
-      <w:rPr/>
     </w:lvl>
   </w:abstractNum>
   <w:abstractNum w:abstractNumId="11">
@@ -4946,8 +5772,7 @@
   <w:docDefaults>
     <w:rPrDefault>
       <w:rPr>
-        <w:rFonts w:ascii="Calibri" w:hAnsi="Calibri" w:eastAsia="Calibri" w:cs="" w:asciiTheme="minorHAnsi" w:cstheme="minorBidi" w:eastAsiaTheme="minorHAnsi" w:hAnsiTheme="minorHAnsi"/>
-        <w:sz w:val="22"/>
+        <w:rFonts w:ascii="Calibri" w:hAnsi="Calibri" w:eastAsia="Calibri" w:cs="DejaVu Sans"/>
         <w:szCs w:val="22"/>
         <w:lang w:val="en-US" w:eastAsia="en-US" w:bidi="ar-SA"/>
       </w:rPr>
@@ -4956,411 +5781,36 @@
       <w:pPr/>
     </w:pPrDefault>
   </w:docDefaults>
-  <w:latentStyles w:defLockedState="0" w:defUIPriority="99" w:defSemiHidden="0" w:defUnhideWhenUsed="0" w:defQFormat="0" w:count="371">
-    <w:lsdException w:name="Normal" w:uiPriority="0" w:qFormat="1"/>
-    <w:lsdException w:name="heading 1" w:uiPriority="9" w:qFormat="1"/>
-    <w:lsdException w:name="heading 2" w:uiPriority="9" w:semiHidden="1" w:unhideWhenUsed="1" w:qFormat="1"/>
-    <w:lsdException w:name="heading 3" w:uiPriority="9" w:semiHidden="1" w:unhideWhenUsed="1" w:qFormat="1"/>
-    <w:lsdException w:name="heading 4" w:uiPriority="9" w:semiHidden="1" w:unhideWhenUsed="1" w:qFormat="1"/>
-    <w:lsdException w:name="heading 5" w:uiPriority="9" w:semiHidden="1" w:unhideWhenUsed="1" w:qFormat="1"/>
-    <w:lsdException w:name="heading 6" w:uiPriority="9" w:semiHidden="1" w:unhideWhenUsed="1" w:qFormat="1"/>
-    <w:lsdException w:name="heading 7" w:uiPriority="9" w:semiHidden="1" w:unhideWhenUsed="1" w:qFormat="1"/>
-    <w:lsdException w:name="heading 8" w:uiPriority="9" w:semiHidden="1" w:unhideWhenUsed="1" w:qFormat="1"/>
-    <w:lsdException w:name="heading 9" w:uiPriority="9" w:semiHidden="1" w:unhideWhenUsed="1" w:qFormat="1"/>
-    <w:lsdException w:name="index 1" w:semiHidden="1" w:unhideWhenUsed="1"/>
-    <w:lsdException w:name="index 2" w:semiHidden="1" w:unhideWhenUsed="1"/>
-    <w:lsdException w:name="index 3" w:semiHidden="1" w:unhideWhenUsed="1"/>
-    <w:lsdException w:name="index 4" w:semiHidden="1" w:unhideWhenUsed="1"/>
-    <w:lsdException w:name="index 5" w:semiHidden="1" w:unhideWhenUsed="1"/>
-    <w:lsdException w:name="index 6" w:semiHidden="1" w:unhideWhenUsed="1"/>
-    <w:lsdException w:name="index 7" w:semiHidden="1" w:unhideWhenUsed="1"/>
-    <w:lsdException w:name="index 8" w:semiHidden="1" w:unhideWhenUsed="1"/>
-    <w:lsdException w:name="index 9" w:semiHidden="1" w:unhideWhenUsed="1"/>
-    <w:lsdException w:name="toc 1" w:uiPriority="39" w:semiHidden="1" w:unhideWhenUsed="1"/>
-    <w:lsdException w:name="toc 2" w:uiPriority="39" w:semiHidden="1" w:unhideWhenUsed="1"/>
-    <w:lsdException w:name="toc 3" w:uiPriority="39" w:semiHidden="1" w:unhideWhenUsed="1"/>
-    <w:lsdException w:name="toc 4" w:uiPriority="39" w:semiHidden="1" w:unhideWhenUsed="1"/>
-    <w:lsdException w:name="toc 5" w:uiPriority="39" w:semiHidden="1" w:unhideWhenUsed="1"/>
-    <w:lsdException w:name="toc 6" w:uiPriority="39" w:semiHidden="1" w:unhideWhenUsed="1"/>
-    <w:lsdException w:name="toc 7" w:uiPriority="39" w:semiHidden="1" w:unhideWhenUsed="1"/>
-    <w:lsdException w:name="toc 8" w:uiPriority="39" w:semiHidden="1" w:unhideWhenUsed="1"/>
-    <w:lsdException w:name="toc 9" w:uiPriority="39" w:semiHidden="1" w:unhideWhenUsed="1"/>
-    <w:lsdException w:name="Normal Indent" w:semiHidden="1" w:unhideWhenUsed="1"/>
-    <w:lsdException w:name="footnote text" w:semiHidden="1" w:unhideWhenUsed="1"/>
-    <w:lsdException w:name="annotation text" w:semiHidden="1" w:unhideWhenUsed="1"/>
-    <w:lsdException w:name="header" w:semiHidden="1" w:unhideWhenUsed="1"/>
-    <w:lsdException w:name="footer" w:semiHidden="1" w:unhideWhenUsed="1"/>
-    <w:lsdException w:name="index heading" w:semiHidden="1" w:unhideWhenUsed="1"/>
-    <w:lsdException w:name="caption" w:uiPriority="35" w:semiHidden="1" w:unhideWhenUsed="1" w:qFormat="1"/>
-    <w:lsdException w:name="table of figures" w:semiHidden="1" w:unhideWhenUsed="1"/>
-    <w:lsdException w:name="envelope address" w:semiHidden="1" w:unhideWhenUsed="1"/>
-    <w:lsdException w:name="envelope return" w:semiHidden="1" w:unhideWhenUsed="1"/>
-    <w:lsdException w:name="footnote reference" w:semiHidden="1" w:unhideWhenUsed="1"/>
-    <w:lsdException w:name="annotation reference" w:semiHidden="1" w:unhideWhenUsed="1"/>
-    <w:lsdException w:name="line number" w:semiHidden="1" w:unhideWhenUsed="1"/>
-    <w:lsdException w:name="page number" w:semiHidden="1" w:unhideWhenUsed="1"/>
-    <w:lsdException w:name="endnote reference" w:semiHidden="1" w:unhideWhenUsed="1"/>
-    <w:lsdException w:name="endnote text" w:semiHidden="1" w:unhideWhenUsed="1"/>
-    <w:lsdException w:name="table of authorities" w:semiHidden="1" w:unhideWhenUsed="1"/>
-    <w:lsdException w:name="macro" w:semiHidden="1" w:unhideWhenUsed="1"/>
-    <w:lsdException w:name="toa heading" w:semiHidden="1" w:unhideWhenUsed="1"/>
-    <w:lsdException w:name="List" w:semiHidden="1" w:unhideWhenUsed="1"/>
-    <w:lsdException w:name="List Bullet" w:semiHidden="1" w:unhideWhenUsed="1"/>
-    <w:lsdException w:name="List Number" w:semiHidden="1" w:unhideWhenUsed="1"/>
-    <w:lsdException w:name="List 2" w:semiHidden="1" w:unhideWhenUsed="1"/>
-    <w:lsdException w:name="List 3" w:semiHidden="1" w:unhideWhenUsed="1"/>
-    <w:lsdException w:name="List 4" w:semiHidden="1" w:unhideWhenUsed="1"/>
-    <w:lsdException w:name="List 5" w:semiHidden="1" w:unhideWhenUsed="1"/>
-    <w:lsdException w:name="List Bullet 2" w:semiHidden="1" w:unhideWhenUsed="1"/>
-    <w:lsdException w:name="List Bullet 3" w:semiHidden="1" w:unhideWhenUsed="1"/>
-    <w:lsdException w:name="List Bullet 4" w:semiHidden="1" w:unhideWhenUsed="1"/>
-    <w:lsdException w:name="List Bullet 5" w:semiHidden="1" w:unhideWhenUsed="1"/>
-    <w:lsdException w:name="List Number 2" w:semiHidden="1" w:unhideWhenUsed="1"/>
-    <w:lsdException w:name="List Number 3" w:semiHidden="1" w:unhideWhenUsed="1"/>
-    <w:lsdException w:name="List Number 4" w:semiHidden="1" w:unhideWhenUsed="1"/>
-    <w:lsdException w:name="List Number 5" w:semiHidden="1" w:unhideWhenUsed="1"/>
-    <w:lsdException w:name="Title" w:uiPriority="10" w:qFormat="1"/>
-    <w:lsdException w:name="Closing" w:semiHidden="1" w:unhideWhenUsed="1"/>
-    <w:lsdException w:name="Signature" w:semiHidden="1" w:unhideWhenUsed="1"/>
-    <w:lsdException w:name="Default Paragraph Font" w:uiPriority="1" w:semiHidden="1" w:unhideWhenUsed="1"/>
-    <w:lsdException w:name="Body Text" w:semiHidden="1" w:unhideWhenUsed="1"/>
-    <w:lsdException w:name="Body Text Indent" w:semiHidden="1" w:unhideWhenUsed="1"/>
-    <w:lsdException w:name="List Continue" w:semiHidden="1" w:unhideWhenUsed="1"/>
-    <w:lsdException w:name="List Continue 2" w:semiHidden="1" w:unhideWhenUsed="1"/>
-    <w:lsdException w:name="List Continue 3" w:semiHidden="1" w:unhideWhenUsed="1"/>
-    <w:lsdException w:name="List Continue 4" w:semiHidden="1" w:unhideWhenUsed="1"/>
-    <w:lsdException w:name="List Continue 5" w:semiHidden="1" w:unhideWhenUsed="1"/>
-    <w:lsdException w:name="Message Header" w:semiHidden="1" w:unhideWhenUsed="1"/>
-    <w:lsdException w:name="Subtitle" w:uiPriority="11" w:qFormat="1"/>
-    <w:lsdException w:name="Salutation" w:semiHidden="1" w:unhideWhenUsed="1"/>
-    <w:lsdException w:name="Date" w:semiHidden="1" w:unhideWhenUsed="1"/>
-    <w:lsdException w:name="Body Text First Indent" w:semiHidden="1" w:unhideWhenUsed="1"/>
-    <w:lsdException w:name="Body Text First Indent 2" w:semiHidden="1" w:unhideWhenUsed="1"/>
-    <w:lsdException w:name="Note Heading" w:semiHidden="1" w:unhideWhenUsed="1"/>
-    <w:lsdException w:name="Body Text 2" w:semiHidden="1" w:unhideWhenUsed="1"/>
-    <w:lsdException w:name="Body Text 3" w:semiHidden="1" w:unhideWhenUsed="1"/>
-    <w:lsdException w:name="Body Text Indent 2" w:semiHidden="1" w:unhideWhenUsed="1"/>
-    <w:lsdException w:name="Body Text Indent 3" w:semiHidden="1" w:unhideWhenUsed="1"/>
-    <w:lsdException w:name="Block Text" w:semiHidden="1" w:unhideWhenUsed="1"/>
-    <w:lsdException w:name="Hyperlink" w:semiHidden="1" w:unhideWhenUsed="1"/>
-    <w:lsdException w:name="FollowedHyperlink" w:semiHidden="1" w:unhideWhenUsed="1"/>
-    <w:lsdException w:name="Strong" w:uiPriority="22" w:qFormat="1"/>
-    <w:lsdException w:name="Emphasis" w:uiPriority="20" w:qFormat="1"/>
-    <w:lsdException w:name="Document Map" w:semiHidden="1" w:unhideWhenUsed="1"/>
-    <w:lsdException w:name="Plain Text" w:semiHidden="1" w:unhideWhenUsed="1"/>
-    <w:lsdException w:name="E-mail Signature" w:semiHidden="1" w:unhideWhenUsed="1"/>
-    <w:lsdException w:name="HTML Top of Form" w:semiHidden="1" w:unhideWhenUsed="1"/>
-    <w:lsdException w:name="HTML Bottom of Form" w:semiHidden="1" w:unhideWhenUsed="1"/>
-    <w:lsdException w:name="Normal (Web)" w:semiHidden="1" w:unhideWhenUsed="1"/>
-    <w:lsdException w:name="HTML Acronym" w:semiHidden="1" w:unhideWhenUsed="1"/>
-    <w:lsdException w:name="HTML Address" w:semiHidden="1" w:unhideWhenUsed="1"/>
-    <w:lsdException w:name="HTML Cite" w:semiHidden="1" w:unhideWhenUsed="1"/>
-    <w:lsdException w:name="HTML Code" w:semiHidden="1" w:unhideWhenUsed="1"/>
-    <w:lsdException w:name="HTML Definition" w:semiHidden="1" w:unhideWhenUsed="1"/>
-    <w:lsdException w:name="HTML Keyboard" w:semiHidden="1" w:unhideWhenUsed="1"/>
-    <w:lsdException w:name="HTML Preformatted" w:semiHidden="1" w:unhideWhenUsed="1"/>
-    <w:lsdException w:name="HTML Sample" w:semiHidden="1" w:unhideWhenUsed="1"/>
-    <w:lsdException w:name="HTML Typewriter" w:semiHidden="1" w:unhideWhenUsed="1"/>
-    <w:lsdException w:name="HTML Variable" w:semiHidden="1" w:unhideWhenUsed="1"/>
-    <w:lsdException w:name="Normal Table" w:semiHidden="1" w:unhideWhenUsed="1"/>
-    <w:lsdException w:name="annotation subject" w:semiHidden="1" w:unhideWhenUsed="1"/>
-    <w:lsdException w:name="No List" w:semiHidden="1" w:unhideWhenUsed="1"/>
-    <w:lsdException w:name="Outline List 1" w:semiHidden="1" w:unhideWhenUsed="1"/>
-    <w:lsdException w:name="Outline List 2" w:semiHidden="1" w:unhideWhenUsed="1"/>
-    <w:lsdException w:name="Outline List 3" w:semiHidden="1" w:unhideWhenUsed="1"/>
-    <w:lsdException w:name="Table Simple 1" w:semiHidden="1" w:unhideWhenUsed="1"/>
-    <w:lsdException w:name="Table Simple 2" w:semiHidden="1" w:unhideWhenUsed="1"/>
-    <w:lsdException w:name="Table Simple 3" w:semiHidden="1" w:unhideWhenUsed="1"/>
-    <w:lsdException w:name="Table Classic 1" w:semiHidden="1" w:unhideWhenUsed="1"/>
-    <w:lsdException w:name="Table Classic 2" w:semiHidden="1" w:unhideWhenUsed="1"/>
-    <w:lsdException w:name="Table Classic 3" w:semiHidden="1" w:unhideWhenUsed="1"/>
-    <w:lsdException w:name="Table Classic 4" w:semiHidden="1" w:unhideWhenUsed="1"/>
-    <w:lsdException w:name="Table Colorful 1" w:semiHidden="1" w:unhideWhenUsed="1"/>
-    <w:lsdException w:name="Table Colorful 2" w:semiHidden="1" w:unhideWhenUsed="1"/>
-    <w:lsdException w:name="Table Colorful 3" w:semiHidden="1" w:unhideWhenUsed="1"/>
-    <w:lsdException w:name="Table Columns 1" w:semiHidden="1" w:unhideWhenUsed="1"/>
-    <w:lsdException w:name="Table Columns 2" w:semiHidden="1" w:unhideWhenUsed="1"/>
-    <w:lsdException w:name="Table Columns 3" w:semiHidden="1" w:unhideWhenUsed="1"/>
-    <w:lsdException w:name="Table Columns 4" w:semiHidden="1" w:unhideWhenUsed="1"/>
-    <w:lsdException w:name="Table Columns 5" w:semiHidden="1" w:unhideWhenUsed="1"/>
-    <w:lsdException w:name="Table Grid 1" w:semiHidden="1" w:unhideWhenUsed="1"/>
-    <w:lsdException w:name="Table Grid 2" w:semiHidden="1" w:unhideWhenUsed="1"/>
-    <w:lsdException w:name="Table Grid 3" w:semiHidden="1" w:unhideWhenUsed="1"/>
-    <w:lsdException w:name="Table Grid 4" w:semiHidden="1" w:unhideWhenUsed="1"/>
-    <w:lsdException w:name="Table Grid 5" w:semiHidden="1" w:unhideWhenUsed="1"/>
-    <w:lsdException w:name="Table Grid 6" w:semiHidden="1" w:unhideWhenUsed="1"/>
-    <w:lsdException w:name="Table Grid 7" w:semiHidden="1" w:unhideWhenUsed="1"/>
-    <w:lsdException w:name="Table Grid 8" w:semiHidden="1" w:unhideWhenUsed="1"/>
-    <w:lsdException w:name="Table List 1" w:semiHidden="1" w:unhideWhenUsed="1"/>
-    <w:lsdException w:name="Table List 2" w:semiHidden="1" w:unhideWhenUsed="1"/>
-    <w:lsdException w:name="Table List 3" w:semiHidden="1" w:unhideWhenUsed="1"/>
-    <w:lsdException w:name="Table List 4" w:semiHidden="1" w:unhideWhenUsed="1"/>
-    <w:lsdException w:name="Table List 5" w:semiHidden="1" w:unhideWhenUsed="1"/>
-    <w:lsdException w:name="Table List 6" w:semiHidden="1" w:unhideWhenUsed="1"/>
-    <w:lsdException w:name="Table List 7" w:semiHidden="1" w:unhideWhenUsed="1"/>
-    <w:lsdException w:name="Table List 8" w:semiHidden="1" w:unhideWhenUsed="1"/>
-    <w:lsdException w:name="Table 3D effects 1" w:semiHidden="1" w:unhideWhenUsed="1"/>
-    <w:lsdException w:name="Table 3D effects 2" w:semiHidden="1" w:unhideWhenUsed="1"/>
-    <w:lsdException w:name="Table 3D effects 3" w:semiHidden="1" w:unhideWhenUsed="1"/>
-    <w:lsdException w:name="Table Contemporary" w:semiHidden="1" w:unhideWhenUsed="1"/>
-    <w:lsdException w:name="Table Elegant" w:semiHidden="1" w:unhideWhenUsed="1"/>
-    <w:lsdException w:name="Table Professional" w:semiHidden="1" w:unhideWhenUsed="1"/>
-    <w:lsdException w:name="Table Subtle 1" w:semiHidden="1" w:unhideWhenUsed="1"/>
-    <w:lsdException w:name="Table Subtle 2" w:semiHidden="1" w:unhideWhenUsed="1"/>
-    <w:lsdException w:name="Table Web 1" w:semiHidden="1" w:unhideWhenUsed="1"/>
-    <w:lsdException w:name="Table Web 2" w:semiHidden="1" w:unhideWhenUsed="1"/>
-    <w:lsdException w:name="Table Web 3" w:semiHidden="1" w:unhideWhenUsed="1"/>
-    <w:lsdException w:name="Balloon Text" w:semiHidden="1" w:unhideWhenUsed="1"/>
-    <w:lsdException w:name="Table Grid" w:uiPriority="39"/>
-    <w:lsdException w:name="Table Theme" w:semiHidden="1" w:unhideWhenUsed="1"/>
-    <w:lsdException w:name="Placeholder Text" w:semiHidden="1"/>
-    <w:lsdException w:name="No Spacing" w:uiPriority="1" w:qFormat="1"/>
-    <w:lsdException w:name="Light Shading" w:uiPriority="60"/>
-    <w:lsdException w:name="Light List" w:uiPriority="61"/>
-    <w:lsdException w:name="Light Grid" w:uiPriority="62"/>
-    <w:lsdException w:name="Medium Shading 1" w:uiPriority="63"/>
-    <w:lsdException w:name="Medium Shading 2" w:uiPriority="64"/>
-    <w:lsdException w:name="Medium List 1" w:uiPriority="65"/>
-    <w:lsdException w:name="Medium List 2" w:uiPriority="66"/>
-    <w:lsdException w:name="Medium Grid 1" w:uiPriority="67"/>
-    <w:lsdException w:name="Medium Grid 2" w:uiPriority="68"/>
-    <w:lsdException w:name="Medium Grid 3" w:uiPriority="69"/>
-    <w:lsdException w:name="Dark List" w:uiPriority="70"/>
-    <w:lsdException w:name="Colorful Shading" w:uiPriority="71"/>
-    <w:lsdException w:name="Colorful List" w:uiPriority="72"/>
-    <w:lsdException w:name="Colorful Grid" w:uiPriority="73"/>
-    <w:lsdException w:name="Light Shading Accent 1" w:uiPriority="60"/>
-    <w:lsdException w:name="Light List Accent 1" w:uiPriority="61"/>
-    <w:lsdException w:name="Light Grid Accent 1" w:uiPriority="62"/>
-    <w:lsdException w:name="Medium Shading 1 Accent 1" w:uiPriority="63"/>
-    <w:lsdException w:name="Medium Shading 2 Accent 1" w:uiPriority="64"/>
-    <w:lsdException w:name="Medium List 1 Accent 1" w:uiPriority="65"/>
-    <w:lsdException w:name="Revision" w:semiHidden="1"/>
-    <w:lsdException w:name="List Paragraph" w:uiPriority="34" w:qFormat="1"/>
-    <w:lsdException w:name="Quote" w:uiPriority="29" w:qFormat="1"/>
-    <w:lsdException w:name="Intense Quote" w:uiPriority="30" w:qFormat="1"/>
-    <w:lsdException w:name="Medium List 2 Accent 1" w:uiPriority="66"/>
-    <w:lsdException w:name="Medium Grid 1 Accent 1" w:uiPriority="67"/>
-    <w:lsdException w:name="Medium Grid 2 Accent 1" w:uiPriority="68"/>
-    <w:lsdException w:name="Medium Grid 3 Accent 1" w:uiPriority="69"/>
-    <w:lsdException w:name="Dark List Accent 1" w:uiPriority="70"/>
-    <w:lsdException w:name="Colorful Shading Accent 1" w:uiPriority="71"/>
-    <w:lsdException w:name="Colorful List Accent 1" w:uiPriority="72"/>
-    <w:lsdException w:name="Colorful Grid Accent 1" w:uiPriority="73"/>
-    <w:lsdException w:name="Light Shading Accent 2" w:uiPriority="60"/>
-    <w:lsdException w:name="Light List Accent 2" w:uiPriority="61"/>
-    <w:lsdException w:name="Light Grid Accent 2" w:uiPriority="62"/>
-    <w:lsdException w:name="Medium Shading 1 Accent 2" w:uiPriority="63"/>
-    <w:lsdException w:name="Medium Shading 2 Accent 2" w:uiPriority="64"/>
-    <w:lsdException w:name="Medium List 1 Accent 2" w:uiPriority="65"/>
-    <w:lsdException w:name="Medium List 2 Accent 2" w:uiPriority="66"/>
-    <w:lsdException w:name="Medium Grid 1 Accent 2" w:uiPriority="67"/>
-    <w:lsdException w:name="Medium Grid 2 Accent 2" w:uiPriority="68"/>
-    <w:lsdException w:name="Medium Grid 3 Accent 2" w:uiPriority="69"/>
-    <w:lsdException w:name="Dark List Accent 2" w:uiPriority="70"/>
-    <w:lsdException w:name="Colorful Shading Accent 2" w:uiPriority="71"/>
-    <w:lsdException w:name="Colorful List Accent 2" w:uiPriority="72"/>
-    <w:lsdException w:name="Colorful Grid Accent 2" w:uiPriority="73"/>
-    <w:lsdException w:name="Light Shading Accent 3" w:uiPriority="60"/>
-    <w:lsdException w:name="Light List Accent 3" w:uiPriority="61"/>
-    <w:lsdException w:name="Light Grid Accent 3" w:uiPriority="62"/>
-    <w:lsdException w:name="Medium Shading 1 Accent 3" w:uiPriority="63"/>
-    <w:lsdException w:name="Medium Shading 2 Accent 3" w:uiPriority="64"/>
-    <w:lsdException w:name="Medium List 1 Accent 3" w:uiPriority="65"/>
-    <w:lsdException w:name="Medium List 2 Accent 3" w:uiPriority="66"/>
-    <w:lsdException w:name="Medium Grid 1 Accent 3" w:uiPriority="67"/>
-    <w:lsdException w:name="Medium Grid 2 Accent 3" w:uiPriority="68"/>
-    <w:lsdException w:name="Medium Grid 3 Accent 3" w:uiPriority="69"/>
-    <w:lsdException w:name="Dark List Accent 3" w:uiPriority="70"/>
-    <w:lsdException w:name="Colorful Shading Accent 3" w:uiPriority="71"/>
-    <w:lsdException w:name="Colorful List Accent 3" w:uiPriority="72"/>
-    <w:lsdException w:name="Colorful Grid Accent 3" w:uiPriority="73"/>
-    <w:lsdException w:name="Light Shading Accent 4" w:uiPriority="60"/>
-    <w:lsdException w:name="Light List Accent 4" w:uiPriority="61"/>
-    <w:lsdException w:name="Light Grid Accent 4" w:uiPriority="62"/>
-    <w:lsdException w:name="Medium Shading 1 Accent 4" w:uiPriority="63"/>
-    <w:lsdException w:name="Medium Shading 2 Accent 4" w:uiPriority="64"/>
-    <w:lsdException w:name="Medium List 1 Accent 4" w:uiPriority="65"/>
-    <w:lsdException w:name="Medium List 2 Accent 4" w:uiPriority="66"/>
-    <w:lsdException w:name="Medium Grid 1 Accent 4" w:uiPriority="67"/>
-    <w:lsdException w:name="Medium Grid 2 Accent 4" w:uiPriority="68"/>
-    <w:lsdException w:name="Medium Grid 3 Accent 4" w:uiPriority="69"/>
-    <w:lsdException w:name="Dark List Accent 4" w:uiPriority="70"/>
-    <w:lsdException w:name="Colorful Shading Accent 4" w:uiPriority="71"/>
-    <w:lsdException w:name="Colorful List Accent 4" w:uiPriority="72"/>
-    <w:lsdException w:name="Colorful Grid Accent 4" w:uiPriority="73"/>
-    <w:lsdException w:name="Light Shading Accent 5" w:uiPriority="60"/>
-    <w:lsdException w:name="Light List Accent 5" w:uiPriority="61"/>
-    <w:lsdException w:name="Light Grid Accent 5" w:uiPriority="62"/>
-    <w:lsdException w:name="Medium Shading 1 Accent 5" w:uiPriority="63"/>
-    <w:lsdException w:name="Medium Shading 2 Accent 5" w:uiPriority="64"/>
-    <w:lsdException w:name="Medium List 1 Accent 5" w:uiPriority="65"/>
-    <w:lsdException w:name="Medium List 2 Accent 5" w:uiPriority="66"/>
-    <w:lsdException w:name="Medium Grid 1 Accent 5" w:uiPriority="67"/>
-    <w:lsdException w:name="Medium Grid 2 Accent 5" w:uiPriority="68"/>
-    <w:lsdException w:name="Medium Grid 3 Accent 5" w:uiPriority="69"/>
-    <w:lsdException w:name="Dark List Accent 5" w:uiPriority="70"/>
-    <w:lsdException w:name="Colorful Shading Accent 5" w:uiPriority="71"/>
-    <w:lsdException w:name="Colorful List Accent 5" w:uiPriority="72"/>
-    <w:lsdException w:name="Colorful Grid Accent 5" w:uiPriority="73"/>
-    <w:lsdException w:name="Light Shading Accent 6" w:uiPriority="60"/>
-    <w:lsdException w:name="Light List Accent 6" w:uiPriority="61"/>
-    <w:lsdException w:name="Light Grid Accent 6" w:uiPriority="62"/>
-    <w:lsdException w:name="Medium Shading 1 Accent 6" w:uiPriority="63"/>
-    <w:lsdException w:name="Medium Shading 2 Accent 6" w:uiPriority="64"/>
-    <w:lsdException w:name="Medium List 1 Accent 6" w:uiPriority="65"/>
-    <w:lsdException w:name="Medium List 2 Accent 6" w:uiPriority="66"/>
-    <w:lsdException w:name="Medium Grid 1 Accent 6" w:uiPriority="67"/>
-    <w:lsdException w:name="Medium Grid 2 Accent 6" w:uiPriority="68"/>
-    <w:lsdException w:name="Medium Grid 3 Accent 6" w:uiPriority="69"/>
-    <w:lsdException w:name="Dark List Accent 6" w:uiPriority="70"/>
-    <w:lsdException w:name="Colorful Shading Accent 6" w:uiPriority="71"/>
-    <w:lsdException w:name="Colorful List Accent 6" w:uiPriority="72"/>
-    <w:lsdException w:name="Colorful Grid Accent 6" w:uiPriority="73"/>
-    <w:lsdException w:name="Subtle Emphasis" w:uiPriority="19" w:qFormat="1"/>
-    <w:lsdException w:name="Intense Emphasis" w:uiPriority="21" w:qFormat="1"/>
-    <w:lsdException w:name="Subtle Reference" w:uiPriority="31" w:qFormat="1"/>
-    <w:lsdException w:name="Intense Reference" w:uiPriority="32" w:qFormat="1"/>
-    <w:lsdException w:name="Book Title" w:uiPriority="33" w:qFormat="1"/>
-    <w:lsdException w:name="Bibliography" w:uiPriority="37" w:semiHidden="1" w:unhideWhenUsed="1"/>
-    <w:lsdException w:name="TOC Heading" w:uiPriority="39" w:semiHidden="1" w:unhideWhenUsed="1" w:qFormat="1"/>
-    <w:lsdException w:name="Plain Table 1" w:uiPriority="41"/>
-    <w:lsdException w:name="Plain Table 2" w:uiPriority="42"/>
-    <w:lsdException w:name="Plain Table 3" w:uiPriority="43"/>
-    <w:lsdException w:name="Plain Table 4" w:uiPriority="44"/>
-    <w:lsdException w:name="Plain Table 5" w:uiPriority="45"/>
-    <w:lsdException w:name="Grid Table Light" w:uiPriority="40"/>
-    <w:lsdException w:name="Grid Table 1 Light" w:uiPriority="46"/>
-    <w:lsdException w:name="Grid Table 2" w:uiPriority="47"/>
-    <w:lsdException w:name="Grid Table 3" w:uiPriority="48"/>
-    <w:lsdException w:name="Grid Table 4" w:uiPriority="49"/>
-    <w:lsdException w:name="Grid Table 5 Dark" w:uiPriority="50"/>
-    <w:lsdException w:name="Grid Table 6 Colorful" w:uiPriority="51"/>
-    <w:lsdException w:name="Grid Table 7 Colorful" w:uiPriority="52"/>
-    <w:lsdException w:name="Grid Table 1 Light Accent 1" w:uiPriority="46"/>
-    <w:lsdException w:name="Grid Table 2 Accent 1" w:uiPriority="47"/>
-    <w:lsdException w:name="Grid Table 3 Accent 1" w:uiPriority="48"/>
-    <w:lsdException w:name="Grid Table 4 Accent 1" w:uiPriority="49"/>
-    <w:lsdException w:name="Grid Table 5 Dark Accent 1" w:uiPriority="50"/>
-    <w:lsdException w:name="Grid Table 6 Colorful Accent 1" w:uiPriority="51"/>
-    <w:lsdException w:name="Grid Table 7 Colorful Accent 1" w:uiPriority="52"/>
-    <w:lsdException w:name="Grid Table 1 Light Accent 2" w:uiPriority="46"/>
-    <w:lsdException w:name="Grid Table 2 Accent 2" w:uiPriority="47"/>
-    <w:lsdException w:name="Grid Table 3 Accent 2" w:uiPriority="48"/>
-    <w:lsdException w:name="Grid Table 4 Accent 2" w:uiPriority="49"/>
-    <w:lsdException w:name="Grid Table 5 Dark Accent 2" w:uiPriority="50"/>
-    <w:lsdException w:name="Grid Table 6 Colorful Accent 2" w:uiPriority="51"/>
-    <w:lsdException w:name="Grid Table 7 Colorful Accent 2" w:uiPriority="52"/>
-    <w:lsdException w:name="Grid Table 1 Light Accent 3" w:uiPriority="46"/>
-    <w:lsdException w:name="Grid Table 2 Accent 3" w:uiPriority="47"/>
-    <w:lsdException w:name="Grid Table 3 Accent 3" w:uiPriority="48"/>
-    <w:lsdException w:name="Grid Table 4 Accent 3" w:uiPriority="49"/>
-    <w:lsdException w:name="Grid Table 5 Dark Accent 3" w:uiPriority="50"/>
-    <w:lsdException w:name="Grid Table 6 Colorful Accent 3" w:uiPriority="51"/>
-    <w:lsdException w:name="Grid Table 7 Colorful Accent 3" w:uiPriority="52"/>
-    <w:lsdException w:name="Grid Table 1 Light Accent 4" w:uiPriority="46"/>
-    <w:lsdException w:name="Grid Table 2 Accent 4" w:uiPriority="47"/>
-    <w:lsdException w:name="Grid Table 3 Accent 4" w:uiPriority="48"/>
-    <w:lsdException w:name="Grid Table 4 Accent 4" w:uiPriority="49"/>
-    <w:lsdException w:name="Grid Table 5 Dark Accent 4" w:uiPriority="50"/>
-    <w:lsdException w:name="Grid Table 6 Colorful Accent 4" w:uiPriority="51"/>
-    <w:lsdException w:name="Grid Table 7 Colorful Accent 4" w:uiPriority="52"/>
-    <w:lsdException w:name="Grid Table 1 Light Accent 5" w:uiPriority="46"/>
-    <w:lsdException w:name="Grid Table 2 Accent 5" w:uiPriority="47"/>
-    <w:lsdException w:name="Grid Table 3 Accent 5" w:uiPriority="48"/>
-    <w:lsdException w:name="Grid Table 4 Accent 5" w:uiPriority="49"/>
-    <w:lsdException w:name="Grid Table 5 Dark Accent 5" w:uiPriority="50"/>
-    <w:lsdException w:name="Grid Table 6 Colorful Accent 5" w:uiPriority="51"/>
-    <w:lsdException w:name="Grid Table 7 Colorful Accent 5" w:uiPriority="52"/>
-    <w:lsdException w:name="Grid Table 1 Light Accent 6" w:uiPriority="46"/>
-    <w:lsdException w:name="Grid Table 2 Accent 6" w:uiPriority="47"/>
-    <w:lsdException w:name="Grid Table 3 Accent 6" w:uiPriority="48"/>
-    <w:lsdException w:name="Grid Table 4 Accent 6" w:uiPriority="49"/>
-    <w:lsdException w:name="Grid Table 5 Dark Accent 6" w:uiPriority="50"/>
-    <w:lsdException w:name="Grid Table 6 Colorful Accent 6" w:uiPriority="51"/>
-    <w:lsdException w:name="Grid Table 7 Colorful Accent 6" w:uiPriority="52"/>
-    <w:lsdException w:name="List Table 1 Light" w:uiPriority="46"/>
-    <w:lsdException w:name="List Table 2" w:uiPriority="47"/>
-    <w:lsdException w:name="List Table 3" w:uiPriority="48"/>
-    <w:lsdException w:name="List Table 4" w:uiPriority="49"/>
-    <w:lsdException w:name="List Table 5 Dark" w:uiPriority="50"/>
-    <w:lsdException w:name="List Table 6 Colorful" w:uiPriority="51"/>
-    <w:lsdException w:name="List Table 7 Colorful" w:uiPriority="52"/>
-    <w:lsdException w:name="List Table 1 Light Accent 1" w:uiPriority="46"/>
-    <w:lsdException w:name="List Table 2 Accent 1" w:uiPriority="47"/>
-    <w:lsdException w:name="List Table 3 Accent 1" w:uiPriority="48"/>
-    <w:lsdException w:name="List Table 4 Accent 1" w:uiPriority="49"/>
-    <w:lsdException w:name="List Table 5 Dark Accent 1" w:uiPriority="50"/>
-    <w:lsdException w:name="List Table 6 Colorful Accent 1" w:uiPriority="51"/>
-    <w:lsdException w:name="List Table 7 Colorful Accent 1" w:uiPriority="52"/>
-    <w:lsdException w:name="List Table 1 Light Accent 2" w:uiPriority="46"/>
-    <w:lsdException w:name="List Table 2 Accent 2" w:uiPriority="47"/>
-    <w:lsdException w:name="List Table 3 Accent 2" w:uiPriority="48"/>
-    <w:lsdException w:name="List Table 4 Accent 2" w:uiPriority="49"/>
-    <w:lsdException w:name="List Table 5 Dark Accent 2" w:uiPriority="50"/>
-    <w:lsdException w:name="List Table 6 Colorful Accent 2" w:uiPriority="51"/>
-    <w:lsdException w:name="List Table 7 Colorful Accent 2" w:uiPriority="52"/>
-    <w:lsdException w:name="List Table 1 Light Accent 3" w:uiPriority="46"/>
-    <w:lsdException w:name="List Table 2 Accent 3" w:uiPriority="47"/>
-    <w:lsdException w:name="List Table 3 Accent 3" w:uiPriority="48"/>
-    <w:lsdException w:name="List Table 4 Accent 3" w:uiPriority="49"/>
-    <w:lsdException w:name="List Table 5 Dark Accent 3" w:uiPriority="50"/>
-    <w:lsdException w:name="List Table 6 Colorful Accent 3" w:uiPriority="51"/>
-    <w:lsdException w:name="List Table 7 Colorful Accent 3" w:uiPriority="52"/>
-    <w:lsdException w:name="List Table 1 Light Accent 4" w:uiPriority="46"/>
-    <w:lsdException w:name="List Table 2 Accent 4" w:uiPriority="47"/>
-    <w:lsdException w:name="List Table 3 Accent 4" w:uiPriority="48"/>
-    <w:lsdException w:name="List Table 4 Accent 4" w:uiPriority="49"/>
-    <w:lsdException w:name="List Table 5 Dark Accent 4" w:uiPriority="50"/>
-    <w:lsdException w:name="List Table 6 Colorful Accent 4" w:uiPriority="51"/>
-    <w:lsdException w:name="List Table 7 Colorful Accent 4" w:uiPriority="52"/>
-    <w:lsdException w:name="List Table 1 Light Accent 5" w:uiPriority="46"/>
-    <w:lsdException w:name="List Table 2 Accent 5" w:uiPriority="47"/>
-    <w:lsdException w:name="List Table 3 Accent 5" w:uiPriority="48"/>
-    <w:lsdException w:name="List Table 4 Accent 5" w:uiPriority="49"/>
-    <w:lsdException w:name="List Table 5 Dark Accent 5" w:uiPriority="50"/>
-    <w:lsdException w:name="List Table 6 Colorful Accent 5" w:uiPriority="51"/>
-    <w:lsdException w:name="List Table 7 Colorful Accent 5" w:uiPriority="52"/>
-    <w:lsdException w:name="List Table 1 Light Accent 6" w:uiPriority="46"/>
-    <w:lsdException w:name="List Table 2 Accent 6" w:uiPriority="47"/>
-    <w:lsdException w:name="List Table 3 Accent 6" w:uiPriority="48"/>
-    <w:lsdException w:name="List Table 4 Accent 6" w:uiPriority="49"/>
-    <w:lsdException w:name="List Table 5 Dark Accent 6" w:uiPriority="50"/>
-    <w:lsdException w:name="List Table 6 Colorful Accent 6" w:uiPriority="51"/>
-    <w:lsdException w:name="List Table 7 Colorful Accent 6" w:uiPriority="52"/>
-  </w:latentStyles>
-  <w:style w:type="paragraph" w:styleId="Normal" w:default="1">
+  <w:style w:type="paragraph" w:styleId="Normal">
     <w:name w:val="Normal"/>
     <w:qFormat/>
     <w:pPr>
       <w:widowControl/>
+      <w:kinsoku w:val="true"/>
+      <w:overflowPunct w:val="true"/>
+      <w:autoSpaceDE w:val="true"/>
       <w:bidi w:val="0"/>
       <w:spacing w:lineRule="auto" w:line="259" w:before="0" w:after="160"/>
       <w:jc w:val="left"/>
     </w:pPr>
     <w:rPr>
-      <w:rFonts w:ascii="Calibri" w:hAnsi="Calibri" w:eastAsia="Calibri" w:cs="" w:asciiTheme="minorHAnsi" w:cstheme="minorBidi" w:eastAsiaTheme="minorHAnsi" w:hAnsiTheme="minorHAnsi"/>
-      <w:color w:val="auto"/>
+      <w:rFonts w:ascii="Calibri" w:hAnsi="Calibri" w:eastAsia="Calibri" w:cs="DejaVu Sans"/>
+      <w:color w:val="00000A"/>
       <w:sz w:val="22"/>
       <w:szCs w:val="22"/>
       <w:lang w:val="en-US" w:eastAsia="en-US" w:bidi="ar-SA"/>
     </w:rPr>
   </w:style>
-  <w:style w:type="character" w:styleId="DefaultParagraphFont" w:default="1">
+  <w:style w:type="character" w:styleId="DefaultParagraphFont">
     <w:name w:val="Default Paragraph Font"/>
-    <w:uiPriority w:val="1"/>
-    <w:semiHidden/>
-    <w:unhideWhenUsed/>
     <w:qFormat/>
     <w:rPr/>
   </w:style>
   <w:style w:type="character" w:styleId="InternetLink">
     <w:name w:val="Internet Link"/>
     <w:basedOn w:val="DefaultParagraphFont"/>
-    <w:uiPriority w:val="99"/>
-    <w:unhideWhenUsed/>
     <w:rPr>
-      <w:color w:val="0563C1" w:themeColor="hyperlink"/>
+      <w:color w:val="0563C1"/>
       <w:u w:val="single"/>
     </w:rPr>
   </w:style>
@@ -5430,297 +5880,23 @@
   <w:style w:type="paragraph" w:styleId="ListParagraph">
     <w:name w:val="List Paragraph"/>
     <w:basedOn w:val="Normal"/>
-    <w:uiPriority w:val="34"/>
     <w:qFormat/>
     <w:pPr>
       <w:spacing w:before="0" w:after="160"/>
-      <w:ind w:left="720" w:hanging="0"/>
+      <w:ind w:left="720" w:right="0" w:hanging="0"/>
       <w:contextualSpacing/>
     </w:pPr>
     <w:rPr/>
   </w:style>
-  <w:style w:type="numbering" w:styleId="NoList" w:default="1">
+  <w:style w:type="paragraph" w:styleId="Header">
+    <w:name w:val="Header"/>
+    <w:basedOn w:val="Normal"/>
+    <w:pPr/>
+    <w:rPr/>
+  </w:style>
+  <w:style w:type="numbering" w:styleId="NoList">
     <w:name w:val="No List"/>
-    <w:uiPriority w:val="99"/>
-    <w:semiHidden/>
-    <w:unhideWhenUsed/>
     <w:qFormat/>
   </w:style>
-  <w:style w:type="table" w:default="1" w:styleId="TableNormal">
-    <w:name w:val="Normal Table"/>
-    <w:uiPriority w:val="99"/>
-    <w:semiHidden/>
-    <w:unhideWhenUsed/>
-    <w:tblPr>
-      <w:tblInd w:w="0" w:type="dxa"/>
-      <w:tblCellMar>
-        <w:top w:w="0" w:type="dxa"/>
-        <w:left w:w="108" w:type="dxa"/>
-        <w:bottom w:w="0" w:type="dxa"/>
-        <w:right w:w="108" w:type="dxa"/>
-      </w:tblCellMar>
-    </w:tblPr>
-  </w:style>
 </w:styles>
-</file>
-
-<file path=word/theme/theme1.xml><?xml version="1.0" encoding="utf-8"?>
-<a:theme xmlns:a="http://schemas.openxmlformats.org/drawingml/2006/main" name="Office Theme">
-  <a:themeElements>
-    <a:clrScheme name="Office">
-      <a:dk1>
-        <a:sysClr val="windowText" lastClr="000000"/>
-      </a:dk1>
-      <a:lt1>
-        <a:sysClr val="window" lastClr="FFFFFF"/>
-      </a:lt1>
-      <a:dk2>
-        <a:srgbClr val="44546A"/>
-      </a:dk2>
-      <a:lt2>
-        <a:srgbClr val="E7E6E6"/>
-      </a:lt2>
-      <a:accent1>
-        <a:srgbClr val="5B9BD5"/>
-      </a:accent1>
-      <a:accent2>
-        <a:srgbClr val="ED7D31"/>
-      </a:accent2>
-      <a:accent3>
-        <a:srgbClr val="A5A5A5"/>
-      </a:accent3>
-      <a:accent4>
-        <a:srgbClr val="FFC000"/>
-      </a:accent4>
-      <a:accent5>
-        <a:srgbClr val="4472C4"/>
-      </a:accent5>
-      <a:accent6>
-        <a:srgbClr val="70AD47"/>
-      </a:accent6>
-      <a:hlink>
-        <a:srgbClr val="0563C1"/>
-      </a:hlink>
-      <a:folHlink>
-        <a:srgbClr val="954F72"/>
-      </a:folHlink>
-    </a:clrScheme>
-    <a:fontScheme name="Office">
-      <a:majorFont>
-        <a:latin typeface="Calibri Light" panose="020F0302020204030204"/>
-        <a:ea typeface=""/>
-        <a:cs typeface=""/>
-        <a:font script="Jpan" typeface="ＭＳ ゴシック"/>
-        <a:font script="Hang" typeface="맑은 고딕"/>
-        <a:font script="Hans" typeface="宋体"/>
-        <a:font script="Hant" typeface="新細明體"/>
-        <a:font script="Arab" typeface="Times New Roman"/>
-        <a:font script="Hebr" typeface="Times New Roman"/>
-        <a:font script="Thai" typeface="Angsana New"/>
-        <a:font script="Ethi" typeface="Nyala"/>
-        <a:font script="Beng" typeface="Vrinda"/>
-        <a:font script="Gujr" typeface="Shruti"/>
-        <a:font script="Khmr" typeface="MoolBoran"/>
-        <a:font script="Knda" typeface="Tunga"/>
-        <a:font script="Guru" typeface="Raavi"/>
-        <a:font script="Cans" typeface="Euphemia"/>
-        <a:font script="Cher" typeface="Plantagenet Cherokee"/>
-        <a:font script="Yiii" typeface="Microsoft Yi Baiti"/>
-        <a:font script="Tibt" typeface="Microsoft Himalaya"/>
-        <a:font script="Thaa" typeface="MV Boli"/>
-        <a:font script="Deva" typeface="Mangal"/>
-        <a:font script="Telu" typeface="Gautami"/>
-        <a:font script="Taml" typeface="Latha"/>
-        <a:font script="Syrc" typeface="Estrangelo Edessa"/>
-        <a:font script="Orya" typeface="Kalinga"/>
-        <a:font script="Mlym" typeface="Kartika"/>
-        <a:font script="Laoo" typeface="DokChampa"/>
-        <a:font script="Sinh" typeface="Iskoola Pota"/>
-        <a:font script="Mong" typeface="Mongolian Baiti"/>
-        <a:font script="Viet" typeface="Times New Roman"/>
-        <a:font script="Uigh" typeface="Microsoft Uighur"/>
-        <a:font script="Geor" typeface="Sylfaen"/>
-      </a:majorFont>
-      <a:minorFont>
-        <a:latin typeface="Calibri" panose="020F0502020204030204"/>
-        <a:ea typeface=""/>
-        <a:cs typeface=""/>
-        <a:font script="Jpan" typeface="ＭＳ 明朝"/>
-        <a:font script="Hang" typeface="맑은 고딕"/>
-        <a:font script="Hans" typeface="宋体"/>
-        <a:font script="Hant" typeface="新細明體"/>
-        <a:font script="Arab" typeface="Arial"/>
-        <a:font script="Hebr" typeface="Arial"/>
-        <a:font script="Thai" typeface="Cordia New"/>
-        <a:font script="Ethi" typeface="Nyala"/>
-        <a:font script="Beng" typeface="Vrinda"/>
-        <a:font script="Gujr" typeface="Shruti"/>
-        <a:font script="Khmr" typeface="DaunPenh"/>
-        <a:font script="Knda" typeface="Tunga"/>
-        <a:font script="Guru" typeface="Raavi"/>
-        <a:font script="Cans" typeface="Euphemia"/>
-        <a:font script="Cher" typeface="Plantagenet Cherokee"/>
-        <a:font script="Yiii" typeface="Microsoft Yi Baiti"/>
-        <a:font script="Tibt" typeface="Microsoft Himalaya"/>
-        <a:font script="Thaa" typeface="MV Boli"/>
-        <a:font script="Deva" typeface="Mangal"/>
-        <a:font script="Telu" typeface="Gautami"/>
-        <a:font script="Taml" typeface="Latha"/>
-        <a:font script="Syrc" typeface="Estrangelo Edessa"/>
-        <a:font script="Orya" typeface="Kalinga"/>
-        <a:font script="Mlym" typeface="Kartika"/>
-        <a:font script="Laoo" typeface="DokChampa"/>
-        <a:font script="Sinh" typeface="Iskoola Pota"/>
-        <a:font script="Mong" typeface="Mongolian Baiti"/>
-        <a:font script="Viet" typeface="Arial"/>
-        <a:font script="Uigh" typeface="Microsoft Uighur"/>
-        <a:font script="Geor" typeface="Sylfaen"/>
-      </a:minorFont>
-    </a:fontScheme>
-    <a:fmtScheme name="Office">
-      <a:fillStyleLst>
-        <a:solidFill>
-          <a:schemeClr val="phClr"/>
-        </a:solidFill>
-        <a:gradFill rotWithShape="1">
-          <a:gsLst>
-            <a:gs pos="0">
-              <a:schemeClr val="phClr">
-                <a:lumMod val="110000"/>
-                <a:satMod val="105000"/>
-                <a:tint val="67000"/>
-              </a:schemeClr>
-            </a:gs>
-            <a:gs pos="50000">
-              <a:schemeClr val="phClr">
-                <a:lumMod val="105000"/>
-                <a:satMod val="103000"/>
-                <a:tint val="73000"/>
-              </a:schemeClr>
-            </a:gs>
-            <a:gs pos="100000">
-              <a:schemeClr val="phClr">
-                <a:lumMod val="105000"/>
-                <a:satMod val="109000"/>
-                <a:tint val="81000"/>
-              </a:schemeClr>
-            </a:gs>
-          </a:gsLst>
-          <a:lin ang="5400000" scaled="0"/>
-        </a:gradFill>
-        <a:gradFill rotWithShape="1">
-          <a:gsLst>
-            <a:gs pos="0">
-              <a:schemeClr val="phClr">
-                <a:satMod val="103000"/>
-                <a:lumMod val="102000"/>
-                <a:tint val="94000"/>
-              </a:schemeClr>
-            </a:gs>
-            <a:gs pos="50000">
-              <a:schemeClr val="phClr">
-                <a:satMod val="110000"/>
-                <a:lumMod val="100000"/>
-                <a:shade val="100000"/>
-              </a:schemeClr>
-            </a:gs>
-            <a:gs pos="100000">
-              <a:schemeClr val="phClr">
-                <a:lumMod val="99000"/>
-                <a:satMod val="120000"/>
-                <a:shade val="78000"/>
-              </a:schemeClr>
-            </a:gs>
-          </a:gsLst>
-          <a:lin ang="5400000" scaled="0"/>
-        </a:gradFill>
-      </a:fillStyleLst>
-      <a:lnStyleLst>
-        <a:ln w="6350" cap="flat" cmpd="sng" algn="ctr">
-          <a:solidFill>
-            <a:schemeClr val="phClr"/>
-          </a:solidFill>
-          <a:prstDash val="solid"/>
-          <a:miter lim="800000"/>
-        </a:ln>
-        <a:ln w="12700" cap="flat" cmpd="sng" algn="ctr">
-          <a:solidFill>
-            <a:schemeClr val="phClr"/>
-          </a:solidFill>
-          <a:prstDash val="solid"/>
-          <a:miter lim="800000"/>
-        </a:ln>
-        <a:ln w="19050" cap="flat" cmpd="sng" algn="ctr">
-          <a:solidFill>
-            <a:schemeClr val="phClr"/>
-          </a:solidFill>
-          <a:prstDash val="solid"/>
-          <a:miter lim="800000"/>
-        </a:ln>
-      </a:lnStyleLst>
-      <a:effectStyleLst>
-        <a:effectStyle>
-          <a:effectLst/>
-        </a:effectStyle>
-        <a:effectStyle>
-          <a:effectLst/>
-        </a:effectStyle>
-        <a:effectStyle>
-          <a:effectLst>
-            <a:outerShdw blurRad="57150" dist="19050" dir="5400000" algn="ctr" rotWithShape="0">
-              <a:srgbClr val="000000">
-                <a:alpha val="63000"/>
-              </a:srgbClr>
-            </a:outerShdw>
-          </a:effectLst>
-        </a:effectStyle>
-      </a:effectStyleLst>
-      <a:bgFillStyleLst>
-        <a:solidFill>
-          <a:schemeClr val="phClr"/>
-        </a:solidFill>
-        <a:solidFill>
-          <a:schemeClr val="phClr">
-            <a:tint val="95000"/>
-            <a:satMod val="170000"/>
-          </a:schemeClr>
-        </a:solidFill>
-        <a:gradFill rotWithShape="1">
-          <a:gsLst>
-            <a:gs pos="0">
-              <a:schemeClr val="phClr">
-                <a:tint val="93000"/>
-                <a:satMod val="150000"/>
-                <a:shade val="98000"/>
-                <a:lumMod val="102000"/>
-              </a:schemeClr>
-            </a:gs>
-            <a:gs pos="50000">
-              <a:schemeClr val="phClr">
-                <a:tint val="98000"/>
-                <a:satMod val="130000"/>
-                <a:shade val="90000"/>
-                <a:lumMod val="103000"/>
-              </a:schemeClr>
-            </a:gs>
-            <a:gs pos="100000">
-              <a:schemeClr val="phClr">
-                <a:shade val="63000"/>
-                <a:satMod val="120000"/>
-              </a:schemeClr>
-            </a:gs>
-          </a:gsLst>
-          <a:lin ang="5400000" scaled="0"/>
-        </a:gradFill>
-      </a:bgFillStyleLst>
-    </a:fmtScheme>
-  </a:themeElements>
-  <a:objectDefaults/>
-  <a:extraClrSchemeLst/>
-  <a:extLst>
-    <a:ext uri="{05A4C25C-085E-4340-85A3-A5531E510DB2}">
-      <thm15:themeFamily xmlns:thm15="http://schemas.microsoft.com/office/thememl/2012/main" name="Office Theme" id="{62F939B6-93AF-4DB8-9C6B-D6C7DFDC589F}" vid="{4A3C46E8-61CC-4603-A589-7422A47A8E4A}"/>
-    </a:ext>
-  </a:extLst>
-</a:theme>
 </file>
</xml_diff>

<commit_message>
completed all the question for dreaming in code.
</commit_message>
<xml_diff>
--- a/dreaming.docx
+++ b/dreaming.docx
@@ -1685,7 +1685,25 @@
           <w:szCs w:val="24"/>
           <w:lang w:val="en-US"/>
         </w:rPr>
-        <w:t xml:space="preserve">Lotus was built for IBM pc in 1982. It was a spreadsheet to show the speed and power of the machine. Kapor walked away in July 1986 because he didn’t like his own success. He felt his success was overwhelming on a personal level. </w:t>
+        <w:t xml:space="preserve">Lotus was built for IBM </w:t>
+      </w:r>
+      <w:r>
+        <w:rPr>
+          <w:rFonts w:eastAsia="Times New Roman" w:cs="Times New Roman" w:ascii="Times New Roman" w:hAnsi="Times New Roman"/>
+          <w:sz w:val="24"/>
+          <w:szCs w:val="24"/>
+          <w:lang w:val="en-US"/>
+        </w:rPr>
+        <w:t>PC</w:t>
+      </w:r>
+      <w:r>
+        <w:rPr>
+          <w:rFonts w:eastAsia="Times New Roman" w:cs="Times New Roman" w:ascii="Times New Roman" w:hAnsi="Times New Roman"/>
+          <w:sz w:val="24"/>
+          <w:szCs w:val="24"/>
+          <w:lang w:val="en-US"/>
+        </w:rPr>
+        <w:t xml:space="preserve"> in 1982. It was a spreadsheet to show the speed and power of the machine. Kapor walked away in July 1986 because he didn’t like his own success. He felt his success was overwhelming on a personal level. </w:t>
       </w:r>
     </w:p>
     <w:p>
@@ -2615,39 +2633,37 @@
         <w:spacing w:lineRule="auto" w:line="331" w:before="0" w:after="0"/>
         <w:ind w:left="707" w:right="0" w:hanging="283"/>
         <w:jc w:val="left"/>
-        <w:rPr/>
-      </w:pPr>
-      <w:r>
-        <w:rPr>
-          <w:rFonts w:ascii="Times New Roman" w:hAnsi="Times New Roman"/>
-          <w:b w:val="false"/>
-          <w:i w:val="false"/>
-          <w:caps w:val="false"/>
-          <w:smallCaps w:val="false"/>
-          <w:strike w:val="false"/>
-          <w:dstrike w:val="false"/>
-          <w:color w:val="000000"/>
-          <w:sz w:val="24"/>
-          <w:u w:val="none"/>
-          <w:effect w:val="none"/>
-        </w:rPr>
-        <w:t xml:space="preserve">You the user are the “front end.” The front end </w:t>
-      </w:r>
-      <w:r>
-        <w:rPr>
-          <w:rFonts w:ascii="Times New Roman" w:hAnsi="Times New Roman"/>
-          <w:b w:val="false"/>
-          <w:i w:val="false"/>
-          <w:caps w:val="false"/>
-          <w:smallCaps w:val="false"/>
-          <w:strike w:val="false"/>
-          <w:dstrike w:val="false"/>
-          <w:color w:val="000000"/>
-          <w:sz w:val="24"/>
-          <w:u w:val="none"/>
-          <w:effect w:val="none"/>
-        </w:rPr>
-        <w:t>is the the part of the program that deals with you. The back end is where the results of the front end events and inputs go so that the computer can make sense of them, save them, and retrieve them.</w:t>
+        <w:rPr>
+          <w:rFonts w:ascii="Times New Roman" w:hAnsi="Times New Roman"/>
+          <w:b w:val="false"/>
+          <w:b w:val="false"/>
+          <w:i w:val="false"/>
+          <w:i w:val="false"/>
+          <w:caps w:val="false"/>
+          <w:smallCaps w:val="false"/>
+          <w:strike w:val="false"/>
+          <w:dstrike w:val="false"/>
+          <w:color w:val="000000"/>
+          <w:sz w:val="24"/>
+          <w:u w:val="none"/>
+          <w:effect w:val="none"/>
+        </w:rPr>
+      </w:pPr>
+      <w:r>
+        <w:rPr>
+          <w:rFonts w:ascii="Times New Roman" w:hAnsi="Times New Roman"/>
+          <w:b w:val="false"/>
+          <w:i w:val="false"/>
+          <w:caps w:val="false"/>
+          <w:smallCaps w:val="false"/>
+          <w:strike w:val="false"/>
+          <w:dstrike w:val="false"/>
+          <w:color w:val="000000"/>
+          <w:sz w:val="24"/>
+          <w:u w:val="none"/>
+          <w:effect w:val="none"/>
+        </w:rPr>
+        <w:t>You the user are the “front end.” The front end is the the part of the program that deals with you. The back end is where the results of the front end events and inputs go so that the computer can make sense of them, save them, and retrieve them.</w:t>
       </w:r>
     </w:p>
     <w:p>
@@ -2711,39 +2727,37 @@
         <w:spacing w:lineRule="auto" w:line="331" w:before="0" w:after="0"/>
         <w:ind w:left="707" w:right="0" w:hanging="283"/>
         <w:jc w:val="left"/>
-        <w:rPr/>
-      </w:pPr>
-      <w:r>
-        <w:rPr>
-          <w:rFonts w:ascii="Times New Roman" w:hAnsi="Times New Roman"/>
-          <w:b w:val="false"/>
-          <w:i w:val="false"/>
-          <w:caps w:val="false"/>
-          <w:smallCaps w:val="false"/>
-          <w:strike w:val="false"/>
-          <w:dstrike w:val="false"/>
-          <w:color w:val="000000"/>
-          <w:sz w:val="24"/>
-          <w:u w:val="none"/>
-          <w:effect w:val="none"/>
-        </w:rPr>
-        <w:t xml:space="preserve">In the future all programs will be built </w:t>
-      </w:r>
-      <w:r>
-        <w:rPr>
-          <w:rFonts w:ascii="Times New Roman" w:hAnsi="Times New Roman"/>
-          <w:b w:val="false"/>
-          <w:i w:val="false"/>
-          <w:caps w:val="false"/>
-          <w:smallCaps w:val="false"/>
-          <w:strike w:val="false"/>
-          <w:dstrike w:val="false"/>
-          <w:color w:val="000000"/>
-          <w:sz w:val="24"/>
-          <w:u w:val="none"/>
-          <w:effect w:val="none"/>
-        </w:rPr>
-        <w:t xml:space="preserve">out of reusable parts. Software parts will be available worldwide. Software engineering with be set free from the mundane necessity of programming. </w:t>
+        <w:rPr>
+          <w:rFonts w:ascii="Times New Roman" w:hAnsi="Times New Roman"/>
+          <w:b w:val="false"/>
+          <w:b w:val="false"/>
+          <w:i w:val="false"/>
+          <w:i w:val="false"/>
+          <w:caps w:val="false"/>
+          <w:smallCaps w:val="false"/>
+          <w:strike w:val="false"/>
+          <w:dstrike w:val="false"/>
+          <w:color w:val="000000"/>
+          <w:sz w:val="24"/>
+          <w:u w:val="none"/>
+          <w:effect w:val="none"/>
+        </w:rPr>
+      </w:pPr>
+      <w:r>
+        <w:rPr>
+          <w:rFonts w:ascii="Times New Roman" w:hAnsi="Times New Roman"/>
+          <w:b w:val="false"/>
+          <w:i w:val="false"/>
+          <w:caps w:val="false"/>
+          <w:smallCaps w:val="false"/>
+          <w:strike w:val="false"/>
+          <w:dstrike w:val="false"/>
+          <w:color w:val="000000"/>
+          <w:sz w:val="24"/>
+          <w:u w:val="none"/>
+          <w:effect w:val="none"/>
+        </w:rPr>
+        <w:t xml:space="preserve">In the future all programs will be built out of reusable parts. Software parts will be available worldwide. Software engineering with be set free from the mundane necessity of programming. </w:t>
       </w:r>
     </w:p>
     <w:p>
@@ -2807,55 +2821,37 @@
         <w:spacing w:lineRule="auto" w:line="331" w:before="0" w:after="0"/>
         <w:ind w:left="707" w:right="0" w:hanging="283"/>
         <w:jc w:val="left"/>
-        <w:rPr/>
-      </w:pPr>
-      <w:r>
-        <w:rPr>
-          <w:rFonts w:ascii="Times New Roman" w:hAnsi="Times New Roman"/>
-          <w:b w:val="false"/>
-          <w:i w:val="false"/>
-          <w:caps w:val="false"/>
-          <w:smallCaps w:val="false"/>
-          <w:strike w:val="false"/>
-          <w:dstrike w:val="false"/>
-          <w:color w:val="000000"/>
-          <w:sz w:val="24"/>
-          <w:u w:val="none"/>
-          <w:effect w:val="none"/>
-        </w:rPr>
-        <w:t xml:space="preserve">If projects were like like the </w:t>
-      </w:r>
-      <w:r>
-        <w:rPr>
-          <w:rFonts w:ascii="Times New Roman" w:hAnsi="Times New Roman"/>
-          <w:b w:val="false"/>
-          <w:i w:val="false"/>
-          <w:caps w:val="false"/>
-          <w:smallCaps w:val="false"/>
-          <w:strike w:val="false"/>
-          <w:dstrike w:val="false"/>
-          <w:color w:val="000000"/>
-          <w:sz w:val="24"/>
-          <w:u w:val="none"/>
-          <w:effect w:val="none"/>
-        </w:rPr>
-        <w:t>L</w:t>
-      </w:r>
-      <w:r>
-        <w:rPr>
-          <w:rFonts w:ascii="Times New Roman" w:hAnsi="Times New Roman"/>
-          <w:b w:val="false"/>
-          <w:i w:val="false"/>
-          <w:caps w:val="false"/>
-          <w:smallCaps w:val="false"/>
-          <w:strike w:val="false"/>
-          <w:dstrike w:val="false"/>
-          <w:color w:val="000000"/>
-          <w:sz w:val="24"/>
-          <w:u w:val="none"/>
-          <w:effect w:val="none"/>
-        </w:rPr>
-        <w:t xml:space="preserve">ego hypothesis the would be small, invisible, and substitutable. They would be more similar to one another. </w:t>
+        <w:rPr>
+          <w:rFonts w:ascii="Times New Roman" w:hAnsi="Times New Roman"/>
+          <w:b w:val="false"/>
+          <w:b w:val="false"/>
+          <w:i w:val="false"/>
+          <w:i w:val="false"/>
+          <w:caps w:val="false"/>
+          <w:smallCaps w:val="false"/>
+          <w:strike w:val="false"/>
+          <w:dstrike w:val="false"/>
+          <w:color w:val="000000"/>
+          <w:sz w:val="24"/>
+          <w:u w:val="none"/>
+          <w:effect w:val="none"/>
+        </w:rPr>
+      </w:pPr>
+      <w:r>
+        <w:rPr>
+          <w:rFonts w:ascii="Times New Roman" w:hAnsi="Times New Roman"/>
+          <w:b w:val="false"/>
+          <w:i w:val="false"/>
+          <w:caps w:val="false"/>
+          <w:smallCaps w:val="false"/>
+          <w:strike w:val="false"/>
+          <w:dstrike w:val="false"/>
+          <w:color w:val="000000"/>
+          <w:sz w:val="24"/>
+          <w:u w:val="none"/>
+          <w:effect w:val="none"/>
+        </w:rPr>
+        <w:t xml:space="preserve">If projects were like like the Lego hypothesis the would be small, invisible, and substitutable. They would be more similar to one another. </w:t>
       </w:r>
     </w:p>
     <w:p>
@@ -3466,71 +3462,69 @@
         <w:spacing w:lineRule="auto" w:line="331" w:before="0" w:after="0"/>
         <w:ind w:left="707" w:right="0" w:hanging="283"/>
         <w:jc w:val="left"/>
-        <w:rPr/>
-      </w:pPr>
-      <w:r>
-        <w:rPr>
-          <w:rFonts w:ascii="Times New Roman" w:hAnsi="Times New Roman"/>
-          <w:b w:val="false"/>
-          <w:i w:val="false"/>
-          <w:caps w:val="false"/>
-          <w:smallCaps w:val="false"/>
-          <w:strike w:val="false"/>
-          <w:dstrike w:val="false"/>
-          <w:color w:val="000000"/>
-          <w:sz w:val="24"/>
-          <w:u w:val="none"/>
-          <w:effect w:val="none"/>
-        </w:rPr>
-        <w:t xml:space="preserve">that nobody should take on a large project. Even if you </w:t>
-      </w:r>
-      <w:r>
-        <w:rPr>
-          <w:rFonts w:ascii="Times New Roman" w:hAnsi="Times New Roman"/>
-          <w:b w:val="false"/>
-          <w:i w:val="false"/>
-          <w:caps w:val="false"/>
-          <w:smallCaps w:val="false"/>
-          <w:strike w:val="false"/>
-          <w:dstrike w:val="false"/>
-          <w:color w:val="000000"/>
-          <w:sz w:val="24"/>
-          <w:u w:val="none"/>
-          <w:effect w:val="none"/>
-        </w:rPr>
-        <w:t>st</w:t>
-      </w:r>
-      <w:r>
-        <w:rPr>
-          <w:rFonts w:ascii="Times New Roman" w:hAnsi="Times New Roman"/>
-          <w:b w:val="false"/>
-          <w:i w:val="false"/>
-          <w:caps w:val="false"/>
-          <w:smallCaps w:val="false"/>
-          <w:strike w:val="false"/>
-          <w:dstrike w:val="false"/>
-          <w:color w:val="000000"/>
-          <w:sz w:val="24"/>
-          <w:u w:val="none"/>
-          <w:effect w:val="none"/>
-        </w:rPr>
-        <w:t xml:space="preserve">arted small , </w:t>
-      </w:r>
-      <w:r>
-        <w:rPr>
-          <w:rFonts w:ascii="Times New Roman" w:hAnsi="Times New Roman"/>
-          <w:b w:val="false"/>
-          <w:i w:val="false"/>
-          <w:caps w:val="false"/>
-          <w:smallCaps w:val="false"/>
-          <w:strike w:val="false"/>
-          <w:dstrike w:val="false"/>
-          <w:color w:val="000000"/>
-          <w:sz w:val="24"/>
-          <w:u w:val="none"/>
-          <w:effect w:val="none"/>
-        </w:rPr>
-        <w:t xml:space="preserve">kept your ambitions in check, thought about details, and never, ever thought about the big picture you still shouldnt expect it to progress fast. </w:t>
+        <w:rPr>
+          <w:rFonts w:ascii="Times New Roman" w:hAnsi="Times New Roman"/>
+          <w:b w:val="false"/>
+          <w:b w:val="false"/>
+          <w:i w:val="false"/>
+          <w:i w:val="false"/>
+          <w:caps w:val="false"/>
+          <w:smallCaps w:val="false"/>
+          <w:strike w:val="false"/>
+          <w:dstrike w:val="false"/>
+          <w:color w:val="000000"/>
+          <w:sz w:val="24"/>
+          <w:u w:val="none"/>
+          <w:effect w:val="none"/>
+        </w:rPr>
+      </w:pPr>
+      <w:r>
+        <w:rPr>
+          <w:rFonts w:ascii="Times New Roman" w:hAnsi="Times New Roman"/>
+          <w:b w:val="false"/>
+          <w:i w:val="false"/>
+          <w:caps w:val="false"/>
+          <w:smallCaps w:val="false"/>
+          <w:strike w:val="false"/>
+          <w:dstrike w:val="false"/>
+          <w:color w:val="000000"/>
+          <w:sz w:val="24"/>
+          <w:u w:val="none"/>
+          <w:effect w:val="none"/>
+        </w:rPr>
+        <w:t xml:space="preserve">that nobody should take on a large project. Even if you started small , kept your ambitions in check, thought about details, and never, ever thought about the big picture you still </w:t>
+      </w:r>
+      <w:r>
+        <w:rPr>
+          <w:rFonts w:ascii="Times New Roman" w:hAnsi="Times New Roman"/>
+          <w:b w:val="false"/>
+          <w:i w:val="false"/>
+          <w:caps w:val="false"/>
+          <w:smallCaps w:val="false"/>
+          <w:strike w:val="false"/>
+          <w:dstrike w:val="false"/>
+          <w:color w:val="000000"/>
+          <w:sz w:val="24"/>
+          <w:u w:val="none"/>
+          <w:effect w:val="none"/>
+        </w:rPr>
+        <w:t>shouldn't</w:t>
+      </w:r>
+      <w:r>
+        <w:rPr>
+          <w:rFonts w:ascii="Times New Roman" w:hAnsi="Times New Roman"/>
+          <w:b w:val="false"/>
+          <w:i w:val="false"/>
+          <w:caps w:val="false"/>
+          <w:smallCaps w:val="false"/>
+          <w:strike w:val="false"/>
+          <w:dstrike w:val="false"/>
+          <w:color w:val="000000"/>
+          <w:sz w:val="24"/>
+          <w:u w:val="none"/>
+          <w:effect w:val="none"/>
+        </w:rPr>
+        <w:t xml:space="preserve"> expect it to progress fast. </w:t>
       </w:r>
     </w:p>
     <w:p>
@@ -3663,7 +3657,71 @@
           <w:u w:val="none"/>
           <w:effect w:val="none"/>
         </w:rPr>
-        <w:t xml:space="preserve">scheme for naming variables. In this notation the programer appends a prefix to every variable name that gives anyone reading the code  important clues about what type of variable it is. House style at microsoft. </w:t>
+        <w:t xml:space="preserve">scheme for naming variables. In this notation the </w:t>
+      </w:r>
+      <w:r>
+        <w:rPr>
+          <w:rFonts w:ascii="Times New Roman" w:hAnsi="Times New Roman"/>
+          <w:b w:val="false"/>
+          <w:i w:val="false"/>
+          <w:caps w:val="false"/>
+          <w:smallCaps w:val="false"/>
+          <w:strike w:val="false"/>
+          <w:dstrike w:val="false"/>
+          <w:color w:val="000000"/>
+          <w:sz w:val="24"/>
+          <w:u w:val="none"/>
+          <w:effect w:val="none"/>
+        </w:rPr>
+        <w:t>programmer</w:t>
+      </w:r>
+      <w:r>
+        <w:rPr>
+          <w:rFonts w:ascii="Times New Roman" w:hAnsi="Times New Roman"/>
+          <w:b w:val="false"/>
+          <w:i w:val="false"/>
+          <w:caps w:val="false"/>
+          <w:smallCaps w:val="false"/>
+          <w:strike w:val="false"/>
+          <w:dstrike w:val="false"/>
+          <w:color w:val="000000"/>
+          <w:sz w:val="24"/>
+          <w:u w:val="none"/>
+          <w:effect w:val="none"/>
+        </w:rPr>
+        <w:t xml:space="preserve"> appends a prefix to every variable name that gives anyone reading the code  important clues about what type of variable it is. House style at </w:t>
+      </w:r>
+      <w:r>
+        <w:rPr>
+          <w:rFonts w:ascii="Times New Roman" w:hAnsi="Times New Roman"/>
+          <w:b w:val="false"/>
+          <w:i w:val="false"/>
+          <w:caps w:val="false"/>
+          <w:smallCaps w:val="false"/>
+          <w:strike w:val="false"/>
+          <w:dstrike w:val="false"/>
+          <w:color w:val="000000"/>
+          <w:sz w:val="24"/>
+          <w:u w:val="none"/>
+          <w:effect w:val="none"/>
+        </w:rPr>
+        <w:t>M</w:t>
+      </w:r>
+      <w:r>
+        <w:rPr>
+          <w:rFonts w:ascii="Times New Roman" w:hAnsi="Times New Roman"/>
+          <w:b w:val="false"/>
+          <w:i w:val="false"/>
+          <w:caps w:val="false"/>
+          <w:smallCaps w:val="false"/>
+          <w:strike w:val="false"/>
+          <w:dstrike w:val="false"/>
+          <w:color w:val="000000"/>
+          <w:sz w:val="24"/>
+          <w:u w:val="none"/>
+          <w:effect w:val="none"/>
+        </w:rPr>
+        <w:t xml:space="preserve">icrosoft. </w:t>
       </w:r>
     </w:p>
     <w:p>
@@ -3796,6 +3854,82 @@
           <w:u w:val="none"/>
           <w:effect w:val="none"/>
         </w:rPr>
+      </w:r>
+    </w:p>
+    <w:p>
+      <w:pPr>
+        <w:pStyle w:val="TextBody"/>
+        <w:bidi w:val="0"/>
+        <w:spacing w:lineRule="auto" w:line="331" w:before="200" w:after="0"/>
+        <w:jc w:val="left"/>
+        <w:rPr>
+          <w:rFonts w:ascii="Times New Roman" w:hAnsi="Times New Roman"/>
+          <w:b/>
+          <w:b/>
+          <w:i w:val="false"/>
+          <w:i w:val="false"/>
+          <w:caps w:val="false"/>
+          <w:smallCaps w:val="false"/>
+          <w:strike w:val="false"/>
+          <w:dstrike w:val="false"/>
+          <w:color w:val="000000"/>
+          <w:sz w:val="24"/>
+          <w:u w:val="none"/>
+          <w:effect w:val="none"/>
+        </w:rPr>
+      </w:pPr>
+      <w:r>
+        <w:rPr>
+          <w:rFonts w:ascii="Times New Roman" w:hAnsi="Times New Roman"/>
+          <w:b/>
+          <w:i w:val="false"/>
+          <w:caps w:val="false"/>
+          <w:smallCaps w:val="false"/>
+          <w:strike w:val="false"/>
+          <w:dstrike w:val="false"/>
+          <w:color w:val="000000"/>
+          <w:sz w:val="24"/>
+          <w:u w:val="none"/>
+          <w:effect w:val="none"/>
+        </w:rPr>
+      </w:r>
+    </w:p>
+    <w:p>
+      <w:pPr>
+        <w:pStyle w:val="TextBody"/>
+        <w:bidi w:val="0"/>
+        <w:spacing w:lineRule="auto" w:line="331" w:before="200" w:after="0"/>
+        <w:jc w:val="left"/>
+        <w:rPr>
+          <w:rFonts w:ascii="Times New Roman" w:hAnsi="Times New Roman"/>
+          <w:b/>
+          <w:b/>
+          <w:i w:val="false"/>
+          <w:i w:val="false"/>
+          <w:caps w:val="false"/>
+          <w:smallCaps w:val="false"/>
+          <w:strike w:val="false"/>
+          <w:dstrike w:val="false"/>
+          <w:color w:val="000000"/>
+          <w:sz w:val="24"/>
+          <w:u w:val="none"/>
+          <w:effect w:val="none"/>
+        </w:rPr>
+      </w:pPr>
+      <w:r>
+        <w:rPr>
+          <w:rFonts w:ascii="Times New Roman" w:hAnsi="Times New Roman"/>
+          <w:b/>
+          <w:i w:val="false"/>
+          <w:caps w:val="false"/>
+          <w:smallCaps w:val="false"/>
+          <w:strike w:val="false"/>
+          <w:dstrike w:val="false"/>
+          <w:color w:val="000000"/>
+          <w:sz w:val="24"/>
+          <w:u w:val="none"/>
+          <w:effect w:val="none"/>
+        </w:rPr>
         <w:t>Chapter 8</w:t>
       </w:r>
     </w:p>
@@ -3850,7 +3984,7 @@
       <w:pPr>
         <w:pStyle w:val="TextBody"/>
         <w:numPr>
-          <w:ilvl w:val="0"/>
+          <w:ilvl w:val="1"/>
           <w:numId w:val="7"/>
         </w:numPr>
         <w:tabs>
@@ -3890,54 +4024,15 @@
           <w:u w:val="none"/>
           <w:effect w:val="none"/>
         </w:rPr>
-        <w:t>Quote: “When people ask for numbers that far out, the traditional thing that engineers do ....” When discussing the timeline for Chandler, how was the quote above completed?</w:t>
+        <w:t xml:space="preserve">Means that software developers must themselves use the products they are in the process of building. </w:t>
       </w:r>
     </w:p>
     <w:p>
       <w:pPr>
         <w:pStyle w:val="TextBody"/>
-        <w:bidi w:val="0"/>
-        <w:spacing w:lineRule="auto" w:line="331" w:before="200" w:after="0"/>
-        <w:jc w:val="left"/>
-        <w:rPr>
-          <w:rFonts w:ascii="Times New Roman" w:hAnsi="Times New Roman"/>
-          <w:b/>
-          <w:b/>
-          <w:i w:val="false"/>
-          <w:i w:val="false"/>
-          <w:caps w:val="false"/>
-          <w:smallCaps w:val="false"/>
-          <w:strike w:val="false"/>
-          <w:dstrike w:val="false"/>
-          <w:color w:val="000000"/>
-          <w:sz w:val="24"/>
-          <w:u w:val="none"/>
-          <w:effect w:val="none"/>
-        </w:rPr>
-      </w:pPr>
-      <w:r>
-        <w:rPr>
-          <w:rFonts w:ascii="Times New Roman" w:hAnsi="Times New Roman"/>
-          <w:b/>
-          <w:i w:val="false"/>
-          <w:caps w:val="false"/>
-          <w:smallCaps w:val="false"/>
-          <w:strike w:val="false"/>
-          <w:dstrike w:val="false"/>
-          <w:color w:val="000000"/>
-          <w:sz w:val="24"/>
-          <w:u w:val="none"/>
-          <w:effect w:val="none"/>
-        </w:rPr>
-        <w:t>Chapter 9</w:t>
-      </w:r>
-    </w:p>
-    <w:p>
-      <w:pPr>
-        <w:pStyle w:val="TextBody"/>
         <w:numPr>
           <w:ilvl w:val="0"/>
-          <w:numId w:val="8"/>
+          <w:numId w:val="7"/>
         </w:numPr>
         <w:tabs>
           <w:tab w:val="left" w:pos="0" w:leader="none"/>
@@ -3976,15 +4071,15 @@
           <w:u w:val="none"/>
           <w:effect w:val="none"/>
         </w:rPr>
-        <w:t>Structured programming evolved to address what programming practice?</w:t>
+        <w:t>Quote: “When people ask for numbers that far out, the traditional thing that engineers do ....” When discussing the time line for Chandler, how was the quote above completed?</w:t>
       </w:r>
     </w:p>
     <w:p>
       <w:pPr>
         <w:pStyle w:val="TextBody"/>
         <w:numPr>
-          <w:ilvl w:val="0"/>
-          <w:numId w:val="8"/>
+          <w:ilvl w:val="1"/>
+          <w:numId w:val="7"/>
         </w:numPr>
         <w:tabs>
           <w:tab w:val="left" w:pos="0" w:leader="none"/>
@@ -4023,7 +4118,53 @@
           <w:u w:val="none"/>
           <w:effect w:val="none"/>
         </w:rPr>
-        <w:t>Was structured programming a solution to the problem of software development?</w:t>
+        <w:t xml:space="preserve">… </w:t>
+      </w:r>
+      <w:r>
+        <w:rPr>
+          <w:rFonts w:ascii="Times New Roman" w:hAnsi="Times New Roman"/>
+          <w:b w:val="false"/>
+          <w:i w:val="false"/>
+          <w:caps w:val="false"/>
+          <w:smallCaps w:val="false"/>
+          <w:strike w:val="false"/>
+          <w:dstrike w:val="false"/>
+          <w:color w:val="000000"/>
+          <w:sz w:val="24"/>
+          <w:u w:val="none"/>
+          <w:effect w:val="none"/>
+        </w:rPr>
+        <w:t xml:space="preserve">is make them up. Talking about time frame for release date. </w:t>
+      </w:r>
+    </w:p>
+    <w:p>
+      <w:pPr>
+        <w:pStyle w:val="TextBody"/>
+        <w:rPr/>
+      </w:pPr>
+      <w:r>
+        <w:rPr>
+          <w:b w:val="false"/>
+        </w:rPr>
+        <w:br/>
+      </w:r>
+      <w:bookmarkStart w:id="3" w:name="docs-internal-guid-6a4076e6-e6fa-025b-94f8-87d77c2539aa"/>
+      <w:bookmarkEnd w:id="3"/>
+      <w:r>
+        <w:rPr>
+          <w:rFonts w:ascii="Times New Roman" w:hAnsi="Times New Roman"/>
+          <w:b/>
+          <w:i w:val="false"/>
+          <w:caps w:val="false"/>
+          <w:smallCaps w:val="false"/>
+          <w:strike w:val="false"/>
+          <w:dstrike w:val="false"/>
+          <w:color w:val="000000"/>
+          <w:sz w:val="24"/>
+          <w:u w:val="none"/>
+          <w:effect w:val="none"/>
+        </w:rPr>
+        <w:t>Chapter 9</w:t>
       </w:r>
     </w:p>
     <w:p>
@@ -4038,39 +4179,96 @@
         </w:tabs>
         <w:bidi w:val="0"/>
         <w:spacing w:lineRule="auto" w:line="331" w:before="0" w:after="0"/>
-        <w:ind w:left="707" w:right="0" w:hanging="283"/>
-        <w:jc w:val="left"/>
-        <w:rPr>
-          <w:rFonts w:ascii="Times New Roman" w:hAnsi="Times New Roman"/>
-          <w:b w:val="false"/>
-          <w:b w:val="false"/>
-          <w:i w:val="false"/>
-          <w:i w:val="false"/>
-          <w:caps w:val="false"/>
-          <w:smallCaps w:val="false"/>
-          <w:strike w:val="false"/>
-          <w:dstrike w:val="false"/>
-          <w:color w:val="000000"/>
-          <w:sz w:val="24"/>
-          <w:u w:val="none"/>
-          <w:effect w:val="none"/>
-        </w:rPr>
-      </w:pPr>
-      <w:r>
-        <w:rPr>
-          <w:rFonts w:ascii="Times New Roman" w:hAnsi="Times New Roman"/>
-          <w:b w:val="false"/>
-          <w:i w:val="false"/>
-          <w:caps w:val="false"/>
-          <w:smallCaps w:val="false"/>
-          <w:strike w:val="false"/>
-          <w:dstrike w:val="false"/>
-          <w:color w:val="000000"/>
-          <w:sz w:val="24"/>
-          <w:u w:val="none"/>
-          <w:effect w:val="none"/>
-        </w:rPr>
-        <w:t>Have any techniques shown to improve the software development process?</w:t>
+        <w:ind w:left="707" w:hanging="283"/>
+        <w:rPr>
+          <w:rFonts w:ascii="Times New Roman" w:hAnsi="Times New Roman"/>
+          <w:b w:val="false"/>
+          <w:i w:val="false"/>
+          <w:caps w:val="false"/>
+          <w:smallCaps w:val="false"/>
+          <w:strike w:val="false"/>
+          <w:dstrike w:val="false"/>
+          <w:color w:val="000000"/>
+          <w:sz w:val="24"/>
+          <w:u w:val="none"/>
+          <w:effect w:val="none"/>
+        </w:rPr>
+      </w:pPr>
+      <w:r>
+        <w:rPr>
+          <w:rFonts w:ascii="Times New Roman" w:hAnsi="Times New Roman"/>
+          <w:b w:val="false"/>
+          <w:i w:val="false"/>
+          <w:caps w:val="false"/>
+          <w:smallCaps w:val="false"/>
+          <w:strike w:val="false"/>
+          <w:dstrike w:val="false"/>
+          <w:color w:val="000000"/>
+          <w:sz w:val="24"/>
+          <w:u w:val="none"/>
+          <w:effect w:val="none"/>
+        </w:rPr>
+        <w:t>Structured programming evolved to address what programming practice?</w:t>
+      </w:r>
+    </w:p>
+    <w:p>
+      <w:pPr>
+        <w:pStyle w:val="TextBody"/>
+        <w:numPr>
+          <w:ilvl w:val="1"/>
+          <w:numId w:val="8"/>
+        </w:numPr>
+        <w:tabs>
+          <w:tab w:val="left" w:pos="0" w:leader="none"/>
+        </w:tabs>
+        <w:bidi w:val="0"/>
+        <w:spacing w:lineRule="auto" w:line="331" w:before="0" w:after="0"/>
+        <w:ind w:left="1414" w:hanging="283"/>
+        <w:rPr>
+          <w:rFonts w:ascii="Times New Roman" w:hAnsi="Times New Roman"/>
+          <w:b w:val="false"/>
+          <w:i w:val="false"/>
+          <w:caps w:val="false"/>
+          <w:smallCaps w:val="false"/>
+          <w:strike w:val="false"/>
+          <w:dstrike w:val="false"/>
+          <w:color w:val="000000"/>
+          <w:sz w:val="24"/>
+          <w:u w:val="none"/>
+          <w:effect w:val="none"/>
+        </w:rPr>
+      </w:pPr>
+      <w:r>
+        <w:rPr>
+          <w:rFonts w:ascii="Times New Roman" w:hAnsi="Times New Roman"/>
+          <w:b w:val="false"/>
+          <w:i w:val="false"/>
+          <w:caps w:val="false"/>
+          <w:smallCaps w:val="false"/>
+          <w:strike w:val="false"/>
+          <w:dstrike w:val="false"/>
+          <w:color w:val="000000"/>
+          <w:sz w:val="24"/>
+          <w:u w:val="none"/>
+          <w:effect w:val="none"/>
+        </w:rPr>
+        <w:t>“</w:t>
+      </w:r>
+      <w:r>
+        <w:rPr>
+          <w:rFonts w:ascii="Times New Roman" w:hAnsi="Times New Roman"/>
+          <w:b w:val="false"/>
+          <w:i w:val="false"/>
+          <w:caps w:val="false"/>
+          <w:smallCaps w:val="false"/>
+          <w:strike w:val="false"/>
+          <w:dstrike w:val="false"/>
+          <w:color w:val="000000"/>
+          <w:sz w:val="24"/>
+          <w:u w:val="none"/>
+          <w:effect w:val="none"/>
+        </w:rPr>
+        <w:t xml:space="preserve">Procedural pasta” To make a mess of code in a sense </w:t>
       </w:r>
     </w:p>
     <w:p>
@@ -4085,90 +4283,80 @@
         </w:tabs>
         <w:bidi w:val="0"/>
         <w:spacing w:lineRule="auto" w:line="331" w:before="0" w:after="0"/>
-        <w:ind w:left="707" w:right="0" w:hanging="283"/>
-        <w:jc w:val="left"/>
-        <w:rPr/>
-      </w:pPr>
-      <w:r>
-        <w:rPr>
-          <w:rFonts w:ascii="Times New Roman" w:hAnsi="Times New Roman"/>
-          <w:b w:val="false"/>
-          <w:i w:val="false"/>
-          <w:caps w:val="false"/>
-          <w:smallCaps w:val="false"/>
-          <w:strike w:val="false"/>
-          <w:dstrike w:val="false"/>
-          <w:color w:val="000000"/>
-          <w:sz w:val="24"/>
-          <w:u w:val="none"/>
-          <w:effect w:val="none"/>
-        </w:rPr>
-        <w:t>The “waterfall model” of programming was/is popular. What were some problems with this model?</w:t>
-      </w:r>
-      <w:bookmarkStart w:id="3" w:name="docs-internal-guid-6a4076e6-6ac1-f3c2-b01a-0705fb261137"/>
-      <w:bookmarkEnd w:id="3"/>
-      <w:r>
-        <w:rPr>
-          <w:rFonts w:ascii="Times New Roman" w:hAnsi="Times New Roman"/>
-          <w:b w:val="false"/>
-          <w:i w:val="false"/>
-          <w:caps w:val="false"/>
-          <w:smallCaps w:val="false"/>
-          <w:strike w:val="false"/>
-          <w:dstrike w:val="false"/>
-          <w:color w:val="000000"/>
-          <w:sz w:val="24"/>
-          <w:u w:val="none"/>
-          <w:effect w:val="none"/>
-        </w:rPr>
-        <w:t>What are the four tenets of Agile Software Development?</w:t>
+        <w:ind w:left="707" w:hanging="283"/>
+        <w:rPr>
+          <w:rFonts w:ascii="Times New Roman" w:hAnsi="Times New Roman"/>
+          <w:b w:val="false"/>
+          <w:i w:val="false"/>
+          <w:caps w:val="false"/>
+          <w:smallCaps w:val="false"/>
+          <w:strike w:val="false"/>
+          <w:dstrike w:val="false"/>
+          <w:color w:val="000000"/>
+          <w:sz w:val="24"/>
+          <w:u w:val="none"/>
+          <w:effect w:val="none"/>
+        </w:rPr>
+      </w:pPr>
+      <w:r>
+        <w:rPr>
+          <w:rFonts w:ascii="Times New Roman" w:hAnsi="Times New Roman"/>
+          <w:b w:val="false"/>
+          <w:i w:val="false"/>
+          <w:caps w:val="false"/>
+          <w:smallCaps w:val="false"/>
+          <w:strike w:val="false"/>
+          <w:dstrike w:val="false"/>
+          <w:color w:val="000000"/>
+          <w:sz w:val="24"/>
+          <w:u w:val="none"/>
+          <w:effect w:val="none"/>
+        </w:rPr>
+        <w:t>Was structured programming a solution to the problem of software development?</w:t>
       </w:r>
     </w:p>
     <w:p>
       <w:pPr>
         <w:pStyle w:val="TextBody"/>
         <w:numPr>
-          <w:ilvl w:val="0"/>
-          <w:numId w:val="9"/>
+          <w:ilvl w:val="1"/>
+          <w:numId w:val="8"/>
         </w:numPr>
         <w:tabs>
           <w:tab w:val="left" w:pos="0" w:leader="none"/>
         </w:tabs>
         <w:bidi w:val="0"/>
         <w:spacing w:lineRule="auto" w:line="331" w:before="0" w:after="0"/>
-        <w:ind w:left="707" w:right="0" w:hanging="283"/>
-        <w:jc w:val="left"/>
-        <w:rPr>
-          <w:rFonts w:ascii="Times New Roman" w:hAnsi="Times New Roman"/>
-          <w:b w:val="false"/>
-          <w:b w:val="false"/>
-          <w:i w:val="false"/>
-          <w:i w:val="false"/>
-          <w:caps w:val="false"/>
-          <w:smallCaps w:val="false"/>
-          <w:strike w:val="false"/>
-          <w:dstrike w:val="false"/>
-          <w:color w:val="000000"/>
-          <w:sz w:val="24"/>
-          <w:u w:val="none"/>
-          <w:effect w:val="none"/>
-        </w:rPr>
-      </w:pPr>
-      <w:r>
-        <w:rPr>
-          <w:rFonts w:ascii="Times New Roman" w:hAnsi="Times New Roman"/>
-          <w:b w:val="false"/>
-          <w:i w:val="false"/>
-          <w:caps w:val="false"/>
-          <w:smallCaps w:val="false"/>
-          <w:strike w:val="false"/>
-          <w:dstrike w:val="false"/>
-          <w:color w:val="000000"/>
-          <w:sz w:val="24"/>
-          <w:u w:val="none"/>
-          <w:effect w:val="none"/>
-        </w:rPr>
-        <w:t>What did a 2004 study find about the development practices of some two hundred software team leaders?</w:t>
+        <w:ind w:left="1414" w:hanging="283"/>
+        <w:rPr>
+          <w:rFonts w:ascii="Times New Roman" w:hAnsi="Times New Roman"/>
+          <w:b w:val="false"/>
+          <w:i w:val="false"/>
+          <w:caps w:val="false"/>
+          <w:smallCaps w:val="false"/>
+          <w:strike w:val="false"/>
+          <w:dstrike w:val="false"/>
+          <w:color w:val="000000"/>
+          <w:sz w:val="24"/>
+          <w:u w:val="none"/>
+          <w:effect w:val="none"/>
+        </w:rPr>
+      </w:pPr>
+      <w:r>
+        <w:rPr>
+          <w:rFonts w:ascii="Times New Roman" w:hAnsi="Times New Roman"/>
+          <w:b w:val="false"/>
+          <w:i w:val="false"/>
+          <w:caps w:val="false"/>
+          <w:smallCaps w:val="false"/>
+          <w:strike w:val="false"/>
+          <w:dstrike w:val="false"/>
+          <w:color w:val="000000"/>
+          <w:sz w:val="24"/>
+          <w:u w:val="none"/>
+          <w:effect w:val="none"/>
+        </w:rPr>
+        <w:t>no. but it did pave the way for more ambitious software</w:t>
       </w:r>
     </w:p>
     <w:p>
@@ -4176,67 +4364,505 @@
         <w:pStyle w:val="TextBody"/>
         <w:numPr>
           <w:ilvl w:val="0"/>
-          <w:numId w:val="9"/>
+          <w:numId w:val="8"/>
         </w:numPr>
         <w:tabs>
           <w:tab w:val="left" w:pos="0" w:leader="none"/>
         </w:tabs>
         <w:bidi w:val="0"/>
         <w:spacing w:lineRule="auto" w:line="331" w:before="0" w:after="0"/>
-        <w:ind w:left="707" w:right="0" w:hanging="283"/>
-        <w:jc w:val="left"/>
-        <w:rPr>
-          <w:rFonts w:ascii="Times New Roman" w:hAnsi="Times New Roman"/>
-          <w:b w:val="false"/>
-          <w:b w:val="false"/>
-          <w:i w:val="false"/>
-          <w:i w:val="false"/>
-          <w:caps w:val="false"/>
-          <w:smallCaps w:val="false"/>
-          <w:strike w:val="false"/>
-          <w:dstrike w:val="false"/>
-          <w:color w:val="000000"/>
-          <w:sz w:val="24"/>
-          <w:u w:val="none"/>
-          <w:effect w:val="none"/>
-        </w:rPr>
-      </w:pPr>
-      <w:r>
-        <w:rPr>
-          <w:rFonts w:ascii="Times New Roman" w:hAnsi="Times New Roman"/>
-          <w:b w:val="false"/>
-          <w:i w:val="false"/>
-          <w:caps w:val="false"/>
-          <w:smallCaps w:val="false"/>
-          <w:strike w:val="false"/>
-          <w:dstrike w:val="false"/>
-          <w:color w:val="000000"/>
-          <w:sz w:val="24"/>
-          <w:u w:val="none"/>
-          <w:effect w:val="none"/>
-        </w:rPr>
-        <w:t>What is the “Joel Test” and what did he say about Microsoft and the Joel Test.</w:t>
+        <w:ind w:left="707" w:hanging="283"/>
+        <w:rPr>
+          <w:rFonts w:ascii="Times New Roman" w:hAnsi="Times New Roman"/>
+          <w:b w:val="false"/>
+          <w:i w:val="false"/>
+          <w:caps w:val="false"/>
+          <w:smallCaps w:val="false"/>
+          <w:strike w:val="false"/>
+          <w:dstrike w:val="false"/>
+          <w:color w:val="000000"/>
+          <w:sz w:val="24"/>
+          <w:u w:val="none"/>
+          <w:effect w:val="none"/>
+        </w:rPr>
+      </w:pPr>
+      <w:r>
+        <w:rPr>
+          <w:rFonts w:ascii="Times New Roman" w:hAnsi="Times New Roman"/>
+          <w:b w:val="false"/>
+          <w:i w:val="false"/>
+          <w:caps w:val="false"/>
+          <w:smallCaps w:val="false"/>
+          <w:strike w:val="false"/>
+          <w:dstrike w:val="false"/>
+          <w:color w:val="000000"/>
+          <w:sz w:val="24"/>
+          <w:u w:val="none"/>
+          <w:effect w:val="none"/>
+        </w:rPr>
+        <w:t>Have any techniques shown to improve the software development process?</w:t>
       </w:r>
     </w:p>
     <w:p>
       <w:pPr>
         <w:pStyle w:val="TextBody"/>
         <w:numPr>
-          <w:ilvl w:val="0"/>
-          <w:numId w:val="9"/>
+          <w:ilvl w:val="1"/>
+          <w:numId w:val="8"/>
         </w:numPr>
         <w:tabs>
           <w:tab w:val="left" w:pos="0" w:leader="none"/>
         </w:tabs>
         <w:bidi w:val="0"/>
         <w:spacing w:lineRule="auto" w:line="331" w:before="0" w:after="0"/>
-        <w:ind w:left="707" w:right="0" w:hanging="283"/>
-        <w:jc w:val="left"/>
-        <w:rPr>
-          <w:rFonts w:ascii="Times New Roman" w:hAnsi="Times New Roman"/>
-          <w:b w:val="false"/>
-          <w:b w:val="false"/>
-          <w:i w:val="false"/>
+        <w:ind w:left="1414" w:hanging="283"/>
+        <w:rPr>
+          <w:rFonts w:ascii="Times New Roman" w:hAnsi="Times New Roman"/>
+          <w:b w:val="false"/>
+          <w:i w:val="false"/>
+          <w:caps w:val="false"/>
+          <w:smallCaps w:val="false"/>
+          <w:strike w:val="false"/>
+          <w:dstrike w:val="false"/>
+          <w:color w:val="000000"/>
+          <w:sz w:val="24"/>
+          <w:u w:val="none"/>
+          <w:effect w:val="none"/>
+        </w:rPr>
+      </w:pPr>
+      <w:r>
+        <w:rPr>
+          <w:rFonts w:ascii="Times New Roman" w:hAnsi="Times New Roman"/>
+          <w:b w:val="false"/>
+          <w:i w:val="false"/>
+          <w:caps w:val="false"/>
+          <w:smallCaps w:val="false"/>
+          <w:strike w:val="false"/>
+          <w:dstrike w:val="false"/>
+          <w:color w:val="000000"/>
+          <w:sz w:val="24"/>
+          <w:u w:val="none"/>
+          <w:effect w:val="none"/>
+        </w:rPr>
+        <w:t>Some developers are structured while other are not. However, counting bugs and fixing them asap has proven to help the software development process.</w:t>
+      </w:r>
+    </w:p>
+    <w:p>
+      <w:pPr>
+        <w:pStyle w:val="TextBody"/>
+        <w:numPr>
+          <w:ilvl w:val="0"/>
+          <w:numId w:val="8"/>
+        </w:numPr>
+        <w:tabs>
+          <w:tab w:val="left" w:pos="0" w:leader="none"/>
+        </w:tabs>
+        <w:bidi w:val="0"/>
+        <w:spacing w:lineRule="auto" w:line="331" w:before="0" w:after="0"/>
+        <w:ind w:left="707" w:hanging="283"/>
+        <w:rPr>
+          <w:rFonts w:ascii="Times New Roman" w:hAnsi="Times New Roman"/>
+          <w:b w:val="false"/>
+          <w:i w:val="false"/>
+          <w:caps w:val="false"/>
+          <w:smallCaps w:val="false"/>
+          <w:strike w:val="false"/>
+          <w:dstrike w:val="false"/>
+          <w:color w:val="000000"/>
+          <w:sz w:val="24"/>
+          <w:u w:val="none"/>
+          <w:effect w:val="none"/>
+        </w:rPr>
+      </w:pPr>
+      <w:r>
+        <w:rPr>
+          <w:rFonts w:ascii="Times New Roman" w:hAnsi="Times New Roman"/>
+          <w:b w:val="false"/>
+          <w:i w:val="false"/>
+          <w:caps w:val="false"/>
+          <w:smallCaps w:val="false"/>
+          <w:strike w:val="false"/>
+          <w:dstrike w:val="false"/>
+          <w:color w:val="000000"/>
+          <w:sz w:val="24"/>
+          <w:u w:val="none"/>
+          <w:effect w:val="none"/>
+        </w:rPr>
+        <w:t>The “waterfall model” of programming was/is popular. What were some problems with this model?</w:t>
+      </w:r>
+    </w:p>
+    <w:p>
+      <w:pPr>
+        <w:pStyle w:val="TextBody"/>
+        <w:numPr>
+          <w:ilvl w:val="1"/>
+          <w:numId w:val="8"/>
+        </w:numPr>
+        <w:tabs>
+          <w:tab w:val="left" w:pos="0" w:leader="none"/>
+        </w:tabs>
+        <w:bidi w:val="0"/>
+        <w:spacing w:lineRule="auto" w:line="331" w:before="0" w:after="0"/>
+        <w:ind w:left="1414" w:hanging="283"/>
+        <w:rPr>
+          <w:rFonts w:ascii="Times New Roman" w:hAnsi="Times New Roman"/>
+          <w:b w:val="false"/>
+          <w:i w:val="false"/>
+          <w:caps w:val="false"/>
+          <w:smallCaps w:val="false"/>
+          <w:strike w:val="false"/>
+          <w:dstrike w:val="false"/>
+          <w:color w:val="000000"/>
+          <w:sz w:val="24"/>
+          <w:u w:val="none"/>
+          <w:effect w:val="none"/>
+        </w:rPr>
+      </w:pPr>
+      <w:r>
+        <w:rPr>
+          <w:rFonts w:ascii="Times New Roman" w:hAnsi="Times New Roman"/>
+          <w:b w:val="false"/>
+          <w:i w:val="false"/>
+          <w:caps w:val="false"/>
+          <w:smallCaps w:val="false"/>
+          <w:strike w:val="false"/>
+          <w:dstrike w:val="false"/>
+          <w:color w:val="000000"/>
+          <w:sz w:val="24"/>
+          <w:u w:val="none"/>
+          <w:effect w:val="none"/>
+        </w:rPr>
+        <w:t xml:space="preserve">Surfaced circa 1970, divides project into an orderly sequence of discrete phases, like requirements definition, design, implementation, integration, testing, and deployment. Each phases ending before the start of the next. Can lead to confusion. </w:t>
+      </w:r>
+    </w:p>
+    <w:p>
+      <w:pPr>
+        <w:pStyle w:val="TextBody"/>
+        <w:numPr>
+          <w:ilvl w:val="0"/>
+          <w:numId w:val="8"/>
+        </w:numPr>
+        <w:tabs>
+          <w:tab w:val="left" w:pos="0" w:leader="none"/>
+        </w:tabs>
+        <w:bidi w:val="0"/>
+        <w:spacing w:lineRule="auto" w:line="331" w:before="0" w:after="0"/>
+        <w:ind w:left="707" w:hanging="283"/>
+        <w:rPr>
+          <w:rFonts w:ascii="Times New Roman" w:hAnsi="Times New Roman"/>
+          <w:b w:val="false"/>
+          <w:i w:val="false"/>
+          <w:caps w:val="false"/>
+          <w:smallCaps w:val="false"/>
+          <w:strike w:val="false"/>
+          <w:dstrike w:val="false"/>
+          <w:color w:val="000000"/>
+          <w:sz w:val="24"/>
+          <w:u w:val="none"/>
+          <w:effect w:val="none"/>
+        </w:rPr>
+      </w:pPr>
+      <w:r>
+        <w:rPr>
+          <w:rFonts w:ascii="Times New Roman" w:hAnsi="Times New Roman"/>
+          <w:b w:val="false"/>
+          <w:i w:val="false"/>
+          <w:caps w:val="false"/>
+          <w:smallCaps w:val="false"/>
+          <w:strike w:val="false"/>
+          <w:dstrike w:val="false"/>
+          <w:color w:val="000000"/>
+          <w:sz w:val="24"/>
+          <w:u w:val="none"/>
+          <w:effect w:val="none"/>
+        </w:rPr>
+        <w:t>What are the four tenets of Agile Software Development?</w:t>
+      </w:r>
+    </w:p>
+    <w:p>
+      <w:pPr>
+        <w:pStyle w:val="TextBody"/>
+        <w:numPr>
+          <w:ilvl w:val="1"/>
+          <w:numId w:val="8"/>
+        </w:numPr>
+        <w:tabs>
+          <w:tab w:val="left" w:pos="0" w:leader="none"/>
+        </w:tabs>
+        <w:bidi w:val="0"/>
+        <w:spacing w:lineRule="auto" w:line="331" w:before="0" w:after="0"/>
+        <w:ind w:left="1414" w:hanging="283"/>
+        <w:rPr>
+          <w:rFonts w:ascii="Times New Roman" w:hAnsi="Times New Roman"/>
+          <w:b w:val="false"/>
+          <w:i w:val="false"/>
+          <w:caps w:val="false"/>
+          <w:smallCaps w:val="false"/>
+          <w:strike w:val="false"/>
+          <w:dstrike w:val="false"/>
+          <w:color w:val="000000"/>
+          <w:sz w:val="24"/>
+          <w:u w:val="none"/>
+          <w:effect w:val="none"/>
+        </w:rPr>
+      </w:pPr>
+      <w:r>
+        <w:rPr>
+          <w:rFonts w:ascii="Times New Roman" w:hAnsi="Times New Roman"/>
+          <w:b w:val="false"/>
+          <w:i w:val="false"/>
+          <w:caps w:val="false"/>
+          <w:smallCaps w:val="false"/>
+          <w:strike w:val="false"/>
+          <w:dstrike w:val="false"/>
+          <w:color w:val="000000"/>
+          <w:sz w:val="24"/>
+          <w:u w:val="none"/>
+          <w:effect w:val="none"/>
+        </w:rPr>
+        <w:t xml:space="preserve">Individuals and interactions, working software, customer collaboration, responding to change. </w:t>
+      </w:r>
+    </w:p>
+    <w:p>
+      <w:pPr>
+        <w:pStyle w:val="TextBody"/>
+        <w:numPr>
+          <w:ilvl w:val="0"/>
+          <w:numId w:val="8"/>
+        </w:numPr>
+        <w:tabs>
+          <w:tab w:val="left" w:pos="0" w:leader="none"/>
+        </w:tabs>
+        <w:bidi w:val="0"/>
+        <w:spacing w:lineRule="auto" w:line="331" w:before="0" w:after="0"/>
+        <w:ind w:left="707" w:hanging="283"/>
+        <w:rPr>
+          <w:rFonts w:ascii="Times New Roman" w:hAnsi="Times New Roman"/>
+          <w:b w:val="false"/>
+          <w:i w:val="false"/>
+          <w:caps w:val="false"/>
+          <w:smallCaps w:val="false"/>
+          <w:strike w:val="false"/>
+          <w:dstrike w:val="false"/>
+          <w:color w:val="000000"/>
+          <w:sz w:val="24"/>
+          <w:u w:val="none"/>
+          <w:effect w:val="none"/>
+        </w:rPr>
+      </w:pPr>
+      <w:r>
+        <w:rPr>
+          <w:rFonts w:ascii="Times New Roman" w:hAnsi="Times New Roman"/>
+          <w:b w:val="false"/>
+          <w:i w:val="false"/>
+          <w:caps w:val="false"/>
+          <w:smallCaps w:val="false"/>
+          <w:strike w:val="false"/>
+          <w:dstrike w:val="false"/>
+          <w:color w:val="000000"/>
+          <w:sz w:val="24"/>
+          <w:u w:val="none"/>
+          <w:effect w:val="none"/>
+        </w:rPr>
+        <w:t>What did a 2004 study find about the development practices of some two hundred software team leaders?</w:t>
+      </w:r>
+    </w:p>
+    <w:p>
+      <w:pPr>
+        <w:pStyle w:val="TextBody"/>
+        <w:numPr>
+          <w:ilvl w:val="1"/>
+          <w:numId w:val="8"/>
+        </w:numPr>
+        <w:tabs>
+          <w:tab w:val="left" w:pos="0" w:leader="none"/>
+        </w:tabs>
+        <w:bidi w:val="0"/>
+        <w:spacing w:lineRule="auto" w:line="331" w:before="0" w:after="0"/>
+        <w:ind w:left="1414" w:hanging="283"/>
+        <w:rPr>
+          <w:rFonts w:ascii="Times New Roman" w:hAnsi="Times New Roman"/>
+          <w:b w:val="false"/>
+          <w:i w:val="false"/>
+          <w:caps w:val="false"/>
+          <w:smallCaps w:val="false"/>
+          <w:strike w:val="false"/>
+          <w:dstrike w:val="false"/>
+          <w:color w:val="000000"/>
+          <w:sz w:val="24"/>
+          <w:u w:val="none"/>
+          <w:effect w:val="none"/>
+        </w:rPr>
+      </w:pPr>
+      <w:r>
+        <w:rPr>
+          <w:rFonts w:ascii="Times New Roman" w:hAnsi="Times New Roman"/>
+          <w:b w:val="false"/>
+          <w:i w:val="false"/>
+          <w:caps w:val="false"/>
+          <w:smallCaps w:val="false"/>
+          <w:strike w:val="false"/>
+          <w:dstrike w:val="false"/>
+          <w:color w:val="000000"/>
+          <w:sz w:val="24"/>
+          <w:u w:val="none"/>
+          <w:effect w:val="none"/>
+        </w:rPr>
+        <w:t xml:space="preserve">The research found that the dominant practice is no practice all when it comes to development practices. </w:t>
+      </w:r>
+    </w:p>
+    <w:p>
+      <w:pPr>
+        <w:pStyle w:val="TextBody"/>
+        <w:numPr>
+          <w:ilvl w:val="0"/>
+          <w:numId w:val="8"/>
+        </w:numPr>
+        <w:tabs>
+          <w:tab w:val="left" w:pos="0" w:leader="none"/>
+        </w:tabs>
+        <w:bidi w:val="0"/>
+        <w:spacing w:lineRule="auto" w:line="331" w:before="0" w:after="0"/>
+        <w:ind w:left="707" w:hanging="283"/>
+        <w:rPr>
+          <w:rFonts w:ascii="Times New Roman" w:hAnsi="Times New Roman"/>
+          <w:b w:val="false"/>
+          <w:i w:val="false"/>
+          <w:caps w:val="false"/>
+          <w:smallCaps w:val="false"/>
+          <w:strike w:val="false"/>
+          <w:dstrike w:val="false"/>
+          <w:color w:val="000000"/>
+          <w:sz w:val="24"/>
+          <w:u w:val="none"/>
+          <w:effect w:val="none"/>
+        </w:rPr>
+      </w:pPr>
+      <w:r>
+        <w:rPr>
+          <w:rFonts w:ascii="Times New Roman" w:hAnsi="Times New Roman"/>
+          <w:b w:val="false"/>
+          <w:i w:val="false"/>
+          <w:caps w:val="false"/>
+          <w:smallCaps w:val="false"/>
+          <w:strike w:val="false"/>
+          <w:dstrike w:val="false"/>
+          <w:color w:val="000000"/>
+          <w:sz w:val="24"/>
+          <w:u w:val="none"/>
+          <w:effect w:val="none"/>
+        </w:rPr>
+        <w:t>What is the “Joel Test” and what did he say about Microsoft and the Joel Test.</w:t>
+      </w:r>
+    </w:p>
+    <w:p>
+      <w:pPr>
+        <w:pStyle w:val="TextBody"/>
+        <w:numPr>
+          <w:ilvl w:val="1"/>
+          <w:numId w:val="8"/>
+        </w:numPr>
+        <w:tabs>
+          <w:tab w:val="left" w:pos="0" w:leader="none"/>
+        </w:tabs>
+        <w:bidi w:val="0"/>
+        <w:spacing w:lineRule="auto" w:line="331" w:before="0" w:after="0"/>
+        <w:ind w:left="1414" w:hanging="283"/>
+        <w:rPr>
+          <w:rFonts w:ascii="Times New Roman" w:hAnsi="Times New Roman"/>
+          <w:b w:val="false"/>
+          <w:i w:val="false"/>
+          <w:caps w:val="false"/>
+          <w:smallCaps w:val="false"/>
+          <w:strike w:val="false"/>
+          <w:dstrike w:val="false"/>
+          <w:color w:val="000000"/>
+          <w:sz w:val="24"/>
+          <w:u w:val="none"/>
+          <w:effect w:val="none"/>
+        </w:rPr>
+      </w:pPr>
+      <w:r>
+        <w:rPr>
+          <w:rFonts w:ascii="Times New Roman" w:hAnsi="Times New Roman"/>
+          <w:b w:val="false"/>
+          <w:i w:val="false"/>
+          <w:caps w:val="false"/>
+          <w:smallCaps w:val="false"/>
+          <w:strike w:val="false"/>
+          <w:dstrike w:val="false"/>
+          <w:color w:val="000000"/>
+          <w:sz w:val="24"/>
+          <w:u w:val="none"/>
+          <w:effect w:val="none"/>
+        </w:rPr>
+        <w:t xml:space="preserve">The </w:t>
+      </w:r>
+      <w:r>
+        <w:rPr>
+          <w:rFonts w:ascii="Times New Roman" w:hAnsi="Times New Roman"/>
+          <w:b w:val="false"/>
+          <w:i w:val="false"/>
+          <w:caps w:val="false"/>
+          <w:smallCaps w:val="false"/>
+          <w:strike w:val="false"/>
+          <w:dstrike w:val="false"/>
+          <w:color w:val="000000"/>
+          <w:sz w:val="24"/>
+          <w:u w:val="none"/>
+          <w:effect w:val="none"/>
+        </w:rPr>
+        <w:t>J</w:t>
+      </w:r>
+      <w:r>
+        <w:rPr>
+          <w:rFonts w:ascii="Times New Roman" w:hAnsi="Times New Roman"/>
+          <w:b w:val="false"/>
+          <w:i w:val="false"/>
+          <w:caps w:val="false"/>
+          <w:smallCaps w:val="false"/>
+          <w:strike w:val="false"/>
+          <w:dstrike w:val="false"/>
+          <w:color w:val="000000"/>
+          <w:sz w:val="24"/>
+          <w:u w:val="none"/>
+          <w:effect w:val="none"/>
+        </w:rPr>
+        <w:t xml:space="preserve">oel test is a list of factors that must be marked off </w:t>
+      </w:r>
+      <w:r>
+        <w:rPr>
+          <w:rFonts w:ascii="Times New Roman" w:hAnsi="Times New Roman"/>
+          <w:b w:val="false"/>
+          <w:i w:val="false"/>
+          <w:caps w:val="false"/>
+          <w:smallCaps w:val="false"/>
+          <w:strike w:val="false"/>
+          <w:dstrike w:val="false"/>
+          <w:color w:val="000000"/>
+          <w:sz w:val="24"/>
+          <w:u w:val="none"/>
+          <w:effect w:val="none"/>
+        </w:rPr>
+        <w:t xml:space="preserve">in order to receive points. The company with the most points is the best ranging in the 10 – 12 category. Any company with below 10 points isn’t doing well. Joel claims that Microsoft is getting better but still takes an extended amount of time to produce any type of software. </w:t>
+      </w:r>
+    </w:p>
+    <w:p>
+      <w:pPr>
+        <w:pStyle w:val="TextBody"/>
+        <w:numPr>
+          <w:ilvl w:val="0"/>
+          <w:numId w:val="8"/>
+        </w:numPr>
+        <w:tabs>
+          <w:tab w:val="left" w:pos="0" w:leader="none"/>
+        </w:tabs>
+        <w:bidi w:val="0"/>
+        <w:spacing w:lineRule="auto" w:line="331" w:before="0" w:after="0"/>
+        <w:ind w:left="707" w:hanging="283"/>
+        <w:rPr>
+          <w:rFonts w:ascii="Times New Roman" w:hAnsi="Times New Roman"/>
+          <w:b w:val="false"/>
           <w:i w:val="false"/>
           <w:caps w:val="false"/>
           <w:smallCaps w:val="false"/>
@@ -4263,6 +4889,50 @@
           <w:effect w:val="none"/>
         </w:rPr>
         <w:t>What is Rosenberg’s Law?</w:t>
+      </w:r>
+    </w:p>
+    <w:p>
+      <w:pPr>
+        <w:pStyle w:val="TextBody"/>
+        <w:numPr>
+          <w:ilvl w:val="1"/>
+          <w:numId w:val="8"/>
+        </w:numPr>
+        <w:tabs>
+          <w:tab w:val="left" w:pos="0" w:leader="none"/>
+        </w:tabs>
+        <w:bidi w:val="0"/>
+        <w:spacing w:lineRule="auto" w:line="331" w:before="0" w:after="0"/>
+        <w:ind w:left="1414" w:hanging="283"/>
+        <w:rPr>
+          <w:rFonts w:ascii="Times New Roman" w:hAnsi="Times New Roman"/>
+          <w:b w:val="false"/>
+          <w:i w:val="false"/>
+          <w:caps w:val="false"/>
+          <w:smallCaps w:val="false"/>
+          <w:strike w:val="false"/>
+          <w:dstrike w:val="false"/>
+          <w:color w:val="000000"/>
+          <w:sz w:val="24"/>
+          <w:u w:val="none"/>
+          <w:effect w:val="none"/>
+        </w:rPr>
+      </w:pPr>
+      <w:r>
+        <w:rPr>
+          <w:rFonts w:ascii="Times New Roman" w:hAnsi="Times New Roman"/>
+          <w:b w:val="false"/>
+          <w:i w:val="false"/>
+          <w:caps w:val="false"/>
+          <w:smallCaps w:val="false"/>
+          <w:strike w:val="false"/>
+          <w:dstrike w:val="false"/>
+          <w:color w:val="000000"/>
+          <w:sz w:val="24"/>
+          <w:u w:val="none"/>
+          <w:effect w:val="none"/>
+        </w:rPr>
+        <w:t>Software is easy to make, except when you want it to do something new. And then, of course, there is a corollary: the only software thats worth making is software that does something new.</w:t>
       </w:r>
     </w:p>
     <w:p>
@@ -4270,28 +4940,25 @@
         <w:pStyle w:val="TextBody"/>
         <w:bidi w:val="0"/>
         <w:spacing w:lineRule="auto" w:line="331" w:before="200" w:after="0"/>
-        <w:jc w:val="left"/>
         <w:rPr>
           <w:rFonts w:ascii="Times New Roman" w:hAnsi="Times New Roman"/>
           <w:b/>
+          <w:i w:val="false"/>
+          <w:caps w:val="false"/>
+          <w:smallCaps w:val="false"/>
+          <w:strike w:val="false"/>
+          <w:dstrike w:val="false"/>
+          <w:color w:val="000000"/>
+          <w:sz w:val="24"/>
+          <w:u w:val="none"/>
+          <w:effect w:val="none"/>
+        </w:rPr>
+      </w:pPr>
+      <w:r>
+        <w:rPr>
+          <w:rFonts w:ascii="Times New Roman" w:hAnsi="Times New Roman"/>
           <w:b/>
           <w:i w:val="false"/>
-          <w:i w:val="false"/>
-          <w:caps w:val="false"/>
-          <w:smallCaps w:val="false"/>
-          <w:strike w:val="false"/>
-          <w:dstrike w:val="false"/>
-          <w:color w:val="000000"/>
-          <w:sz w:val="24"/>
-          <w:u w:val="none"/>
-          <w:effect w:val="none"/>
-        </w:rPr>
-      </w:pPr>
-      <w:r>
-        <w:rPr>
-          <w:rFonts w:ascii="Times New Roman" w:hAnsi="Times New Roman"/>
-          <w:b/>
-          <w:i w:val="false"/>
           <w:caps w:val="false"/>
           <w:smallCaps w:val="false"/>
           <w:strike w:val="false"/>
@@ -4309,20 +4976,17 @@
         <w:pStyle w:val="TextBody"/>
         <w:numPr>
           <w:ilvl w:val="0"/>
-          <w:numId w:val="10"/>
+          <w:numId w:val="9"/>
         </w:numPr>
         <w:tabs>
           <w:tab w:val="left" w:pos="0" w:leader="none"/>
         </w:tabs>
         <w:bidi w:val="0"/>
         <w:spacing w:lineRule="auto" w:line="331" w:before="0" w:after="0"/>
-        <w:ind w:left="707" w:right="0" w:hanging="283"/>
-        <w:jc w:val="left"/>
-        <w:rPr>
-          <w:rFonts w:ascii="Times New Roman" w:hAnsi="Times New Roman"/>
-          <w:b w:val="false"/>
-          <w:b w:val="false"/>
-          <w:i w:val="false"/>
+        <w:ind w:left="707" w:hanging="283"/>
+        <w:rPr>
+          <w:rFonts w:ascii="Times New Roman" w:hAnsi="Times New Roman"/>
+          <w:b w:val="false"/>
           <w:i w:val="false"/>
           <w:caps w:val="false"/>
           <w:smallCaps w:val="false"/>
@@ -4354,171 +5018,76 @@
     <w:p>
       <w:pPr>
         <w:pStyle w:val="TextBody"/>
-        <w:rPr/>
-      </w:pPr>
-      <w:r>
-        <w:rPr/>
-      </w:r>
-    </w:p>
-    <w:p>
-      <w:pPr>
-        <w:pStyle w:val="TextBody"/>
+        <w:numPr>
+          <w:ilvl w:val="1"/>
+          <w:numId w:val="9"/>
+        </w:numPr>
+        <w:tabs>
+          <w:tab w:val="left" w:pos="0" w:leader="none"/>
+        </w:tabs>
         <w:bidi w:val="0"/>
         <w:spacing w:lineRule="auto" w:line="331" w:before="0" w:after="0"/>
-        <w:jc w:val="left"/>
-        <w:rPr>
-          <w:rFonts w:ascii="Times New Roman" w:hAnsi="Times New Roman"/>
-          <w:b/>
-          <w:b/>
-          <w:i w:val="false"/>
-          <w:i w:val="false"/>
-          <w:caps w:val="false"/>
-          <w:smallCaps w:val="false"/>
-          <w:strike w:val="false"/>
-          <w:dstrike w:val="false"/>
-          <w:color w:val="000000"/>
-          <w:sz w:val="24"/>
-          <w:u w:val="none"/>
-          <w:effect w:val="none"/>
-        </w:rPr>
-      </w:pPr>
-      <w:r>
-        <w:rPr>
-          <w:rFonts w:ascii="Times New Roman" w:hAnsi="Times New Roman"/>
-          <w:b/>
-          <w:i w:val="false"/>
-          <w:caps w:val="false"/>
-          <w:smallCaps w:val="false"/>
-          <w:strike w:val="false"/>
-          <w:dstrike w:val="false"/>
-          <w:color w:val="000000"/>
-          <w:sz w:val="24"/>
-          <w:u w:val="none"/>
-          <w:effect w:val="none"/>
-        </w:rPr>
-        <w:t>Remaining Pages</w:t>
+        <w:ind w:left="1414" w:hanging="283"/>
+        <w:rPr>
+          <w:rFonts w:ascii="Times New Roman" w:hAnsi="Times New Roman"/>
+          <w:b w:val="false"/>
+          <w:i w:val="false"/>
+          <w:caps w:val="false"/>
+          <w:smallCaps w:val="false"/>
+          <w:strike w:val="false"/>
+          <w:dstrike w:val="false"/>
+          <w:color w:val="000000"/>
+          <w:sz w:val="24"/>
+          <w:u w:val="none"/>
+          <w:effect w:val="none"/>
+        </w:rPr>
+      </w:pPr>
+      <w:r>
+        <w:rPr>
+          <w:rFonts w:ascii="Times New Roman" w:hAnsi="Times New Roman"/>
+          <w:b w:val="false"/>
+          <w:i w:val="false"/>
+          <w:caps w:val="false"/>
+          <w:smallCaps w:val="false"/>
+          <w:strike w:val="false"/>
+          <w:dstrike w:val="false"/>
+          <w:color w:val="000000"/>
+          <w:sz w:val="24"/>
+          <w:u w:val="none"/>
+          <w:effect w:val="none"/>
+        </w:rPr>
+        <w:t xml:space="preserve">Its a way of talking about systems that are internally coherent. </w:t>
+      </w:r>
+      <w:r>
+        <w:rPr>
+          <w:rFonts w:ascii="Times New Roman" w:hAnsi="Times New Roman"/>
+          <w:b w:val="false"/>
+          <w:i w:val="false"/>
+          <w:caps w:val="false"/>
+          <w:smallCaps w:val="false"/>
+          <w:strike w:val="false"/>
+          <w:dstrike w:val="false"/>
+          <w:color w:val="000000"/>
+          <w:sz w:val="24"/>
+          <w:u w:val="none"/>
+          <w:effect w:val="none"/>
+        </w:rPr>
+        <w:t xml:space="preserve">About layers of abstractions ,  that don’t respond well to the failure of even one small part. The brittleness of software development. </w:t>
       </w:r>
     </w:p>
     <w:p>
       <w:pPr>
         <w:pStyle w:val="TextBody"/>
-        <w:bidi w:val="0"/>
-        <w:spacing w:lineRule="auto" w:line="331" w:before="0" w:after="0"/>
-        <w:ind w:left="360" w:right="0" w:hanging="0"/>
-        <w:jc w:val="left"/>
-        <w:rPr/>
-      </w:pPr>
-      <w:r>
-        <w:rPr>
-          <w:rFonts w:ascii="Times New Roman" w:hAnsi="Times New Roman"/>
-          <w:b w:val="false"/>
-          <w:i w:val="false"/>
-          <w:caps w:val="false"/>
-          <w:smallCaps w:val="false"/>
-          <w:strike w:val="false"/>
-          <w:dstrike w:val="false"/>
-          <w:color w:val="000000"/>
-          <w:sz w:val="24"/>
-          <w:u w:val="none"/>
-          <w:effect w:val="none"/>
-        </w:rPr>
-        <w:t xml:space="preserve">Complete the reading reflecting on the Chandler Projects </w:t>
-      </w:r>
-      <w:r>
-        <w:rPr>
-          <w:rFonts w:ascii="Times New Roman" w:hAnsi="Times New Roman"/>
-          <w:b/>
-          <w:i w:val="false"/>
-          <w:caps w:val="false"/>
-          <w:smallCaps w:val="false"/>
-          <w:strike w:val="false"/>
-          <w:dstrike w:val="false"/>
-          <w:color w:val="000000"/>
-          <w:sz w:val="24"/>
-          <w:u w:val="none"/>
-          <w:effect w:val="none"/>
-        </w:rPr>
-        <w:t xml:space="preserve">scheduling </w:t>
-      </w:r>
-      <w:r>
-        <w:rPr>
-          <w:rFonts w:ascii="Times New Roman" w:hAnsi="Times New Roman"/>
-          <w:b w:val="false"/>
-          <w:i w:val="false"/>
-          <w:caps w:val="false"/>
-          <w:smallCaps w:val="false"/>
-          <w:strike w:val="false"/>
-          <w:dstrike w:val="false"/>
-          <w:color w:val="000000"/>
-          <w:sz w:val="24"/>
-          <w:u w:val="none"/>
-          <w:effect w:val="none"/>
-        </w:rPr>
-        <w:t xml:space="preserve">issues and the various </w:t>
-      </w:r>
-      <w:r>
-        <w:rPr>
-          <w:rFonts w:ascii="Times New Roman" w:hAnsi="Times New Roman"/>
-          <w:b/>
-          <w:i w:val="false"/>
-          <w:caps w:val="false"/>
-          <w:smallCaps w:val="false"/>
-          <w:strike w:val="false"/>
-          <w:dstrike w:val="false"/>
-          <w:color w:val="000000"/>
-          <w:sz w:val="24"/>
-          <w:u w:val="none"/>
-          <w:effect w:val="none"/>
-        </w:rPr>
-        <w:t>project roles</w:t>
-      </w:r>
-      <w:r>
-        <w:rPr>
-          <w:b w:val="false"/>
-          <w:caps w:val="false"/>
-          <w:smallCaps w:val="false"/>
-          <w:strike w:val="false"/>
-          <w:dstrike w:val="false"/>
-          <w:color w:val="000000"/>
-          <w:u w:val="none"/>
-          <w:effect w:val="none"/>
-        </w:rPr>
-        <w:t xml:space="preserve"> </w:t>
-      </w:r>
-      <w:r>
-        <w:rPr>
-          <w:rFonts w:ascii="Times New Roman" w:hAnsi="Times New Roman"/>
-          <w:b w:val="false"/>
-          <w:i w:val="false"/>
-          <w:caps w:val="false"/>
-          <w:smallCaps w:val="false"/>
-          <w:strike w:val="false"/>
-          <w:dstrike w:val="false"/>
-          <w:color w:val="000000"/>
-          <w:sz w:val="24"/>
-          <w:u w:val="none"/>
-          <w:effect w:val="none"/>
-        </w:rPr>
-        <w:t>that were important on the project.</w:t>
-      </w:r>
-    </w:p>
-    <w:p>
-      <w:pPr>
-        <w:pStyle w:val="TextBody"/>
-        <w:rPr>
-          <w:b w:val="false"/>
-          <w:b w:val="false"/>
-        </w:rPr>
-      </w:pPr>
-      <w:r>
-        <w:rPr>
-          <w:b w:val="false"/>
-        </w:rPr>
-        <w:br/>
-        <w:br/>
-        <w:br/>
-        <w:br/>
-        <w:br/>
+        <w:rPr>
+          <w:b w:val="false"/>
+          <w:b w:val="false"/>
+        </w:rPr>
+      </w:pPr>
+      <w:r>
+        <w:rPr>
+          <w:b w:val="false"/>
+        </w:rPr>
+        <w:tab/>
       </w:r>
     </w:p>
     <w:p>
@@ -4558,7 +5127,34 @@
     </w:pPr>
     <w:r>
       <w:rPr/>
-      <w:t>Jo Winberry</w:t>
+      <w:tab/>
+      <w:tab/>
+      <w:tab/>
+      <w:tab/>
+      <w:tab/>
+      <w:tab/>
+      <w:tab/>
+      <w:tab/>
+      <w:tab/>
+      <w:tab/>
+      <w:tab/>
+      <w:t xml:space="preserve">Winberry </w:t>
+    </w:r>
+    <w:r>
+      <w:rPr/>
+      <w:fldChar w:fldCharType="begin"/>
+    </w:r>
+    <w:r>
+      <w:instrText> PAGE </w:instrText>
+    </w:r>
+    <w:r>
+      <w:fldChar w:fldCharType="separate"/>
+    </w:r>
+    <w:r>
+      <w:t>7</w:t>
+    </w:r>
+    <w:r>
+      <w:fldChar w:fldCharType="end"/>
     </w:r>
   </w:p>
 </w:hdr>
@@ -5214,8 +5810,8 @@
     </w:lvl>
     <w:lvl w:ilvl="1">
       <w:start w:val="1"/>
-      <w:numFmt w:val="decimal"/>
-      <w:lvlText w:val="%2."/>
+      <w:numFmt w:val="lowerLetter"/>
+      <w:lvlText w:val="%2)"/>
       <w:lvlJc w:val="left"/>
       <w:pPr>
         <w:tabs>
@@ -5321,11 +5917,12 @@
         </w:tabs>
         <w:ind w:left="707" w:hanging="283"/>
       </w:pPr>
+      <w:rPr/>
     </w:lvl>
     <w:lvl w:ilvl="1">
       <w:start w:val="1"/>
-      <w:numFmt w:val="decimal"/>
-      <w:lvlText w:val="%2."/>
+      <w:numFmt w:val="lowerLetter"/>
+      <w:lvlText w:val="%2)"/>
       <w:lvlJc w:val="left"/>
       <w:pPr>
         <w:tabs>
@@ -5345,6 +5942,7 @@
         </w:tabs>
         <w:ind w:left="2121" w:hanging="283"/>
       </w:pPr>
+      <w:rPr/>
     </w:lvl>
     <w:lvl w:ilvl="3">
       <w:start w:val="1"/>
@@ -5357,6 +5955,7 @@
         </w:tabs>
         <w:ind w:left="2828" w:hanging="283"/>
       </w:pPr>
+      <w:rPr/>
     </w:lvl>
     <w:lvl w:ilvl="4">
       <w:start w:val="1"/>
@@ -5369,6 +5968,7 @@
         </w:tabs>
         <w:ind w:left="3535" w:hanging="283"/>
       </w:pPr>
+      <w:rPr/>
     </w:lvl>
     <w:lvl w:ilvl="5">
       <w:start w:val="1"/>
@@ -5381,6 +5981,7 @@
         </w:tabs>
         <w:ind w:left="4242" w:hanging="283"/>
       </w:pPr>
+      <w:rPr/>
     </w:lvl>
     <w:lvl w:ilvl="6">
       <w:start w:val="1"/>
@@ -5393,6 +5994,7 @@
         </w:tabs>
         <w:ind w:left="4949" w:hanging="283"/>
       </w:pPr>
+      <w:rPr/>
     </w:lvl>
     <w:lvl w:ilvl="7">
       <w:start w:val="1"/>
@@ -5405,6 +6007,7 @@
         </w:tabs>
         <w:ind w:left="5656" w:hanging="283"/>
       </w:pPr>
+      <w:rPr/>
     </w:lvl>
     <w:lvl w:ilvl="8">
       <w:start w:val="1"/>
@@ -5417,6 +6020,7 @@
         </w:tabs>
         <w:ind w:left="6363" w:hanging="283"/>
       </w:pPr>
+      <w:rPr/>
     </w:lvl>
   </w:abstractNum>
   <w:abstractNum w:abstractNumId="9">
@@ -5431,11 +6035,12 @@
         </w:tabs>
         <w:ind w:left="707" w:hanging="283"/>
       </w:pPr>
+      <w:rPr/>
     </w:lvl>
     <w:lvl w:ilvl="1">
       <w:start w:val="1"/>
-      <w:numFmt w:val="decimal"/>
-      <w:lvlText w:val="%2."/>
+      <w:numFmt w:val="lowerLetter"/>
+      <w:lvlText w:val="%2)"/>
       <w:lvlJc w:val="left"/>
       <w:pPr>
         <w:tabs>
@@ -5455,6 +6060,7 @@
         </w:tabs>
         <w:ind w:left="2121" w:hanging="283"/>
       </w:pPr>
+      <w:rPr/>
     </w:lvl>
     <w:lvl w:ilvl="3">
       <w:start w:val="1"/>
@@ -5467,6 +6073,7 @@
         </w:tabs>
         <w:ind w:left="2828" w:hanging="283"/>
       </w:pPr>
+      <w:rPr/>
     </w:lvl>
     <w:lvl w:ilvl="4">
       <w:start w:val="1"/>
@@ -5479,6 +6086,7 @@
         </w:tabs>
         <w:ind w:left="3535" w:hanging="283"/>
       </w:pPr>
+      <w:rPr/>
     </w:lvl>
     <w:lvl w:ilvl="5">
       <w:start w:val="1"/>
@@ -5491,6 +6099,7 @@
         </w:tabs>
         <w:ind w:left="4242" w:hanging="283"/>
       </w:pPr>
+      <w:rPr/>
     </w:lvl>
     <w:lvl w:ilvl="6">
       <w:start w:val="1"/>
@@ -5503,6 +6112,7 @@
         </w:tabs>
         <w:ind w:left="4949" w:hanging="283"/>
       </w:pPr>
+      <w:rPr/>
     </w:lvl>
     <w:lvl w:ilvl="7">
       <w:start w:val="1"/>
@@ -5515,6 +6125,7 @@
         </w:tabs>
         <w:ind w:left="5656" w:hanging="283"/>
       </w:pPr>
+      <w:rPr/>
     </w:lvl>
     <w:lvl w:ilvl="8">
       <w:start w:val="1"/>
@@ -5527,119 +6138,10 @@
         </w:tabs>
         <w:ind w:left="6363" w:hanging="283"/>
       </w:pPr>
+      <w:rPr/>
     </w:lvl>
   </w:abstractNum>
   <w:abstractNum w:abstractNumId="10">
-    <w:lvl w:ilvl="0">
-      <w:start w:val="1"/>
-      <w:numFmt w:val="decimal"/>
-      <w:lvlText w:val="%1."/>
-      <w:lvlJc w:val="left"/>
-      <w:pPr>
-        <w:tabs>
-          <w:tab w:val="num" w:pos="707"/>
-        </w:tabs>
-        <w:ind w:left="707" w:hanging="283"/>
-      </w:pPr>
-    </w:lvl>
-    <w:lvl w:ilvl="1">
-      <w:start w:val="1"/>
-      <w:numFmt w:val="decimal"/>
-      <w:lvlText w:val="%2."/>
-      <w:lvlJc w:val="left"/>
-      <w:pPr>
-        <w:tabs>
-          <w:tab w:val="num" w:pos="1414"/>
-        </w:tabs>
-        <w:ind w:left="1414" w:hanging="283"/>
-      </w:pPr>
-    </w:lvl>
-    <w:lvl w:ilvl="2">
-      <w:start w:val="1"/>
-      <w:numFmt w:val="decimal"/>
-      <w:lvlText w:val="%3."/>
-      <w:lvlJc w:val="left"/>
-      <w:pPr>
-        <w:tabs>
-          <w:tab w:val="num" w:pos="2121"/>
-        </w:tabs>
-        <w:ind w:left="2121" w:hanging="283"/>
-      </w:pPr>
-    </w:lvl>
-    <w:lvl w:ilvl="3">
-      <w:start w:val="1"/>
-      <w:numFmt w:val="decimal"/>
-      <w:lvlText w:val="%4."/>
-      <w:lvlJc w:val="left"/>
-      <w:pPr>
-        <w:tabs>
-          <w:tab w:val="num" w:pos="2828"/>
-        </w:tabs>
-        <w:ind w:left="2828" w:hanging="283"/>
-      </w:pPr>
-    </w:lvl>
-    <w:lvl w:ilvl="4">
-      <w:start w:val="1"/>
-      <w:numFmt w:val="decimal"/>
-      <w:lvlText w:val="%5."/>
-      <w:lvlJc w:val="left"/>
-      <w:pPr>
-        <w:tabs>
-          <w:tab w:val="num" w:pos="3535"/>
-        </w:tabs>
-        <w:ind w:left="3535" w:hanging="283"/>
-      </w:pPr>
-    </w:lvl>
-    <w:lvl w:ilvl="5">
-      <w:start w:val="1"/>
-      <w:numFmt w:val="decimal"/>
-      <w:lvlText w:val="%6."/>
-      <w:lvlJc w:val="left"/>
-      <w:pPr>
-        <w:tabs>
-          <w:tab w:val="num" w:pos="4242"/>
-        </w:tabs>
-        <w:ind w:left="4242" w:hanging="283"/>
-      </w:pPr>
-    </w:lvl>
-    <w:lvl w:ilvl="6">
-      <w:start w:val="1"/>
-      <w:numFmt w:val="decimal"/>
-      <w:lvlText w:val="%7."/>
-      <w:lvlJc w:val="left"/>
-      <w:pPr>
-        <w:tabs>
-          <w:tab w:val="num" w:pos="4949"/>
-        </w:tabs>
-        <w:ind w:left="4949" w:hanging="283"/>
-      </w:pPr>
-    </w:lvl>
-    <w:lvl w:ilvl="7">
-      <w:start w:val="1"/>
-      <w:numFmt w:val="decimal"/>
-      <w:lvlText w:val="%8."/>
-      <w:lvlJc w:val="left"/>
-      <w:pPr>
-        <w:tabs>
-          <w:tab w:val="num" w:pos="5656"/>
-        </w:tabs>
-        <w:ind w:left="5656" w:hanging="283"/>
-      </w:pPr>
-    </w:lvl>
-    <w:lvl w:ilvl="8">
-      <w:start w:val="1"/>
-      <w:numFmt w:val="decimal"/>
-      <w:lvlText w:val="%9."/>
-      <w:lvlJc w:val="left"/>
-      <w:pPr>
-        <w:tabs>
-          <w:tab w:val="num" w:pos="6363"/>
-        </w:tabs>
-        <w:ind w:left="6363" w:hanging="283"/>
-      </w:pPr>
-    </w:lvl>
-  </w:abstractNum>
-  <w:abstractNum w:abstractNumId="11">
     <w:lvl w:ilvl="0">
       <w:start w:val="1"/>
       <w:numFmt w:val="none"/>
@@ -5761,9 +6263,6 @@
   <w:num w:numId="10">
     <w:abstractNumId w:val="10"/>
   </w:num>
-  <w:num w:numId="11">
-    <w:abstractNumId w:val="11"/>
-  </w:num>
 </w:numbering>
 </file>
 
@@ -5773,6 +6272,7 @@
     <w:rPrDefault>
       <w:rPr>
         <w:rFonts w:ascii="Calibri" w:hAnsi="Calibri" w:eastAsia="Calibri" w:cs="DejaVu Sans"/>
+        <w:sz w:val="20"/>
         <w:szCs w:val="22"/>
         <w:lang w:val="en-US" w:eastAsia="en-US" w:bidi="ar-SA"/>
       </w:rPr>
@@ -5787,7 +6287,7 @@
     <w:pPr>
       <w:widowControl/>
       <w:kinsoku w:val="true"/>
-      <w:overflowPunct w:val="true"/>
+      <w:overflowPunct w:val="false"/>
       <w:autoSpaceDE w:val="true"/>
       <w:bidi w:val="0"/>
       <w:spacing w:lineRule="auto" w:line="259" w:before="0" w:after="160"/>

</xml_diff>